<commit_message>
Final Proj Plan + Comments of teacher feedback
</commit_message>
<xml_diff>
--- a/Project Plan.docx
+++ b/Project Plan.docx
@@ -171,9 +171,9 @@
           <w:noProof/>
         </w:rPr>
         <w:drawing>
-          <wp:inline distT="0" distB="0" distL="0" distR="0" wp14:anchorId="164012B4" wp14:editId="4D4342C6">
-            <wp:extent cx="3098919" cy="1563536"/>
-            <wp:effectExtent l="0" t="0" r="6350" b="0"/>
+          <wp:inline distT="0" distB="0" distL="0" distR="0" wp14:anchorId="164012B4" wp14:editId="7F5EABBD">
+            <wp:extent cx="2284203" cy="1152477"/>
+            <wp:effectExtent l="0" t="0" r="1905" b="0"/>
             <wp:docPr id="2054638536" name="Picture 1" descr="Fontys - Food Tech Brainport"/>
             <wp:cNvGraphicFramePr>
               <a:graphicFrameLocks xmlns:a="http://schemas.openxmlformats.org/drawingml/2006/main" noChangeAspect="1"/>
@@ -203,7 +203,7 @@
                   <pic:spPr bwMode="auto">
                     <a:xfrm>
                       <a:off x="0" y="0"/>
-                      <a:ext cx="3107117" cy="1567672"/>
+                      <a:ext cx="2295179" cy="1158015"/>
                     </a:xfrm>
                     <a:prstGeom prst="rect">
                       <a:avLst/>
@@ -384,7 +384,10 @@
           <w:lang w:val="en-US"/>
         </w:rPr>
       </w:pPr>
-      <w:r>
+    </w:p>
+    <w:p>
+      <w:pPr>
+        <w:spacing w:line="240" w:lineRule="auto"/>
         <w:rPr>
           <w:b/>
           <w:bCs/>
@@ -392,8 +395,590 @@
           <w:szCs w:val="28"/>
           <w:lang w:val="en-US"/>
         </w:rPr>
+      </w:pPr>
+    </w:p>
+    <w:p>
+      <w:pPr>
+        <w:spacing w:line="240" w:lineRule="auto"/>
+        <w:rPr>
+          <w:b/>
+          <w:bCs/>
+          <w:lang w:val="en-US"/>
+        </w:rPr>
+      </w:pPr>
+    </w:p>
+    <w:p>
+      <w:pPr>
+        <w:spacing w:line="240" w:lineRule="auto"/>
+        <w:rPr>
+          <w:b/>
+          <w:bCs/>
+          <w:sz w:val="36"/>
+          <w:szCs w:val="36"/>
+          <w:lang w:val="en-US"/>
+        </w:rPr>
+      </w:pPr>
+    </w:p>
+    <w:p>
+      <w:pPr>
+        <w:spacing w:line="240" w:lineRule="auto"/>
+        <w:rPr>
+          <w:b/>
+          <w:bCs/>
+          <w:sz w:val="36"/>
+          <w:szCs w:val="36"/>
+          <w:lang w:val="en-US"/>
+        </w:rPr>
+      </w:pPr>
+      <w:r>
+        <w:rPr>
+          <w:b/>
+          <w:bCs/>
+          <w:sz w:val="36"/>
+          <w:szCs w:val="36"/>
+          <w:lang w:val="en-US"/>
+        </w:rPr>
+        <w:t>Table of Contents:</w:t>
+      </w:r>
+    </w:p>
+    <w:p>
+      <w:pPr>
+        <w:spacing w:line="240" w:lineRule="auto"/>
+        <w:rPr>
+          <w:b/>
+          <w:bCs/>
+          <w:sz w:val="36"/>
+          <w:szCs w:val="36"/>
+          <w:lang w:val="en-US"/>
+        </w:rPr>
+      </w:pPr>
+    </w:p>
+    <w:p>
+      <w:pPr>
+        <w:numPr>
+          <w:ilvl w:val="0"/>
+          <w:numId w:val="24"/>
+        </w:numPr>
+        <w:spacing w:line="240" w:lineRule="auto"/>
+        <w:rPr>
+          <w:b/>
+          <w:bCs/>
+          <w:sz w:val="36"/>
+          <w:szCs w:val="36"/>
+        </w:rPr>
+      </w:pPr>
+      <w:r>
+        <w:rPr>
+          <w:b/>
+          <w:bCs/>
+          <w:sz w:val="36"/>
+          <w:szCs w:val="36"/>
+        </w:rPr>
+        <w:t>Introduction</w:t>
+      </w:r>
+    </w:p>
+    <w:p>
+      <w:pPr>
+        <w:numPr>
+          <w:ilvl w:val="1"/>
+          <w:numId w:val="24"/>
+        </w:numPr>
+        <w:spacing w:line="240" w:lineRule="auto"/>
+        <w:rPr>
+          <w:sz w:val="32"/>
+          <w:szCs w:val="32"/>
+        </w:rPr>
+      </w:pPr>
+      <w:r>
+        <w:rPr>
+          <w:sz w:val="32"/>
+          <w:szCs w:val="32"/>
+        </w:rPr>
+        <w:t xml:space="preserve">1.1 Project </w:t>
+      </w:r>
+      <w:r>
+        <w:rPr>
+          <w:sz w:val="32"/>
+          <w:szCs w:val="32"/>
+          <w:lang w:val="en-GB"/>
+        </w:rPr>
+        <w:t>Contacts</w:t>
+      </w:r>
+    </w:p>
+    <w:p>
+      <w:pPr>
+        <w:numPr>
+          <w:ilvl w:val="1"/>
+          <w:numId w:val="24"/>
+        </w:numPr>
+        <w:spacing w:line="240" w:lineRule="auto"/>
+        <w:rPr>
+          <w:sz w:val="32"/>
+          <w:szCs w:val="32"/>
+        </w:rPr>
+      </w:pPr>
+      <w:r>
+        <w:rPr>
+          <w:sz w:val="32"/>
+          <w:szCs w:val="32"/>
+          <w:lang w:val="en-GB"/>
+        </w:rPr>
+        <w:t>1.2</w:t>
+      </w:r>
+      <w:r>
+        <w:rPr>
+          <w:sz w:val="32"/>
+          <w:szCs w:val="32"/>
+          <w:lang w:val="en-GB"/>
+        </w:rPr>
+        <w:t xml:space="preserve"> Current Situation</w:t>
+      </w:r>
+    </w:p>
+    <w:p>
+      <w:pPr>
+        <w:numPr>
+          <w:ilvl w:val="1"/>
+          <w:numId w:val="24"/>
+        </w:numPr>
+        <w:spacing w:line="240" w:lineRule="auto"/>
+        <w:rPr>
+          <w:sz w:val="32"/>
+          <w:szCs w:val="32"/>
+        </w:rPr>
+      </w:pPr>
+      <w:r>
+        <w:rPr>
+          <w:sz w:val="32"/>
+          <w:szCs w:val="32"/>
+          <w:lang w:val="en-GB"/>
+        </w:rPr>
+        <w:t>1.3</w:t>
+      </w:r>
+      <w:r>
+        <w:rPr>
+          <w:sz w:val="32"/>
+          <w:szCs w:val="32"/>
+          <w:lang w:val="en-GB"/>
+        </w:rPr>
+        <w:t xml:space="preserve"> Problem Description</w:t>
+      </w:r>
+    </w:p>
+    <w:p>
+      <w:pPr>
+        <w:numPr>
+          <w:ilvl w:val="0"/>
+          <w:numId w:val="24"/>
+        </w:numPr>
+        <w:spacing w:line="240" w:lineRule="auto"/>
+        <w:rPr>
+          <w:b/>
+          <w:bCs/>
+          <w:sz w:val="36"/>
+          <w:szCs w:val="36"/>
+        </w:rPr>
+      </w:pPr>
+      <w:r>
+        <w:rPr>
+          <w:b/>
+          <w:bCs/>
+          <w:sz w:val="36"/>
+          <w:szCs w:val="36"/>
+          <w:lang w:val="en-GB"/>
+        </w:rPr>
+        <w:t>Project Details</w:t>
+      </w:r>
+    </w:p>
+    <w:p>
+      <w:pPr>
+        <w:numPr>
+          <w:ilvl w:val="1"/>
+          <w:numId w:val="24"/>
+        </w:numPr>
+        <w:spacing w:line="240" w:lineRule="auto"/>
+        <w:rPr>
+          <w:sz w:val="32"/>
+          <w:szCs w:val="32"/>
+        </w:rPr>
+      </w:pPr>
+      <w:r>
+        <w:rPr>
+          <w:sz w:val="32"/>
+          <w:szCs w:val="32"/>
+        </w:rPr>
+        <w:t>1.</w:t>
+      </w:r>
+      <w:r>
+        <w:rPr>
+          <w:sz w:val="32"/>
+          <w:szCs w:val="32"/>
+          <w:lang w:val="en-GB"/>
+        </w:rPr>
+        <w:t>4</w:t>
+      </w:r>
+      <w:r>
+        <w:rPr>
+          <w:sz w:val="32"/>
+          <w:szCs w:val="32"/>
+        </w:rPr>
+        <w:t xml:space="preserve"> Project </w:t>
+      </w:r>
+      <w:r>
+        <w:rPr>
+          <w:sz w:val="32"/>
+          <w:szCs w:val="32"/>
+          <w:lang w:val="en-GB"/>
+        </w:rPr>
+        <w:t>Goal</w:t>
+      </w:r>
+    </w:p>
+    <w:p>
+      <w:pPr>
+        <w:numPr>
+          <w:ilvl w:val="1"/>
+          <w:numId w:val="24"/>
+        </w:numPr>
+        <w:spacing w:line="240" w:lineRule="auto"/>
+        <w:rPr>
+          <w:sz w:val="32"/>
+          <w:szCs w:val="32"/>
+        </w:rPr>
+      </w:pPr>
+      <w:r>
+        <w:rPr>
+          <w:sz w:val="32"/>
+          <w:szCs w:val="32"/>
+        </w:rPr>
+        <w:t>1.</w:t>
+      </w:r>
+      <w:r>
+        <w:rPr>
+          <w:sz w:val="32"/>
+          <w:szCs w:val="32"/>
+          <w:lang w:val="en-GB"/>
+        </w:rPr>
+        <w:t>5</w:t>
+      </w:r>
+      <w:r>
+        <w:rPr>
+          <w:sz w:val="32"/>
+          <w:szCs w:val="32"/>
+        </w:rPr>
+        <w:t xml:space="preserve"> Deliverables</w:t>
+      </w:r>
+    </w:p>
+    <w:p>
+      <w:pPr>
+        <w:numPr>
+          <w:ilvl w:val="1"/>
+          <w:numId w:val="24"/>
+        </w:numPr>
+        <w:spacing w:line="240" w:lineRule="auto"/>
+        <w:rPr>
+          <w:sz w:val="32"/>
+          <w:szCs w:val="32"/>
+        </w:rPr>
+      </w:pPr>
+      <w:r>
+        <w:rPr>
+          <w:sz w:val="32"/>
+          <w:szCs w:val="32"/>
+        </w:rPr>
+        <w:t>1.</w:t>
+      </w:r>
+      <w:r>
+        <w:rPr>
+          <w:sz w:val="32"/>
+          <w:szCs w:val="32"/>
+          <w:lang w:val="en-GB"/>
+        </w:rPr>
+        <w:t>6</w:t>
+      </w:r>
+      <w:r>
+        <w:rPr>
+          <w:sz w:val="32"/>
+          <w:szCs w:val="32"/>
+        </w:rPr>
+        <w:t xml:space="preserve"> Non-Deliverable</w:t>
+      </w:r>
+    </w:p>
+    <w:p>
+      <w:pPr>
+        <w:numPr>
+          <w:ilvl w:val="1"/>
+          <w:numId w:val="24"/>
+        </w:numPr>
+        <w:spacing w:line="240" w:lineRule="auto"/>
+        <w:rPr>
+          <w:sz w:val="32"/>
+          <w:szCs w:val="32"/>
+        </w:rPr>
+      </w:pPr>
+      <w:r>
+        <w:rPr>
+          <w:sz w:val="32"/>
+          <w:szCs w:val="32"/>
+        </w:rPr>
+        <w:t>1.</w:t>
+      </w:r>
+      <w:r>
+        <w:rPr>
+          <w:sz w:val="32"/>
+          <w:szCs w:val="32"/>
+          <w:lang w:val="en-GB"/>
+        </w:rPr>
+        <w:t>7</w:t>
+      </w:r>
+      <w:r>
+        <w:rPr>
+          <w:sz w:val="32"/>
+          <w:szCs w:val="32"/>
+        </w:rPr>
+        <w:t xml:space="preserve"> Constraints</w:t>
+      </w:r>
+    </w:p>
+    <w:p>
+      <w:pPr>
+        <w:numPr>
+          <w:ilvl w:val="1"/>
+          <w:numId w:val="24"/>
+        </w:numPr>
+        <w:spacing w:line="240" w:lineRule="auto"/>
+        <w:rPr>
+          <w:sz w:val="32"/>
+          <w:szCs w:val="32"/>
+        </w:rPr>
+      </w:pPr>
+      <w:r>
+        <w:rPr>
+          <w:sz w:val="32"/>
+          <w:szCs w:val="32"/>
+        </w:rPr>
+        <w:t>1.</w:t>
+      </w:r>
+      <w:r>
+        <w:rPr>
+          <w:sz w:val="32"/>
+          <w:szCs w:val="32"/>
+          <w:lang w:val="en-GB"/>
+        </w:rPr>
+        <w:t>8</w:t>
+      </w:r>
+      <w:r>
+        <w:rPr>
+          <w:sz w:val="32"/>
+          <w:szCs w:val="32"/>
+        </w:rPr>
+        <w:t xml:space="preserve"> Risk Analysis</w:t>
+      </w:r>
+    </w:p>
+    <w:p>
+      <w:pPr>
+        <w:numPr>
+          <w:ilvl w:val="0"/>
+          <w:numId w:val="24"/>
+        </w:numPr>
+        <w:spacing w:line="240" w:lineRule="auto"/>
+        <w:rPr>
+          <w:b/>
+          <w:bCs/>
+          <w:sz w:val="36"/>
+          <w:szCs w:val="36"/>
+        </w:rPr>
+      </w:pPr>
+      <w:r>
+        <w:rPr>
+          <w:b/>
+          <w:bCs/>
+          <w:sz w:val="36"/>
+          <w:szCs w:val="36"/>
+        </w:rPr>
+        <w:t>Phasing &amp; Timeline</w:t>
+      </w:r>
+    </w:p>
+    <w:p>
+      <w:pPr>
+        <w:numPr>
+          <w:ilvl w:val="1"/>
+          <w:numId w:val="24"/>
+        </w:numPr>
+        <w:spacing w:line="240" w:lineRule="auto"/>
+        <w:rPr>
+          <w:sz w:val="32"/>
+          <w:szCs w:val="32"/>
+        </w:rPr>
+      </w:pPr>
+      <w:r>
+        <w:rPr>
+          <w:sz w:val="32"/>
+          <w:szCs w:val="32"/>
+          <w:lang w:val="en-GB"/>
+        </w:rPr>
+        <w:t>1.9</w:t>
+      </w:r>
+      <w:r>
+        <w:rPr>
+          <w:sz w:val="32"/>
+          <w:szCs w:val="32"/>
+        </w:rPr>
+        <w:t xml:space="preserve"> Phasing</w:t>
+      </w:r>
+    </w:p>
+    <w:p>
+      <w:pPr>
+        <w:numPr>
+          <w:ilvl w:val="1"/>
+          <w:numId w:val="24"/>
+        </w:numPr>
+        <w:spacing w:line="240" w:lineRule="auto"/>
+        <w:rPr>
+          <w:sz w:val="32"/>
+          <w:szCs w:val="32"/>
+        </w:rPr>
+      </w:pPr>
+      <w:r>
+        <w:rPr>
+          <w:sz w:val="32"/>
+          <w:szCs w:val="32"/>
+          <w:lang w:val="en-GB"/>
+        </w:rPr>
+        <w:t>1.9</w:t>
+      </w:r>
+      <w:r>
+        <w:rPr>
+          <w:sz w:val="32"/>
+          <w:szCs w:val="32"/>
+        </w:rPr>
+        <w:t xml:space="preserve"> Timeline</w:t>
+      </w:r>
+    </w:p>
+    <w:p>
+      <w:pPr>
+        <w:pStyle w:val="ListParagraph"/>
+        <w:numPr>
+          <w:ilvl w:val="0"/>
+          <w:numId w:val="24"/>
+        </w:numPr>
+        <w:spacing w:line="240" w:lineRule="auto"/>
+        <w:rPr>
+          <w:b/>
+          <w:bCs/>
+          <w:sz w:val="36"/>
+          <w:szCs w:val="36"/>
+        </w:rPr>
+      </w:pPr>
+      <w:r>
+        <w:rPr>
+          <w:b/>
+          <w:bCs/>
+          <w:sz w:val="36"/>
+          <w:szCs w:val="36"/>
+          <w:lang w:val="en-GB"/>
+        </w:rPr>
+        <w:t>Gantt Chart</w:t>
+      </w:r>
+    </w:p>
+    <w:p>
+      <w:pPr>
+        <w:numPr>
+          <w:ilvl w:val="1"/>
+          <w:numId w:val="24"/>
+        </w:numPr>
+        <w:spacing w:line="240" w:lineRule="auto"/>
+        <w:rPr>
+          <w:sz w:val="32"/>
+          <w:szCs w:val="32"/>
+        </w:rPr>
+      </w:pPr>
+      <w:r>
+        <w:rPr>
+          <w:sz w:val="32"/>
+          <w:szCs w:val="32"/>
+        </w:rPr>
+        <w:t>6.1 Phasing Gantt Chart</w:t>
+      </w:r>
+    </w:p>
+    <w:p>
+      <w:pPr>
+        <w:spacing w:line="240" w:lineRule="auto"/>
+        <w:rPr>
+          <w:sz w:val="32"/>
+          <w:szCs w:val="32"/>
+        </w:rPr>
+      </w:pPr>
+    </w:p>
+    <w:p>
+      <w:pPr>
+        <w:spacing w:line="240" w:lineRule="auto"/>
+        <w:rPr>
+          <w:sz w:val="32"/>
+          <w:szCs w:val="32"/>
+        </w:rPr>
+      </w:pPr>
+    </w:p>
+    <w:p>
+      <w:pPr>
+        <w:spacing w:line="240" w:lineRule="auto"/>
+        <w:rPr>
+          <w:sz w:val="32"/>
+          <w:szCs w:val="32"/>
+        </w:rPr>
+      </w:pPr>
+    </w:p>
+    <w:p>
+      <w:pPr>
+        <w:spacing w:line="240" w:lineRule="auto"/>
+        <w:rPr>
+          <w:b/>
+          <w:bCs/>
+          <w:sz w:val="28"/>
+          <w:szCs w:val="28"/>
+          <w:lang w:val="en-US"/>
+        </w:rPr>
+      </w:pPr>
+    </w:p>
+    <w:p>
+      <w:pPr>
+        <w:spacing w:line="240" w:lineRule="auto"/>
+        <w:rPr>
+          <w:b/>
+          <w:bCs/>
+          <w:sz w:val="28"/>
+          <w:szCs w:val="28"/>
+          <w:lang w:val="en-US"/>
+        </w:rPr>
+      </w:pPr>
+    </w:p>
+    <w:p>
+      <w:pPr>
+        <w:spacing w:line="240" w:lineRule="auto"/>
+        <w:rPr>
+          <w:b/>
+          <w:bCs/>
+          <w:sz w:val="28"/>
+          <w:szCs w:val="28"/>
+          <w:lang w:val="en-US"/>
+        </w:rPr>
+      </w:pPr>
+      <w:r>
+        <w:rPr>
+          <w:b/>
+          <w:bCs/>
+          <w:sz w:val="28"/>
+          <w:szCs w:val="28"/>
+          <w:lang w:val="en-US"/>
+        </w:rPr>
         <w:lastRenderedPageBreak/>
-        <w:t>1.1 Project Owner</w:t>
+        <w:t xml:space="preserve">1.1 Project </w:t>
+      </w:r>
+      <w:r>
+        <w:rPr>
+          <w:b/>
+          <w:bCs/>
+          <w:sz w:val="28"/>
+          <w:szCs w:val="28"/>
+          <w:lang w:val="en-US"/>
+        </w:rPr>
+        <w:t>Contacts</w:t>
       </w:r>
     </w:p>
     <w:p>
@@ -418,6 +1003,54 @@
           <w:lang w:val="en-US"/>
         </w:rPr>
         <w:t>Project Owner: Georgi Tinchev</w:t>
+      </w:r>
+      <w:r>
+        <w:rPr>
+          <w:sz w:val="24"/>
+          <w:szCs w:val="24"/>
+          <w:lang w:val="en-US"/>
+        </w:rPr>
+        <w:t>.</w:t>
+      </w:r>
+    </w:p>
+    <w:p>
+      <w:pPr>
+        <w:pStyle w:val="ListParagraph"/>
+        <w:numPr>
+          <w:ilvl w:val="0"/>
+          <w:numId w:val="15"/>
+        </w:numPr>
+        <w:spacing w:line="240" w:lineRule="auto"/>
+        <w:ind w:left="144"/>
+        <w:rPr>
+          <w:sz w:val="24"/>
+          <w:szCs w:val="24"/>
+          <w:lang w:val="en-US"/>
+        </w:rPr>
+      </w:pPr>
+      <w:r>
+        <w:rPr>
+          <w:sz w:val="24"/>
+          <w:szCs w:val="24"/>
+          <w:lang w:val="en-US"/>
+        </w:rPr>
+        <w:t>Client: Bhardwaj, Sachin S.</w:t>
+      </w:r>
+      <w:r>
+        <w:rPr>
+          <w:sz w:val="24"/>
+          <w:szCs w:val="24"/>
+          <w:lang w:val="en-US"/>
+        </w:rPr>
+        <w:t xml:space="preserve">, </w:t>
+      </w:r>
+      <w:r>
+        <w:rPr>
+          <w:sz w:val="24"/>
+          <w:szCs w:val="24"/>
+          <w:lang w:val="en-US"/>
+        </w:rPr>
+        <w:t>E. Mladenovska, R. Avetyan.</w:t>
       </w:r>
     </w:p>
     <w:p>
@@ -704,6 +1337,40 @@
     <w:p>
       <w:pPr>
         <w:spacing w:line="240" w:lineRule="auto"/>
+        <w:rPr>
+          <w:sz w:val="24"/>
+          <w:szCs w:val="24"/>
+          <w:lang w:val="en-US"/>
+        </w:rPr>
+      </w:pPr>
+      <w:r>
+        <w:rPr>
+          <w:sz w:val="24"/>
+          <w:szCs w:val="24"/>
+          <w:lang w:val="en-US"/>
+        </w:rPr>
+        <w:t xml:space="preserve">* </w:t>
+      </w:r>
+      <w:r>
+        <w:rPr>
+          <w:sz w:val="24"/>
+          <w:szCs w:val="24"/>
+          <w:lang w:val="en-US"/>
+        </w:rPr>
+        <w:t xml:space="preserve">1.2 through 1.4 are too vague and just one </w:t>
+      </w:r>
+      <w:r>
+        <w:rPr>
+          <w:sz w:val="24"/>
+          <w:szCs w:val="24"/>
+          <w:lang w:val="en-US"/>
+        </w:rPr>
+        <w:t>sentence</w:t>
+      </w:r>
+    </w:p>
+    <w:p>
+      <w:pPr>
+        <w:spacing w:line="240" w:lineRule="auto"/>
         <w:ind w:left="-216"/>
         <w:rPr>
           <w:sz w:val="28"/>
@@ -750,13 +1417,15 @@
         <w:spacing w:line="240" w:lineRule="auto"/>
         <w:ind w:left="144"/>
         <w:rPr>
-          <w:sz w:val="24"/>
-          <w:szCs w:val="24"/>
-          <w:lang w:val="en-US"/>
-        </w:rPr>
-      </w:pPr>
-      <w:r>
-        <w:rPr>
+          <w:color w:val="FF0000"/>
+          <w:sz w:val="24"/>
+          <w:szCs w:val="24"/>
+          <w:lang w:val="en-US"/>
+        </w:rPr>
+      </w:pPr>
+      <w:r>
+        <w:rPr>
+          <w:color w:val="FF0000"/>
           <w:sz w:val="24"/>
           <w:szCs w:val="24"/>
           <w:lang w:val="en-US"/>
@@ -774,13 +1443,15 @@
         <w:spacing w:line="240" w:lineRule="auto"/>
         <w:ind w:left="144"/>
         <w:rPr>
-          <w:sz w:val="24"/>
-          <w:szCs w:val="24"/>
-          <w:lang w:val="en-US"/>
-        </w:rPr>
-      </w:pPr>
-      <w:r>
-        <w:rPr>
+          <w:color w:val="FF0000"/>
+          <w:sz w:val="24"/>
+          <w:szCs w:val="24"/>
+          <w:lang w:val="en-US"/>
+        </w:rPr>
+      </w:pPr>
+      <w:r>
+        <w:rPr>
+          <w:color w:val="FF0000"/>
           <w:sz w:val="24"/>
           <w:szCs w:val="24"/>
           <w:lang w:val="en-US"/>
@@ -798,13 +1469,15 @@
         <w:spacing w:line="240" w:lineRule="auto"/>
         <w:ind w:left="144"/>
         <w:rPr>
-          <w:sz w:val="24"/>
-          <w:szCs w:val="24"/>
-          <w:lang w:val="en-US"/>
-        </w:rPr>
-      </w:pPr>
-      <w:r>
-        <w:rPr>
+          <w:color w:val="FF0000"/>
+          <w:sz w:val="24"/>
+          <w:szCs w:val="24"/>
+          <w:lang w:val="en-US"/>
+        </w:rPr>
+      </w:pPr>
+      <w:r>
+        <w:rPr>
+          <w:color w:val="FF0000"/>
           <w:sz w:val="24"/>
           <w:szCs w:val="24"/>
           <w:lang w:val="en-US"/>
@@ -822,13 +1495,15 @@
         <w:spacing w:line="240" w:lineRule="auto"/>
         <w:ind w:left="144"/>
         <w:rPr>
-          <w:sz w:val="24"/>
-          <w:szCs w:val="24"/>
-          <w:lang w:val="en-US"/>
-        </w:rPr>
-      </w:pPr>
-      <w:r>
-        <w:rPr>
+          <w:color w:val="FF0000"/>
+          <w:sz w:val="24"/>
+          <w:szCs w:val="24"/>
+          <w:lang w:val="en-US"/>
+        </w:rPr>
+      </w:pPr>
+      <w:r>
+        <w:rPr>
+          <w:color w:val="FF0000"/>
           <w:sz w:val="24"/>
           <w:szCs w:val="24"/>
           <w:lang w:val="en-US"/>
@@ -846,13 +1521,15 @@
         <w:spacing w:line="240" w:lineRule="auto"/>
         <w:ind w:left="144"/>
         <w:rPr>
-          <w:sz w:val="24"/>
-          <w:szCs w:val="24"/>
-          <w:lang w:val="en-US"/>
-        </w:rPr>
-      </w:pPr>
-      <w:r>
-        <w:rPr>
+          <w:color w:val="FF0000"/>
+          <w:sz w:val="24"/>
+          <w:szCs w:val="24"/>
+          <w:lang w:val="en-US"/>
+        </w:rPr>
+      </w:pPr>
+      <w:r>
+        <w:rPr>
+          <w:color w:val="FF0000"/>
           <w:sz w:val="24"/>
           <w:szCs w:val="24"/>
           <w:lang w:val="en-US"/>
@@ -870,13 +1547,15 @@
         <w:spacing w:line="240" w:lineRule="auto"/>
         <w:ind w:left="144"/>
         <w:rPr>
-          <w:sz w:val="24"/>
-          <w:szCs w:val="24"/>
-          <w:lang w:val="en-US"/>
-        </w:rPr>
-      </w:pPr>
-      <w:r>
-        <w:rPr>
+          <w:color w:val="FF0000"/>
+          <w:sz w:val="24"/>
+          <w:szCs w:val="24"/>
+          <w:lang w:val="en-US"/>
+        </w:rPr>
+      </w:pPr>
+      <w:r>
+        <w:rPr>
+          <w:color w:val="FF0000"/>
           <w:sz w:val="24"/>
           <w:szCs w:val="24"/>
           <w:lang w:val="en-US"/>
@@ -894,13 +1573,15 @@
         <w:spacing w:line="240" w:lineRule="auto"/>
         <w:ind w:left="144"/>
         <w:rPr>
-          <w:sz w:val="24"/>
-          <w:szCs w:val="24"/>
-          <w:lang w:val="en-US"/>
-        </w:rPr>
-      </w:pPr>
-      <w:r>
-        <w:rPr>
+          <w:color w:val="FF0000"/>
+          <w:sz w:val="24"/>
+          <w:szCs w:val="24"/>
+          <w:lang w:val="en-US"/>
+        </w:rPr>
+      </w:pPr>
+      <w:r>
+        <w:rPr>
+          <w:color w:val="FF0000"/>
           <w:sz w:val="24"/>
           <w:szCs w:val="24"/>
           <w:lang w:val="en-US"/>
@@ -918,13 +1599,15 @@
         <w:spacing w:line="240" w:lineRule="auto"/>
         <w:ind w:left="144"/>
         <w:rPr>
-          <w:sz w:val="24"/>
-          <w:szCs w:val="24"/>
-          <w:lang w:val="en-US"/>
-        </w:rPr>
-      </w:pPr>
-      <w:r>
-        <w:rPr>
+          <w:color w:val="FF0000"/>
+          <w:sz w:val="24"/>
+          <w:szCs w:val="24"/>
+          <w:lang w:val="en-US"/>
+        </w:rPr>
+      </w:pPr>
+      <w:r>
+        <w:rPr>
+          <w:color w:val="FF0000"/>
           <w:sz w:val="24"/>
           <w:szCs w:val="24"/>
           <w:lang w:val="en-US"/>
@@ -942,18 +1625,100 @@
         <w:spacing w:line="240" w:lineRule="auto"/>
         <w:ind w:left="144"/>
         <w:rPr>
-          <w:sz w:val="24"/>
-          <w:szCs w:val="24"/>
-          <w:lang w:val="en-US"/>
-        </w:rPr>
-      </w:pPr>
-      <w:r>
-        <w:rPr>
+          <w:color w:val="FF0000"/>
+          <w:sz w:val="24"/>
+          <w:szCs w:val="24"/>
+          <w:lang w:val="en-US"/>
+        </w:rPr>
+      </w:pPr>
+      <w:r>
+        <w:rPr>
+          <w:color w:val="FF0000"/>
           <w:sz w:val="24"/>
           <w:szCs w:val="24"/>
           <w:lang w:val="en-US"/>
         </w:rPr>
         <w:t>User Reviews and Ratings.</w:t>
+      </w:r>
+    </w:p>
+    <w:p>
+      <w:pPr>
+        <w:pStyle w:val="ListParagraph"/>
+        <w:numPr>
+          <w:ilvl w:val="0"/>
+          <w:numId w:val="6"/>
+        </w:numPr>
+        <w:spacing w:line="240" w:lineRule="auto"/>
+        <w:ind w:left="144"/>
+        <w:rPr>
+          <w:color w:val="FF0000"/>
+          <w:sz w:val="24"/>
+          <w:szCs w:val="24"/>
+          <w:lang w:val="en-US"/>
+        </w:rPr>
+      </w:pPr>
+      <w:r>
+        <w:rPr>
+          <w:color w:val="FF0000"/>
+          <w:sz w:val="24"/>
+          <w:szCs w:val="24"/>
+          <w:lang w:val="en-US"/>
+        </w:rPr>
+        <w:t>UML Diagram</w:t>
+      </w:r>
+    </w:p>
+    <w:p>
+      <w:pPr>
+        <w:pStyle w:val="ListParagraph"/>
+        <w:numPr>
+          <w:ilvl w:val="0"/>
+          <w:numId w:val="6"/>
+        </w:numPr>
+        <w:spacing w:line="240" w:lineRule="auto"/>
+        <w:ind w:left="144"/>
+        <w:rPr>
+          <w:color w:val="FF0000"/>
+          <w:sz w:val="24"/>
+          <w:szCs w:val="24"/>
+          <w:lang w:val="en-US"/>
+        </w:rPr>
+      </w:pPr>
+      <w:r>
+        <w:rPr>
+          <w:color w:val="FF0000"/>
+          <w:sz w:val="24"/>
+          <w:szCs w:val="24"/>
+          <w:lang w:val="en-US"/>
+        </w:rPr>
+        <w:t xml:space="preserve">Project Plan &amp; URS </w:t>
+      </w:r>
+    </w:p>
+    <w:p>
+      <w:pPr>
+        <w:spacing w:line="240" w:lineRule="auto"/>
+        <w:ind w:left="-216"/>
+        <w:rPr>
+          <w:color w:val="FF0000"/>
+          <w:sz w:val="24"/>
+          <w:szCs w:val="24"/>
+          <w:lang w:val="en-US"/>
+        </w:rPr>
+      </w:pPr>
+      <w:r>
+        <w:rPr>
+          <w:sz w:val="24"/>
+          <w:szCs w:val="24"/>
+          <w:lang w:val="en-US"/>
+        </w:rPr>
+        <w:t xml:space="preserve">* Functionalities not mixed with </w:t>
+      </w:r>
+      <w:r>
+        <w:rPr>
+          <w:sz w:val="24"/>
+          <w:szCs w:val="24"/>
+          <w:lang w:val="en-US"/>
+        </w:rPr>
+        <w:t>deliverables</w:t>
       </w:r>
     </w:p>
     <w:p>
@@ -984,7 +1749,6 @@
         </w:rPr>
         <w:t xml:space="preserve"> </w:t>
       </w:r>
-      <w:proofErr w:type="gramStart"/>
       <w:r>
         <w:rPr>
           <w:b/>
@@ -995,7 +1759,6 @@
         </w:rPr>
         <w:t>Non-Deliverable</w:t>
       </w:r>
-      <w:proofErr w:type="gramEnd"/>
     </w:p>
     <w:p>
       <w:pPr>
@@ -1209,6 +1972,81 @@
     </w:p>
     <w:p>
       <w:pPr>
+        <w:pStyle w:val="ListParagraph"/>
+        <w:numPr>
+          <w:ilvl w:val="0"/>
+          <w:numId w:val="6"/>
+        </w:numPr>
+        <w:spacing w:line="240" w:lineRule="auto"/>
+        <w:ind w:left="144"/>
+        <w:rPr>
+          <w:sz w:val="24"/>
+          <w:szCs w:val="24"/>
+          <w:lang w:val="en-US"/>
+        </w:rPr>
+      </w:pPr>
+      <w:r>
+        <w:rPr>
+          <w:sz w:val="24"/>
+          <w:szCs w:val="24"/>
+          <w:lang w:val="en-US"/>
+        </w:rPr>
+        <w:t>Programming Language Constraints – C# etc.</w:t>
+      </w:r>
+      <w:r>
+        <w:rPr>
+          <w:sz w:val="24"/>
+          <w:szCs w:val="24"/>
+          <w:lang w:val="en-US"/>
+        </w:rPr>
+        <w:t xml:space="preserve"> </w:t>
+      </w:r>
+    </w:p>
+    <w:p>
+      <w:pPr>
+        <w:pStyle w:val="ListParagraph"/>
+        <w:numPr>
+          <w:ilvl w:val="1"/>
+          <w:numId w:val="24"/>
+        </w:numPr>
+        <w:spacing w:line="240" w:lineRule="auto"/>
+        <w:rPr>
+          <w:sz w:val="24"/>
+          <w:szCs w:val="24"/>
+          <w:lang w:val="en-US"/>
+        </w:rPr>
+      </w:pPr>
+      <w:r>
+        <w:rPr>
+          <w:sz w:val="24"/>
+          <w:szCs w:val="24"/>
+          <w:lang w:val="en-US"/>
+        </w:rPr>
+        <w:t xml:space="preserve">Constraints are known not </w:t>
+      </w:r>
+      <w:r>
+        <w:rPr>
+          <w:sz w:val="24"/>
+          <w:szCs w:val="24"/>
+          <w:lang w:val="en-US"/>
+        </w:rPr>
+        <w:t>etc.</w:t>
+      </w:r>
+    </w:p>
+    <w:p>
+      <w:pPr>
+        <w:pStyle w:val="ListParagraph"/>
+        <w:spacing w:line="240" w:lineRule="auto"/>
+        <w:ind w:left="144"/>
+        <w:rPr>
+          <w:sz w:val="24"/>
+          <w:szCs w:val="24"/>
+          <w:lang w:val="en-US"/>
+        </w:rPr>
+      </w:pPr>
+    </w:p>
+    <w:p>
+      <w:pPr>
         <w:spacing w:line="240" w:lineRule="auto"/>
         <w:ind w:left="-216"/>
         <w:rPr>
@@ -1219,7 +2057,11 @@
           <w:lang w:val="en-US"/>
         </w:rPr>
       </w:pPr>
-      <w:r>
+    </w:p>
+    <w:p>
+      <w:pPr>
+        <w:spacing w:line="240" w:lineRule="auto"/>
+        <w:ind w:left="-216"/>
         <w:rPr>
           <w:b/>
           <w:bCs/>
@@ -1227,9 +2069,12 @@
           <w:szCs w:val="28"/>
           <w:lang w:val="en-US"/>
         </w:rPr>
-        <w:t>1.</w:t>
-      </w:r>
-      <w:r>
+      </w:pPr>
+    </w:p>
+    <w:p>
+      <w:pPr>
+        <w:spacing w:line="240" w:lineRule="auto"/>
+        <w:ind w:left="-216"/>
         <w:rPr>
           <w:b/>
           <w:bCs/>
@@ -1237,8 +2082,7 @@
           <w:szCs w:val="28"/>
           <w:lang w:val="en-US"/>
         </w:rPr>
-        <w:t>8</w:t>
-      </w:r>
+      </w:pPr>
       <w:r>
         <w:rPr>
           <w:b/>
@@ -1247,6 +2091,26 @@
           <w:szCs w:val="28"/>
           <w:lang w:val="en-US"/>
         </w:rPr>
+        <w:t>1.</w:t>
+      </w:r>
+      <w:r>
+        <w:rPr>
+          <w:b/>
+          <w:bCs/>
+          <w:sz w:val="28"/>
+          <w:szCs w:val="28"/>
+          <w:lang w:val="en-US"/>
+        </w:rPr>
+        <w:t>8</w:t>
+      </w:r>
+      <w:r>
+        <w:rPr>
+          <w:b/>
+          <w:bCs/>
+          <w:sz w:val="28"/>
+          <w:szCs w:val="28"/>
+          <w:lang w:val="en-US"/>
+        </w:rPr>
         <w:t xml:space="preserve"> Risk Analysis</w:t>
       </w:r>
     </w:p>
@@ -1325,7 +2189,54 @@
           <w:szCs w:val="24"/>
           <w:lang w:val="en-US"/>
         </w:rPr>
-        <w:t>Time constraints affecting completion of optional/advanced features.</w:t>
+        <w:t>Time constraints affecting completion of optional features.</w:t>
+      </w:r>
+    </w:p>
+    <w:p>
+      <w:pPr>
+        <w:pStyle w:val="ListParagraph"/>
+        <w:numPr>
+          <w:ilvl w:val="0"/>
+          <w:numId w:val="11"/>
+        </w:numPr>
+        <w:spacing w:line="240" w:lineRule="auto"/>
+        <w:ind w:left="144"/>
+        <w:rPr>
+          <w:sz w:val="24"/>
+          <w:szCs w:val="24"/>
+          <w:lang w:val="en-US"/>
+        </w:rPr>
+      </w:pPr>
+      <w:r>
+        <w:rPr>
+          <w:sz w:val="24"/>
+          <w:szCs w:val="24"/>
+          <w:lang w:val="en-US"/>
+        </w:rPr>
+        <w:t>Bugs arising during development leading to delays.</w:t>
+      </w:r>
+    </w:p>
+    <w:p>
+      <w:pPr>
+        <w:pStyle w:val="ListParagraph"/>
+        <w:numPr>
+          <w:ilvl w:val="1"/>
+          <w:numId w:val="24"/>
+        </w:numPr>
+        <w:spacing w:line="240" w:lineRule="auto"/>
+        <w:rPr>
+          <w:sz w:val="24"/>
+          <w:szCs w:val="24"/>
+          <w:lang w:val="en-US"/>
+        </w:rPr>
+      </w:pPr>
+      <w:r>
+        <w:rPr>
+          <w:sz w:val="24"/>
+          <w:szCs w:val="24"/>
+          <w:lang w:val="en-US"/>
+        </w:rPr>
+        <w:t>Also how to mitigate the risks not just the risks</w:t>
       </w:r>
     </w:p>
     <w:p>
@@ -1352,11 +2263,7 @@
           <w:lang w:val="en-US"/>
         </w:rPr>
       </w:pPr>
-    </w:p>
-    <w:p>
-      <w:pPr>
-        <w:spacing w:line="240" w:lineRule="auto"/>
-        <w:ind w:left="-216"/>
+      <w:r>
         <w:rPr>
           <w:b/>
           <w:bCs/>
@@ -1364,7 +2271,8 @@
           <w:szCs w:val="28"/>
           <w:lang w:val="en-US"/>
         </w:rPr>
-      </w:pPr>
+        <w:t>1.9 Phasing</w:t>
+      </w:r>
       <w:r>
         <w:rPr>
           <w:b/>
@@ -1373,8 +2281,15 @@
           <w:szCs w:val="28"/>
           <w:lang w:val="en-US"/>
         </w:rPr>
-        <w:lastRenderedPageBreak/>
-        <w:t>1.9 Phasing</w:t>
+        <w:t xml:space="preserve"> &amp; Timeline</w:t>
+      </w:r>
+      <w:r>
+        <w:rPr>
+          <w:sz w:val="24"/>
+          <w:szCs w:val="24"/>
+          <w:lang w:val="en-US"/>
+        </w:rPr>
+        <w:t xml:space="preserve"> </w:t>
       </w:r>
     </w:p>
     <w:p>
@@ -2025,6 +2940,7 @@
           <w:sz w:val="24"/>
           <w:szCs w:val="24"/>
         </w:rPr>
+        <w:lastRenderedPageBreak/>
         <w:t>Continue URS development.</w:t>
       </w:r>
     </w:p>
@@ -2219,75 +3135,26 @@
     </w:p>
     <w:p>
       <w:pPr>
-        <w:spacing w:line="240" w:lineRule="auto"/>
-        <w:rPr>
-          <w:b/>
-          <w:bCs/>
-          <w:sz w:val="28"/>
-          <w:szCs w:val="28"/>
-          <w:lang w:val="en-US"/>
-        </w:rPr>
-      </w:pPr>
-    </w:p>
-    <w:p>
-      <w:pPr>
-        <w:spacing w:line="240" w:lineRule="auto"/>
-        <w:rPr>
-          <w:b/>
-          <w:bCs/>
-          <w:sz w:val="28"/>
-          <w:szCs w:val="28"/>
-          <w:lang w:val="en-US"/>
-        </w:rPr>
-      </w:pPr>
-    </w:p>
-    <w:p>
-      <w:pPr>
-        <w:spacing w:line="240" w:lineRule="auto"/>
-        <w:rPr>
-          <w:b/>
-          <w:bCs/>
-          <w:sz w:val="28"/>
-          <w:szCs w:val="28"/>
-          <w:lang w:val="en-US"/>
-        </w:rPr>
-      </w:pPr>
-    </w:p>
-    <w:p>
-      <w:pPr>
-        <w:spacing w:line="240" w:lineRule="auto"/>
-        <w:rPr>
-          <w:b/>
-          <w:bCs/>
-          <w:sz w:val="28"/>
-          <w:szCs w:val="28"/>
-          <w:lang w:val="en-US"/>
-        </w:rPr>
-      </w:pPr>
-    </w:p>
-    <w:p>
-      <w:pPr>
-        <w:spacing w:line="240" w:lineRule="auto"/>
-        <w:rPr>
-          <w:b/>
-          <w:bCs/>
-          <w:sz w:val="28"/>
-          <w:szCs w:val="28"/>
-          <w:lang w:val="en-US"/>
-        </w:rPr>
-      </w:pPr>
-    </w:p>
-    <w:p>
-      <w:pPr>
-        <w:spacing w:line="240" w:lineRule="auto"/>
-        <w:rPr>
-          <w:b/>
-          <w:bCs/>
-          <w:sz w:val="28"/>
-          <w:szCs w:val="28"/>
-          <w:lang w:val="en-US"/>
-        </w:rPr>
-      </w:pPr>
+        <w:pStyle w:val="ListParagraph"/>
+        <w:numPr>
+          <w:ilvl w:val="1"/>
+          <w:numId w:val="24"/>
+        </w:numPr>
+        <w:spacing w:line="240" w:lineRule="auto"/>
+        <w:rPr>
+          <w:sz w:val="24"/>
+          <w:szCs w:val="24"/>
+          <w:lang w:val="en-GB"/>
+        </w:rPr>
+      </w:pPr>
+      <w:r>
+        <w:rPr>
+          <w:sz w:val="24"/>
+          <w:szCs w:val="24"/>
+          <w:lang w:val="en-GB"/>
+        </w:rPr>
+        <w:t>The current phasing is too similar to canvas details, make it more project oriented and don’t get it mixed up.</w:t>
+      </w:r>
     </w:p>
     <w:p>
       <w:pPr>
@@ -2370,7 +3237,7 @@
           <w:szCs w:val="28"/>
           <w:lang w:val="en-US"/>
         </w:rPr>
-        <w:t xml:space="preserve">2.0 </w:t>
+        <w:t>2.</w:t>
       </w:r>
       <w:r>
         <w:rPr>
@@ -2380,37 +3247,180 @@
           <w:szCs w:val="28"/>
           <w:lang w:val="en-US"/>
         </w:rPr>
+        <w:t>1</w:t>
+      </w:r>
+      <w:r>
+        <w:rPr>
+          <w:b/>
+          <w:bCs/>
+          <w:sz w:val="28"/>
+          <w:szCs w:val="28"/>
+          <w:lang w:val="en-US"/>
+        </w:rPr>
+        <w:t xml:space="preserve"> </w:t>
+      </w:r>
+      <w:r>
+        <w:rPr>
+          <w:b/>
+          <w:bCs/>
+          <w:sz w:val="28"/>
+          <w:szCs w:val="28"/>
+          <w:lang w:val="en-US"/>
+        </w:rPr>
         <w:t>Phasing Gantt Chart</w:t>
       </w:r>
     </w:p>
     <w:p>
       <w:pPr>
-        <w:rPr>
-          <w:b/>
-          <w:bCs/>
-          <w:sz w:val="24"/>
-          <w:szCs w:val="24"/>
-          <w:lang w:val="en-US"/>
-        </w:rPr>
-      </w:pPr>
-    </w:p>
-    <w:p>
-      <w:pPr>
-        <w:rPr>
-          <w:sz w:val="24"/>
-          <w:szCs w:val="24"/>
-          <w:lang w:val="en-US"/>
-        </w:rPr>
-      </w:pPr>
-    </w:p>
-    <w:p>
-      <w:pPr>
-        <w:rPr>
-          <w:sz w:val="24"/>
-          <w:szCs w:val="24"/>
-          <w:lang w:val="en-US"/>
-        </w:rPr>
-      </w:pPr>
+        <w:spacing w:line="240" w:lineRule="auto"/>
+        <w:rPr>
+          <w:b/>
+          <w:bCs/>
+          <w:sz w:val="28"/>
+          <w:szCs w:val="28"/>
+          <w:lang w:val="en-US"/>
+        </w:rPr>
+      </w:pPr>
+    </w:p>
+    <w:p>
+      <w:pPr>
+        <w:rPr>
+          <w:b/>
+          <w:bCs/>
+          <w:sz w:val="24"/>
+          <w:szCs w:val="24"/>
+          <w:lang w:val="en-US"/>
+        </w:rPr>
+      </w:pPr>
+    </w:p>
+    <w:p>
+      <w:pPr>
+        <w:rPr>
+          <w:sz w:val="24"/>
+          <w:szCs w:val="24"/>
+          <w:lang w:val="en-US"/>
+        </w:rPr>
+      </w:pPr>
+    </w:p>
+    <w:p>
+      <w:pPr>
+        <w:rPr>
+          <w:sz w:val="24"/>
+          <w:szCs w:val="24"/>
+          <w:lang w:val="en-US"/>
+        </w:rPr>
+      </w:pPr>
+    </w:p>
+    <w:p>
+      <w:pPr>
+        <w:rPr>
+          <w:sz w:val="24"/>
+          <w:szCs w:val="24"/>
+          <w:lang w:val="en-US"/>
+        </w:rPr>
+      </w:pPr>
+    </w:p>
+    <w:p>
+      <w:pPr>
+        <w:rPr>
+          <w:sz w:val="24"/>
+          <w:szCs w:val="24"/>
+          <w:lang w:val="en-US"/>
+        </w:rPr>
+      </w:pPr>
+      <w:r>
+        <w:rPr>
+          <w:sz w:val="24"/>
+          <w:szCs w:val="24"/>
+          <w:lang w:val="en-US"/>
+        </w:rPr>
+        <w:t>Z</w:t>
+      </w:r>
+    </w:p>
+    <w:p>
+      <w:pPr>
+        <w:rPr>
+          <w:sz w:val="24"/>
+          <w:szCs w:val="24"/>
+          <w:lang w:val="en-US"/>
+        </w:rPr>
+      </w:pPr>
+    </w:p>
+    <w:p>
+      <w:pPr>
+        <w:rPr>
+          <w:sz w:val="24"/>
+          <w:szCs w:val="24"/>
+          <w:lang w:val="en-US"/>
+        </w:rPr>
+      </w:pPr>
+    </w:p>
+    <w:p>
+      <w:pPr>
+        <w:rPr>
+          <w:sz w:val="24"/>
+          <w:szCs w:val="24"/>
+          <w:lang w:val="en-US"/>
+        </w:rPr>
+      </w:pPr>
+    </w:p>
+    <w:p>
+      <w:pPr>
+        <w:rPr>
+          <w:sz w:val="24"/>
+          <w:szCs w:val="24"/>
+          <w:lang w:val="en-US"/>
+        </w:rPr>
+      </w:pPr>
+    </w:p>
+    <w:p>
+      <w:pPr>
+        <w:rPr>
+          <w:sz w:val="24"/>
+          <w:szCs w:val="24"/>
+          <w:lang w:val="en-US"/>
+        </w:rPr>
+      </w:pPr>
+    </w:p>
+    <w:p>
+      <w:pPr>
+        <w:rPr>
+          <w:sz w:val="24"/>
+          <w:szCs w:val="24"/>
+          <w:lang w:val="en-US"/>
+        </w:rPr>
+      </w:pPr>
+    </w:p>
+    <w:p>
+      <w:pPr>
+        <w:rPr>
+          <w:sz w:val="24"/>
+          <w:szCs w:val="24"/>
+          <w:lang w:val="en-US"/>
+        </w:rPr>
+      </w:pPr>
+    </w:p>
+    <w:p>
+      <w:pPr>
+        <w:pStyle w:val="ListParagraph"/>
+        <w:numPr>
+          <w:ilvl w:val="1"/>
+          <w:numId w:val="24"/>
+        </w:numPr>
+        <w:rPr>
+          <w:sz w:val="24"/>
+          <w:szCs w:val="24"/>
+          <w:lang w:val="en-US"/>
+        </w:rPr>
+      </w:pPr>
+      <w:r>
+        <w:rPr>
+          <w:sz w:val="24"/>
+          <w:szCs w:val="24"/>
+          <w:lang w:val="en-US"/>
+        </w:rPr>
+        <w:t>Repetition of headers makes it unclear what you are working on when, URS Dev repeats twice at different days for example.</w:t>
+      </w:r>
     </w:p>
     <w:sectPr>
       <w:pgSz w:w="11906" w:h="16838"/>
@@ -3471,6 +4481,123 @@
     </w:lvl>
   </w:abstractNum>
   <w:abstractNum w:abstractNumId="9" w15:restartNumberingAfterBreak="0">
+    <w:nsid w:val="3F9208A8"/>
+    <w:multiLevelType w:val="multilevel"/>
+    <w:tmpl w:val="79D08DDE"/>
+    <w:lvl w:ilvl="0">
+      <w:start w:val="1"/>
+      <w:numFmt w:val="decimal"/>
+      <w:lvlText w:val="%1."/>
+      <w:lvlJc w:val="left"/>
+      <w:pPr>
+        <w:tabs>
+          <w:tab w:val="num" w:pos="720"/>
+        </w:tabs>
+        <w:ind w:left="720" w:hanging="360"/>
+      </w:pPr>
+    </w:lvl>
+    <w:lvl w:ilvl="1">
+      <w:start w:val="1"/>
+      <w:numFmt w:val="bullet"/>
+      <w:lvlText w:val=""/>
+      <w:lvlJc w:val="left"/>
+      <w:pPr>
+        <w:tabs>
+          <w:tab w:val="num" w:pos="1440"/>
+        </w:tabs>
+        <w:ind w:left="1440" w:hanging="360"/>
+      </w:pPr>
+      <w:rPr>
+        <w:rFonts w:ascii="Symbol" w:hAnsi="Symbol" w:hint="default"/>
+        <w:sz w:val="20"/>
+      </w:rPr>
+    </w:lvl>
+    <w:lvl w:ilvl="2" w:tentative="1">
+      <w:start w:val="1"/>
+      <w:numFmt w:val="decimal"/>
+      <w:lvlText w:val="%3."/>
+      <w:lvlJc w:val="left"/>
+      <w:pPr>
+        <w:tabs>
+          <w:tab w:val="num" w:pos="2160"/>
+        </w:tabs>
+        <w:ind w:left="2160" w:hanging="360"/>
+      </w:pPr>
+    </w:lvl>
+    <w:lvl w:ilvl="3" w:tentative="1">
+      <w:start w:val="1"/>
+      <w:numFmt w:val="decimal"/>
+      <w:lvlText w:val="%4."/>
+      <w:lvlJc w:val="left"/>
+      <w:pPr>
+        <w:tabs>
+          <w:tab w:val="num" w:pos="2880"/>
+        </w:tabs>
+        <w:ind w:left="2880" w:hanging="360"/>
+      </w:pPr>
+    </w:lvl>
+    <w:lvl w:ilvl="4" w:tentative="1">
+      <w:start w:val="1"/>
+      <w:numFmt w:val="decimal"/>
+      <w:lvlText w:val="%5."/>
+      <w:lvlJc w:val="left"/>
+      <w:pPr>
+        <w:tabs>
+          <w:tab w:val="num" w:pos="3600"/>
+        </w:tabs>
+        <w:ind w:left="3600" w:hanging="360"/>
+      </w:pPr>
+    </w:lvl>
+    <w:lvl w:ilvl="5" w:tentative="1">
+      <w:start w:val="1"/>
+      <w:numFmt w:val="decimal"/>
+      <w:lvlText w:val="%6."/>
+      <w:lvlJc w:val="left"/>
+      <w:pPr>
+        <w:tabs>
+          <w:tab w:val="num" w:pos="4320"/>
+        </w:tabs>
+        <w:ind w:left="4320" w:hanging="360"/>
+      </w:pPr>
+    </w:lvl>
+    <w:lvl w:ilvl="6" w:tentative="1">
+      <w:start w:val="1"/>
+      <w:numFmt w:val="decimal"/>
+      <w:lvlText w:val="%7."/>
+      <w:lvlJc w:val="left"/>
+      <w:pPr>
+        <w:tabs>
+          <w:tab w:val="num" w:pos="5040"/>
+        </w:tabs>
+        <w:ind w:left="5040" w:hanging="360"/>
+      </w:pPr>
+    </w:lvl>
+    <w:lvl w:ilvl="7" w:tentative="1">
+      <w:start w:val="1"/>
+      <w:numFmt w:val="decimal"/>
+      <w:lvlText w:val="%8."/>
+      <w:lvlJc w:val="left"/>
+      <w:pPr>
+        <w:tabs>
+          <w:tab w:val="num" w:pos="5760"/>
+        </w:tabs>
+        <w:ind w:left="5760" w:hanging="360"/>
+      </w:pPr>
+    </w:lvl>
+    <w:lvl w:ilvl="8" w:tentative="1">
+      <w:start w:val="1"/>
+      <w:numFmt w:val="decimal"/>
+      <w:lvlText w:val="%9."/>
+      <w:lvlJc w:val="left"/>
+      <w:pPr>
+        <w:tabs>
+          <w:tab w:val="num" w:pos="6480"/>
+        </w:tabs>
+        <w:ind w:left="6480" w:hanging="360"/>
+      </w:pPr>
+    </w:lvl>
+  </w:abstractNum>
+  <w:abstractNum w:abstractNumId="10" w15:restartNumberingAfterBreak="0">
     <w:nsid w:val="442C03D6"/>
     <w:multiLevelType w:val="multilevel"/>
     <w:tmpl w:val="D0D06AA6"/>
@@ -3583,7 +4710,7 @@
       </w:rPr>
     </w:lvl>
   </w:abstractNum>
-  <w:abstractNum w:abstractNumId="10" w15:restartNumberingAfterBreak="0">
+  <w:abstractNum w:abstractNumId="11" w15:restartNumberingAfterBreak="0">
     <w:nsid w:val="4D1B50F5"/>
     <w:multiLevelType w:val="hybridMultilevel"/>
     <w:tmpl w:val="40660E4E"/>
@@ -3696,7 +4823,7 @@
       </w:rPr>
     </w:lvl>
   </w:abstractNum>
-  <w:abstractNum w:abstractNumId="11" w15:restartNumberingAfterBreak="0">
+  <w:abstractNum w:abstractNumId="12" w15:restartNumberingAfterBreak="0">
     <w:nsid w:val="4FB76F6F"/>
     <w:multiLevelType w:val="multilevel"/>
     <w:tmpl w:val="B6B85FF2"/>
@@ -3814,7 +4941,7 @@
       </w:rPr>
     </w:lvl>
   </w:abstractNum>
-  <w:abstractNum w:abstractNumId="12" w15:restartNumberingAfterBreak="0">
+  <w:abstractNum w:abstractNumId="13" w15:restartNumberingAfterBreak="0">
     <w:nsid w:val="5571265E"/>
     <w:multiLevelType w:val="hybridMultilevel"/>
     <w:tmpl w:val="23340D90"/>
@@ -3927,7 +5054,7 @@
       </w:rPr>
     </w:lvl>
   </w:abstractNum>
-  <w:abstractNum w:abstractNumId="13" w15:restartNumberingAfterBreak="0">
+  <w:abstractNum w:abstractNumId="14" w15:restartNumberingAfterBreak="0">
     <w:nsid w:val="5578354F"/>
     <w:multiLevelType w:val="hybridMultilevel"/>
     <w:tmpl w:val="CC603A32"/>
@@ -4040,7 +5167,7 @@
       </w:rPr>
     </w:lvl>
   </w:abstractNum>
-  <w:abstractNum w:abstractNumId="14" w15:restartNumberingAfterBreak="0">
+  <w:abstractNum w:abstractNumId="15" w15:restartNumberingAfterBreak="0">
     <w:nsid w:val="57D30834"/>
     <w:multiLevelType w:val="hybridMultilevel"/>
     <w:tmpl w:val="7896976E"/>
@@ -4129,7 +5256,7 @@
       </w:pPr>
     </w:lvl>
   </w:abstractNum>
-  <w:abstractNum w:abstractNumId="15" w15:restartNumberingAfterBreak="0">
+  <w:abstractNum w:abstractNumId="16" w15:restartNumberingAfterBreak="0">
     <w:nsid w:val="642F3B12"/>
     <w:multiLevelType w:val="hybridMultilevel"/>
     <w:tmpl w:val="A67A01CC"/>
@@ -4242,7 +5369,7 @@
       </w:rPr>
     </w:lvl>
   </w:abstractNum>
-  <w:abstractNum w:abstractNumId="16" w15:restartNumberingAfterBreak="0">
+  <w:abstractNum w:abstractNumId="17" w15:restartNumberingAfterBreak="0">
     <w:nsid w:val="664F2BC8"/>
     <w:multiLevelType w:val="hybridMultilevel"/>
     <w:tmpl w:val="2446E0CA"/>
@@ -4331,7 +5458,7 @@
       </w:pPr>
     </w:lvl>
   </w:abstractNum>
-  <w:abstractNum w:abstractNumId="17" w15:restartNumberingAfterBreak="0">
+  <w:abstractNum w:abstractNumId="18" w15:restartNumberingAfterBreak="0">
     <w:nsid w:val="666D3B20"/>
     <w:multiLevelType w:val="hybridMultilevel"/>
     <w:tmpl w:val="027C9BA4"/>
@@ -4444,7 +5571,7 @@
       </w:rPr>
     </w:lvl>
   </w:abstractNum>
-  <w:abstractNum w:abstractNumId="18" w15:restartNumberingAfterBreak="0">
+  <w:abstractNum w:abstractNumId="19" w15:restartNumberingAfterBreak="0">
     <w:nsid w:val="6FC070C5"/>
     <w:multiLevelType w:val="hybridMultilevel"/>
     <w:tmpl w:val="1BF84D44"/>
@@ -4557,7 +5684,7 @@
       </w:rPr>
     </w:lvl>
   </w:abstractNum>
-  <w:abstractNum w:abstractNumId="19" w15:restartNumberingAfterBreak="0">
+  <w:abstractNum w:abstractNumId="20" w15:restartNumberingAfterBreak="0">
     <w:nsid w:val="6FFB5104"/>
     <w:multiLevelType w:val="multilevel"/>
     <w:tmpl w:val="88B61362"/>
@@ -4706,7 +5833,7 @@
       </w:rPr>
     </w:lvl>
   </w:abstractNum>
-  <w:abstractNum w:abstractNumId="20" w15:restartNumberingAfterBreak="0">
+  <w:abstractNum w:abstractNumId="21" w15:restartNumberingAfterBreak="0">
     <w:nsid w:val="7926086F"/>
     <w:multiLevelType w:val="multilevel"/>
     <w:tmpl w:val="33CA2524"/>
@@ -4824,7 +5951,7 @@
       </w:rPr>
     </w:lvl>
   </w:abstractNum>
-  <w:abstractNum w:abstractNumId="21" w15:restartNumberingAfterBreak="0">
+  <w:abstractNum w:abstractNumId="22" w15:restartNumberingAfterBreak="0">
     <w:nsid w:val="7B4F5562"/>
     <w:multiLevelType w:val="multilevel"/>
     <w:tmpl w:val="A194114E"/>
@@ -4973,7 +6100,7 @@
       </w:rPr>
     </w:lvl>
   </w:abstractNum>
-  <w:abstractNum w:abstractNumId="22" w15:restartNumberingAfterBreak="0">
+  <w:abstractNum w:abstractNumId="23" w15:restartNumberingAfterBreak="0">
     <w:nsid w:val="7DA16B82"/>
     <w:multiLevelType w:val="hybridMultilevel"/>
     <w:tmpl w:val="4ABEE2EE"/>
@@ -5090,16 +6217,16 @@
     <w:abstractNumId w:val="8"/>
   </w:num>
   <w:num w:numId="2" w16cid:durableId="1586304713">
-    <w:abstractNumId w:val="12"/>
+    <w:abstractNumId w:val="13"/>
   </w:num>
   <w:num w:numId="3" w16cid:durableId="1651206558">
     <w:abstractNumId w:val="1"/>
   </w:num>
   <w:num w:numId="4" w16cid:durableId="1359232785">
-    <w:abstractNumId w:val="14"/>
+    <w:abstractNumId w:val="15"/>
   </w:num>
   <w:num w:numId="5" w16cid:durableId="2066679449">
-    <w:abstractNumId w:val="11"/>
+    <w:abstractNumId w:val="12"/>
   </w:num>
   <w:num w:numId="6" w16cid:durableId="1561672842">
     <w:abstractNumId w:val="0"/>
@@ -5108,40 +6235,40 @@
     <w:abstractNumId w:val="4"/>
   </w:num>
   <w:num w:numId="8" w16cid:durableId="750156268">
-    <w:abstractNumId w:val="20"/>
+    <w:abstractNumId w:val="21"/>
   </w:num>
   <w:num w:numId="9" w16cid:durableId="1249465657">
     <w:abstractNumId w:val="2"/>
   </w:num>
   <w:num w:numId="10" w16cid:durableId="965694829">
-    <w:abstractNumId w:val="18"/>
+    <w:abstractNumId w:val="19"/>
   </w:num>
   <w:num w:numId="11" w16cid:durableId="1875846913">
-    <w:abstractNumId w:val="16"/>
+    <w:abstractNumId w:val="17"/>
   </w:num>
   <w:num w:numId="12" w16cid:durableId="1688478768">
-    <w:abstractNumId w:val="9"/>
+    <w:abstractNumId w:val="10"/>
   </w:num>
   <w:num w:numId="13" w16cid:durableId="2048020459">
     <w:abstractNumId w:val="3"/>
   </w:num>
   <w:num w:numId="14" w16cid:durableId="437874290">
-    <w:abstractNumId w:val="15"/>
+    <w:abstractNumId w:val="16"/>
   </w:num>
   <w:num w:numId="15" w16cid:durableId="258833998">
-    <w:abstractNumId w:val="13"/>
+    <w:abstractNumId w:val="14"/>
   </w:num>
   <w:num w:numId="16" w16cid:durableId="636496744">
-    <w:abstractNumId w:val="21"/>
+    <w:abstractNumId w:val="22"/>
   </w:num>
   <w:num w:numId="17" w16cid:durableId="194932829">
-    <w:abstractNumId w:val="17"/>
+    <w:abstractNumId w:val="18"/>
   </w:num>
   <w:num w:numId="18" w16cid:durableId="2020622932">
-    <w:abstractNumId w:val="19"/>
+    <w:abstractNumId w:val="20"/>
   </w:num>
   <w:num w:numId="19" w16cid:durableId="752747785">
-    <w:abstractNumId w:val="10"/>
+    <w:abstractNumId w:val="11"/>
   </w:num>
   <w:num w:numId="20" w16cid:durableId="1547910224">
     <w:abstractNumId w:val="7"/>
@@ -5153,7 +6280,10 @@
     <w:abstractNumId w:val="5"/>
   </w:num>
   <w:num w:numId="23" w16cid:durableId="323363708">
-    <w:abstractNumId w:val="22"/>
+    <w:abstractNumId w:val="23"/>
+  </w:num>
+  <w:num w:numId="24" w16cid:durableId="360014646">
+    <w:abstractNumId w:val="9"/>
   </w:num>
 </w:numbering>
 </file>

</xml_diff>

<commit_message>
Named Project "Stream Sage" + correction, last commit is not final proj. plan but latest ver W4
</commit_message>
<xml_diff>
--- a/Project Plan.docx
+++ b/Project Plan.docx
@@ -141,6 +141,34 @@
           <w:lang w:val="en-US"/>
         </w:rPr>
         <w:t>Project Plan</w:t>
+      </w:r>
+    </w:p>
+    <w:p>
+      <w:pPr>
+        <w:spacing w:line="240" w:lineRule="auto"/>
+        <w:ind w:left="144"/>
+        <w:jc w:val="center"/>
+        <w:rPr>
+          <w:b/>
+          <w:bCs/>
+          <w:i/>
+          <w:iCs/>
+          <w:sz w:val="48"/>
+          <w:szCs w:val="48"/>
+          <w:lang w:val="en-US"/>
+        </w:rPr>
+      </w:pPr>
+      <w:r>
+        <w:rPr>
+          <w:b/>
+          <w:bCs/>
+          <w:i/>
+          <w:iCs/>
+          <w:sz w:val="48"/>
+          <w:szCs w:val="48"/>
+          <w:lang w:val="en-US"/>
+        </w:rPr>
+        <w:t>“Stream Sage”</w:t>
       </w:r>
     </w:p>
     <w:p>
@@ -967,7 +995,6 @@
           <w:szCs w:val="28"/>
           <w:lang w:val="en-US"/>
         </w:rPr>
-        <w:lastRenderedPageBreak/>
         <w:t xml:space="preserve">1.1 Project </w:t>
       </w:r>
       <w:r>
@@ -1042,15 +1069,7 @@
           <w:szCs w:val="24"/>
           <w:lang w:val="en-US"/>
         </w:rPr>
-        <w:t xml:space="preserve">, </w:t>
-      </w:r>
-      <w:r>
-        <w:rPr>
-          <w:sz w:val="24"/>
-          <w:szCs w:val="24"/>
-          <w:lang w:val="en-US"/>
-        </w:rPr>
-        <w:t>E. Mladenovska, R. Avetyan.</w:t>
+        <w:t>, E. Mladenovska, R. Avetyan.</w:t>
       </w:r>
     </w:p>
     <w:p>
@@ -1749,6 +1768,7 @@
         </w:rPr>
         <w:t xml:space="preserve"> </w:t>
       </w:r>
+      <w:proofErr w:type="gramStart"/>
       <w:r>
         <w:rPr>
           <w:b/>
@@ -1759,6 +1779,7 @@
         </w:rPr>
         <w:t>Non-Deliverable</w:t>
       </w:r>
+      <w:proofErr w:type="gramEnd"/>
     </w:p>
     <w:p>
       <w:pPr>
@@ -2022,6 +2043,7 @@
           <w:szCs w:val="24"/>
           <w:lang w:val="en-US"/>
         </w:rPr>
+        <w:lastRenderedPageBreak/>
         <w:t xml:space="preserve">Constraints are known not </w:t>
       </w:r>
       <w:r>
@@ -2230,13 +2252,23 @@
           <w:lang w:val="en-US"/>
         </w:rPr>
       </w:pPr>
-      <w:r>
-        <w:rPr>
-          <w:sz w:val="24"/>
-          <w:szCs w:val="24"/>
-          <w:lang w:val="en-US"/>
-        </w:rPr>
-        <w:t>Also how to mitigate the risks not just the risks</w:t>
+      <w:proofErr w:type="gramStart"/>
+      <w:r>
+        <w:rPr>
+          <w:sz w:val="24"/>
+          <w:szCs w:val="24"/>
+          <w:lang w:val="en-US"/>
+        </w:rPr>
+        <w:t>Also</w:t>
+      </w:r>
+      <w:proofErr w:type="gramEnd"/>
+      <w:r>
+        <w:rPr>
+          <w:sz w:val="24"/>
+          <w:szCs w:val="24"/>
+          <w:lang w:val="en-US"/>
+        </w:rPr>
+        <w:t xml:space="preserve"> how to mitigate the risks not just the risks</w:t>
       </w:r>
     </w:p>
     <w:p>
@@ -2898,6 +2930,7 @@
           <w:sz w:val="24"/>
           <w:szCs w:val="24"/>
         </w:rPr>
+        <w:lastRenderedPageBreak/>
         <w:t>Attend formal feedback sessions.</w:t>
       </w:r>
     </w:p>
@@ -2940,7 +2973,6 @@
           <w:sz w:val="24"/>
           <w:szCs w:val="24"/>
         </w:rPr>
-        <w:lastRenderedPageBreak/>
         <w:t>Continue URS development.</w:t>
       </w:r>
     </w:p>
@@ -3153,7 +3185,25 @@
           <w:szCs w:val="24"/>
           <w:lang w:val="en-GB"/>
         </w:rPr>
-        <w:t>The current phasing is too similar to canvas details, make it more project oriented and don’t get it mixed up.</w:t>
+        <w:t xml:space="preserve">The current phasing is too </w:t>
+      </w:r>
+      <w:proofErr w:type="gramStart"/>
+      <w:r>
+        <w:rPr>
+          <w:sz w:val="24"/>
+          <w:szCs w:val="24"/>
+          <w:lang w:val="en-GB"/>
+        </w:rPr>
+        <w:t>similar to</w:t>
+      </w:r>
+      <w:proofErr w:type="gramEnd"/>
+      <w:r>
+        <w:rPr>
+          <w:sz w:val="24"/>
+          <w:szCs w:val="24"/>
+          <w:lang w:val="en-GB"/>
+        </w:rPr>
+        <w:t xml:space="preserve"> canvas details, make it more project oriented and don’t get it mixed up.</w:t>
       </w:r>
     </w:p>
     <w:p>
@@ -6693,6 +6743,7 @@
   <w:style w:type="character" w:default="1" w:styleId="DefaultParagraphFont">
     <w:name w:val="Default Paragraph Font"/>
     <w:uiPriority w:val="1"/>
+    <w:semiHidden/>
     <w:unhideWhenUsed/>
   </w:style>
   <w:style w:type="table" w:default="1" w:styleId="TableNormal">

</xml_diff>

<commit_message>
Updated Proj Plan on WKS teacher feedback
</commit_message>
<xml_diff>
--- a/Project Plan.docx
+++ b/Project Plan.docx
@@ -2,20 +2,6 @@
 <file path=word/document.xml><?xml version="1.0" encoding="utf-8"?>
 <w:document xmlns:wpc="http://schemas.microsoft.com/office/word/2010/wordprocessingCanvas" xmlns:cx="http://schemas.microsoft.com/office/drawing/2014/chartex" xmlns:cx1="http://schemas.microsoft.com/office/drawing/2015/9/8/chartex" xmlns:cx2="http://schemas.microsoft.com/office/drawing/2015/10/21/chartex" xmlns:cx3="http://schemas.microsoft.com/office/drawing/2016/5/9/chartex" xmlns:cx4="http://schemas.microsoft.com/office/drawing/2016/5/10/chartex" xmlns:cx5="http://schemas.microsoft.com/office/drawing/2016/5/11/chartex" xmlns:cx6="http://schemas.microsoft.com/office/drawing/2016/5/12/chartex" xmlns:cx7="http://schemas.microsoft.com/office/drawing/2016/5/13/chartex" xmlns:cx8="http://schemas.microsoft.com/office/drawing/2016/5/14/chartex" xmlns:mc="http://schemas.openxmlformats.org/markup-compatibility/2006" xmlns:aink="http://schemas.microsoft.com/office/drawing/2016/ink" xmlns:am3d="http://schemas.microsoft.com/office/drawing/2017/model3d" xmlns:o="urn:schemas-microsoft-com:office:office" xmlns:oel="http://schemas.microsoft.com/office/2019/extlst" xmlns:r="http://schemas.openxmlformats.org/officeDocument/2006/relationships" xmlns:m="http://schemas.openxmlformats.org/officeDocument/2006/math" xmlns:v="urn:schemas-microsoft-com:vml" xmlns:wp14="http://schemas.microsoft.com/office/word/2010/wordprocessingDrawing" xmlns:wp="http://schemas.openxmlformats.org/drawingml/2006/wordprocessingDrawing" xmlns:w10="urn:schemas-microsoft-com:office:word" xmlns:w="http://schemas.openxmlformats.org/wordprocessingml/2006/main" xmlns:w14="http://schemas.microsoft.com/office/word/2010/wordml" xmlns:w15="http://schemas.microsoft.com/office/word/2012/wordml" xmlns:w16cex="http://schemas.microsoft.com/office/word/2018/wordml/cex" xmlns:w16cid="http://schemas.microsoft.com/office/word/2016/wordml/cid" xmlns:w16="http://schemas.microsoft.com/office/word/2018/wordml" xmlns:w16sdtdh="http://schemas.microsoft.com/office/word/2020/wordml/sdtdatahash" xmlns:w16se="http://schemas.microsoft.com/office/word/2015/wordml/symex" xmlns:wpg="http://schemas.microsoft.com/office/word/2010/wordprocessingGroup" xmlns:wpi="http://schemas.microsoft.com/office/word/2010/wordprocessingInk" xmlns:wne="http://schemas.microsoft.com/office/word/2006/wordml" xmlns:wps="http://schemas.microsoft.com/office/word/2010/wordprocessingShape" mc:Ignorable="w14 w15 w16se w16cid w16 w16cex w16sdtdh wp14">
   <w:body>
-    <w:p>
-      <w:pPr>
-        <w:spacing w:line="240" w:lineRule="auto"/>
-        <w:ind w:left="144"/>
-        <w:jc w:val="center"/>
-        <w:rPr>
-          <w:b/>
-          <w:bCs/>
-          <w:sz w:val="40"/>
-          <w:szCs w:val="40"/>
-          <w:lang w:val="en-US"/>
-        </w:rPr>
-      </w:pPr>
-    </w:p>
     <w:p>
       <w:pPr>
         <w:spacing w:line="240" w:lineRule="auto"/>
@@ -995,6 +981,7 @@
           <w:szCs w:val="28"/>
           <w:lang w:val="en-US"/>
         </w:rPr>
+        <w:lastRenderedPageBreak/>
         <w:t xml:space="preserve">1.1 Project </w:t>
       </w:r>
       <w:r>
@@ -1186,23 +1173,30 @@
         <w:pStyle w:val="ListParagraph"/>
         <w:numPr>
           <w:ilvl w:val="0"/>
-          <w:numId w:val="6"/>
+          <w:numId w:val="37"/>
         </w:numPr>
         <w:spacing w:line="240" w:lineRule="auto"/>
-        <w:ind w:left="144"/>
-        <w:rPr>
-          <w:sz w:val="24"/>
-          <w:szCs w:val="24"/>
-          <w:lang w:val="en-US"/>
-        </w:rPr>
-      </w:pPr>
-      <w:r>
-        <w:rPr>
-          <w:sz w:val="24"/>
-          <w:szCs w:val="24"/>
-          <w:lang w:val="en-US"/>
-        </w:rPr>
-        <w:t>The project aims to develop a streaming service app with innovative features beyond traditional movie platforms.</w:t>
+        <w:rPr>
+          <w:sz w:val="24"/>
+          <w:szCs w:val="24"/>
+          <w:lang w:val="en-US"/>
+        </w:rPr>
+      </w:pPr>
+      <w:r>
+        <w:rPr>
+          <w:sz w:val="24"/>
+          <w:szCs w:val="24"/>
+          <w:lang w:val="en-US"/>
+        </w:rPr>
+        <w:t>T</w:t>
+      </w:r>
+      <w:r>
+        <w:rPr>
+          <w:sz w:val="24"/>
+          <w:szCs w:val="24"/>
+          <w:lang w:val="en-US"/>
+        </w:rPr>
+        <w:t>he current landscape of movie streaming platforms lacks depth in providing users with immersive and educational experiences. Traditional platforms primarily focus on entertainment, leaving a gap in fulfilling the educational and social aspects of content consumption.</w:t>
       </w:r>
     </w:p>
     <w:p>
@@ -1260,23 +1254,22 @@
         <w:pStyle w:val="ListParagraph"/>
         <w:numPr>
           <w:ilvl w:val="0"/>
-          <w:numId w:val="6"/>
+          <w:numId w:val="36"/>
         </w:numPr>
         <w:spacing w:line="240" w:lineRule="auto"/>
-        <w:ind w:left="144"/>
-        <w:rPr>
-          <w:sz w:val="24"/>
-          <w:szCs w:val="24"/>
-          <w:lang w:val="en-US"/>
-        </w:rPr>
-      </w:pPr>
-      <w:r>
-        <w:rPr>
-          <w:sz w:val="24"/>
-          <w:szCs w:val="24"/>
-          <w:lang w:val="en-US"/>
-        </w:rPr>
-        <w:t>Lack of immersive and educational experiences in conventional movie streaming platforms.</w:t>
+        <w:rPr>
+          <w:sz w:val="24"/>
+          <w:szCs w:val="24"/>
+          <w:lang w:val="en-US"/>
+        </w:rPr>
+      </w:pPr>
+      <w:r>
+        <w:rPr>
+          <w:sz w:val="24"/>
+          <w:szCs w:val="24"/>
+          <w:lang w:val="en-US"/>
+        </w:rPr>
+        <w:t>The prevalent issue lies in the one-dimensional nature of existing movie streaming platforms. Users seek more than just entertainment; they desire enriching experiences that combine learning, social interaction, and critical engagement.</w:t>
       </w:r>
     </w:p>
     <w:p>
@@ -1334,57 +1327,22 @@
         <w:pStyle w:val="ListParagraph"/>
         <w:numPr>
           <w:ilvl w:val="0"/>
-          <w:numId w:val="6"/>
+          <w:numId w:val="35"/>
         </w:numPr>
         <w:spacing w:line="240" w:lineRule="auto"/>
-        <w:ind w:left="144"/>
-        <w:rPr>
-          <w:sz w:val="24"/>
-          <w:szCs w:val="24"/>
-          <w:lang w:val="en-US"/>
-        </w:rPr>
-      </w:pPr>
-      <w:r>
-        <w:rPr>
-          <w:sz w:val="24"/>
-          <w:szCs w:val="24"/>
-          <w:lang w:val="en-US"/>
-        </w:rPr>
-        <w:t>Redefine movie streaming by seamlessly blending entertainment with education, social engagement, and critiques.</w:t>
-      </w:r>
-    </w:p>
-    <w:p>
-      <w:pPr>
-        <w:spacing w:line="240" w:lineRule="auto"/>
-        <w:rPr>
-          <w:sz w:val="24"/>
-          <w:szCs w:val="24"/>
-          <w:lang w:val="en-US"/>
-        </w:rPr>
-      </w:pPr>
-      <w:r>
-        <w:rPr>
-          <w:sz w:val="24"/>
-          <w:szCs w:val="24"/>
-          <w:lang w:val="en-US"/>
-        </w:rPr>
-        <w:t xml:space="preserve">* </w:t>
-      </w:r>
-      <w:r>
-        <w:rPr>
-          <w:sz w:val="24"/>
-          <w:szCs w:val="24"/>
-          <w:lang w:val="en-US"/>
-        </w:rPr>
-        <w:t xml:space="preserve">1.2 through 1.4 are too vague and just one </w:t>
-      </w:r>
-      <w:r>
-        <w:rPr>
-          <w:sz w:val="24"/>
-          <w:szCs w:val="24"/>
-          <w:lang w:val="en-US"/>
-        </w:rPr>
-        <w:t>sentence</w:t>
+        <w:rPr>
+          <w:sz w:val="24"/>
+          <w:szCs w:val="24"/>
+          <w:lang w:val="en-US"/>
+        </w:rPr>
+      </w:pPr>
+      <w:r>
+        <w:rPr>
+          <w:sz w:val="24"/>
+          <w:szCs w:val="24"/>
+          <w:lang w:val="en-US"/>
+        </w:rPr>
+        <w:t>The project aims to redefine the concept of movie streaming by integrating innovative features that transcend the boundaries of traditional platforms. By seamlessly blending entertainment with educational content, social engagement, and critical analysis, the goal is to create a holistic streaming experience that caters to diverse user preferences and interests.</w:t>
       </w:r>
     </w:p>
     <w:p>
@@ -1431,23 +1389,20 @@
         <w:pStyle w:val="ListParagraph"/>
         <w:numPr>
           <w:ilvl w:val="0"/>
-          <w:numId w:val="6"/>
+          <w:numId w:val="30"/>
         </w:numPr>
-        <w:spacing w:line="240" w:lineRule="auto"/>
-        <w:ind w:left="144"/>
-        <w:rPr>
-          <w:color w:val="FF0000"/>
-          <w:sz w:val="24"/>
-          <w:szCs w:val="24"/>
-          <w:lang w:val="en-US"/>
-        </w:rPr>
-      </w:pPr>
-      <w:r>
-        <w:rPr>
-          <w:color w:val="FF0000"/>
-          <w:sz w:val="24"/>
-          <w:szCs w:val="24"/>
-          <w:lang w:val="en-US"/>
+        <w:spacing w:after="0" w:line="240" w:lineRule="auto"/>
+        <w:rPr>
+          <w:color w:val="000000" w:themeColor="text1"/>
+          <w:sz w:val="24"/>
+          <w:szCs w:val="24"/>
+        </w:rPr>
+      </w:pPr>
+      <w:r>
+        <w:rPr>
+          <w:color w:val="000000" w:themeColor="text1"/>
+          <w:sz w:val="24"/>
+          <w:szCs w:val="24"/>
         </w:rPr>
         <w:t>Customer-facing movie streaming web app.</w:t>
       </w:r>
@@ -1457,23 +1412,20 @@
         <w:pStyle w:val="ListParagraph"/>
         <w:numPr>
           <w:ilvl w:val="0"/>
-          <w:numId w:val="6"/>
+          <w:numId w:val="30"/>
         </w:numPr>
-        <w:spacing w:line="240" w:lineRule="auto"/>
-        <w:ind w:left="144"/>
-        <w:rPr>
-          <w:color w:val="FF0000"/>
-          <w:sz w:val="24"/>
-          <w:szCs w:val="24"/>
-          <w:lang w:val="en-US"/>
-        </w:rPr>
-      </w:pPr>
-      <w:r>
-        <w:rPr>
-          <w:color w:val="FF0000"/>
-          <w:sz w:val="24"/>
-          <w:szCs w:val="24"/>
-          <w:lang w:val="en-US"/>
+        <w:spacing w:after="0" w:line="240" w:lineRule="auto"/>
+        <w:rPr>
+          <w:color w:val="000000" w:themeColor="text1"/>
+          <w:sz w:val="24"/>
+          <w:szCs w:val="24"/>
+        </w:rPr>
+      </w:pPr>
+      <w:r>
+        <w:rPr>
+          <w:color w:val="000000" w:themeColor="text1"/>
+          <w:sz w:val="24"/>
+          <w:szCs w:val="24"/>
         </w:rPr>
         <w:t>Administrative control facing desktop app.</w:t>
       </w:r>
@@ -1483,23 +1435,20 @@
         <w:pStyle w:val="ListParagraph"/>
         <w:numPr>
           <w:ilvl w:val="0"/>
-          <w:numId w:val="6"/>
+          <w:numId w:val="30"/>
         </w:numPr>
-        <w:spacing w:line="240" w:lineRule="auto"/>
-        <w:ind w:left="144"/>
-        <w:rPr>
-          <w:color w:val="FF0000"/>
-          <w:sz w:val="24"/>
-          <w:szCs w:val="24"/>
-          <w:lang w:val="en-US"/>
-        </w:rPr>
-      </w:pPr>
-      <w:r>
-        <w:rPr>
-          <w:color w:val="FF0000"/>
-          <w:sz w:val="24"/>
-          <w:szCs w:val="24"/>
-          <w:lang w:val="en-US"/>
+        <w:spacing w:after="0" w:line="240" w:lineRule="auto"/>
+        <w:rPr>
+          <w:color w:val="000000" w:themeColor="text1"/>
+          <w:sz w:val="24"/>
+          <w:szCs w:val="24"/>
+        </w:rPr>
+      </w:pPr>
+      <w:r>
+        <w:rPr>
+          <w:color w:val="000000" w:themeColor="text1"/>
+          <w:sz w:val="24"/>
+          <w:szCs w:val="24"/>
         </w:rPr>
         <w:t>SQL database for relational data storage.</w:t>
       </w:r>
@@ -1509,25 +1458,22 @@
         <w:pStyle w:val="ListParagraph"/>
         <w:numPr>
           <w:ilvl w:val="0"/>
-          <w:numId w:val="6"/>
+          <w:numId w:val="30"/>
         </w:numPr>
-        <w:spacing w:line="240" w:lineRule="auto"/>
-        <w:ind w:left="144"/>
-        <w:rPr>
-          <w:color w:val="FF0000"/>
-          <w:sz w:val="24"/>
-          <w:szCs w:val="24"/>
-          <w:lang w:val="en-US"/>
-        </w:rPr>
-      </w:pPr>
-      <w:r>
-        <w:rPr>
-          <w:color w:val="FF0000"/>
-          <w:sz w:val="24"/>
-          <w:szCs w:val="24"/>
-          <w:lang w:val="en-US"/>
-        </w:rPr>
-        <w:t>Login functionality.</w:t>
+        <w:spacing w:after="0" w:line="240" w:lineRule="auto"/>
+        <w:rPr>
+          <w:color w:val="000000" w:themeColor="text1"/>
+          <w:sz w:val="24"/>
+          <w:szCs w:val="24"/>
+        </w:rPr>
+      </w:pPr>
+      <w:r>
+        <w:rPr>
+          <w:color w:val="000000" w:themeColor="text1"/>
+          <w:sz w:val="24"/>
+          <w:szCs w:val="24"/>
+        </w:rPr>
+        <w:t>UML Diagram.</w:t>
       </w:r>
     </w:p>
     <w:p>
@@ -1535,51 +1481,86 @@
         <w:pStyle w:val="ListParagraph"/>
         <w:numPr>
           <w:ilvl w:val="0"/>
-          <w:numId w:val="6"/>
+          <w:numId w:val="30"/>
         </w:numPr>
-        <w:spacing w:line="240" w:lineRule="auto"/>
-        <w:ind w:left="144"/>
-        <w:rPr>
-          <w:color w:val="FF0000"/>
-          <w:sz w:val="24"/>
-          <w:szCs w:val="24"/>
-          <w:lang w:val="en-US"/>
-        </w:rPr>
-      </w:pPr>
-      <w:r>
-        <w:rPr>
-          <w:color w:val="FF0000"/>
-          <w:sz w:val="24"/>
-          <w:szCs w:val="24"/>
-          <w:lang w:val="en-US"/>
-        </w:rPr>
-        <w:t>Registration functionality.</w:t>
-      </w:r>
+        <w:spacing w:after="80" w:line="240" w:lineRule="auto"/>
+        <w:rPr>
+          <w:color w:val="000000" w:themeColor="text1"/>
+          <w:sz w:val="24"/>
+          <w:szCs w:val="24"/>
+        </w:rPr>
+      </w:pPr>
+      <w:r>
+        <w:rPr>
+          <w:color w:val="000000" w:themeColor="text1"/>
+          <w:sz w:val="24"/>
+          <w:szCs w:val="24"/>
+        </w:rPr>
+        <w:t>Project Plan &amp; URS.</w:t>
+      </w:r>
+    </w:p>
+    <w:p>
+      <w:pPr>
+        <w:spacing w:line="240" w:lineRule="auto"/>
+        <w:ind w:left="-216"/>
+        <w:rPr>
+          <w:sz w:val="28"/>
+          <w:szCs w:val="28"/>
+          <w:lang w:val="en-US"/>
+        </w:rPr>
+      </w:pPr>
+      <w:r>
+        <w:rPr>
+          <w:b/>
+          <w:bCs/>
+          <w:sz w:val="28"/>
+          <w:szCs w:val="28"/>
+          <w:lang w:val="en-US"/>
+        </w:rPr>
+        <w:t>1.6</w:t>
+      </w:r>
+      <w:r>
+        <w:rPr>
+          <w:sz w:val="28"/>
+          <w:szCs w:val="28"/>
+          <w:lang w:val="en-US"/>
+        </w:rPr>
+        <w:t xml:space="preserve"> </w:t>
+      </w:r>
+      <w:proofErr w:type="gramStart"/>
+      <w:r>
+        <w:rPr>
+          <w:b/>
+          <w:bCs/>
+          <w:sz w:val="28"/>
+          <w:szCs w:val="28"/>
+          <w:lang w:val="en-US"/>
+        </w:rPr>
+        <w:t>Non-Deliverable</w:t>
+      </w:r>
+      <w:proofErr w:type="gramEnd"/>
     </w:p>
     <w:p>
       <w:pPr>
         <w:pStyle w:val="ListParagraph"/>
         <w:numPr>
           <w:ilvl w:val="0"/>
-          <w:numId w:val="6"/>
+          <w:numId w:val="32"/>
         </w:numPr>
         <w:spacing w:line="240" w:lineRule="auto"/>
-        <w:ind w:left="144"/>
-        <w:rPr>
-          <w:color w:val="FF0000"/>
-          <w:sz w:val="24"/>
-          <w:szCs w:val="24"/>
-          <w:lang w:val="en-US"/>
-        </w:rPr>
-      </w:pPr>
-      <w:r>
-        <w:rPr>
-          <w:color w:val="FF0000"/>
-          <w:sz w:val="24"/>
-          <w:szCs w:val="24"/>
-          <w:lang w:val="en-US"/>
-        </w:rPr>
-        <w:t>Search functionality.</w:t>
+        <w:rPr>
+          <w:sz w:val="24"/>
+          <w:szCs w:val="24"/>
+          <w:lang w:val="en-US"/>
+        </w:rPr>
+      </w:pPr>
+      <w:r>
+        <w:rPr>
+          <w:sz w:val="24"/>
+          <w:szCs w:val="24"/>
+          <w:lang w:val="en-US"/>
+        </w:rPr>
+        <w:t>Complicated UI navigation.</w:t>
       </w:r>
     </w:p>
     <w:p>
@@ -1587,25 +1568,22 @@
         <w:pStyle w:val="ListParagraph"/>
         <w:numPr>
           <w:ilvl w:val="0"/>
-          <w:numId w:val="6"/>
+          <w:numId w:val="32"/>
         </w:numPr>
         <w:spacing w:line="240" w:lineRule="auto"/>
-        <w:ind w:left="144"/>
-        <w:rPr>
-          <w:color w:val="FF0000"/>
-          <w:sz w:val="24"/>
-          <w:szCs w:val="24"/>
-          <w:lang w:val="en-US"/>
-        </w:rPr>
-      </w:pPr>
-      <w:r>
-        <w:rPr>
-          <w:color w:val="FF0000"/>
-          <w:sz w:val="24"/>
-          <w:szCs w:val="24"/>
-          <w:lang w:val="en-US"/>
-        </w:rPr>
-        <w:t>Movie recommendation algorithm.</w:t>
+        <w:rPr>
+          <w:sz w:val="24"/>
+          <w:szCs w:val="24"/>
+          <w:lang w:val="en-US"/>
+        </w:rPr>
+      </w:pPr>
+      <w:r>
+        <w:rPr>
+          <w:sz w:val="24"/>
+          <w:szCs w:val="24"/>
+          <w:lang w:val="en-US"/>
+        </w:rPr>
+        <w:t>Annoying non-consensual autoplay.</w:t>
       </w:r>
     </w:p>
     <w:p>
@@ -1613,25 +1591,61 @@
         <w:pStyle w:val="ListParagraph"/>
         <w:numPr>
           <w:ilvl w:val="0"/>
-          <w:numId w:val="6"/>
+          <w:numId w:val="32"/>
         </w:numPr>
         <w:spacing w:line="240" w:lineRule="auto"/>
-        <w:ind w:left="144"/>
-        <w:rPr>
-          <w:color w:val="FF0000"/>
-          <w:sz w:val="24"/>
-          <w:szCs w:val="24"/>
-          <w:lang w:val="en-US"/>
-        </w:rPr>
-      </w:pPr>
-      <w:r>
-        <w:rPr>
-          <w:color w:val="FF0000"/>
-          <w:sz w:val="24"/>
-          <w:szCs w:val="24"/>
-          <w:lang w:val="en-US"/>
-        </w:rPr>
-        <w:t>Leaderboard recommendations algorithm.</w:t>
+        <w:rPr>
+          <w:sz w:val="24"/>
+          <w:szCs w:val="24"/>
+          <w:lang w:val="en-US"/>
+        </w:rPr>
+      </w:pPr>
+      <w:r>
+        <w:rPr>
+          <w:sz w:val="24"/>
+          <w:szCs w:val="24"/>
+          <w:lang w:val="en-US"/>
+        </w:rPr>
+        <w:t xml:space="preserve">Advanced </w:t>
+      </w:r>
+      <w:r>
+        <w:rPr>
+          <w:sz w:val="24"/>
+          <w:szCs w:val="24"/>
+          <w:lang w:val="en-US"/>
+        </w:rPr>
+        <w:t>social media</w:t>
+      </w:r>
+      <w:r>
+        <w:rPr>
+          <w:sz w:val="24"/>
+          <w:szCs w:val="24"/>
+          <w:lang w:val="en-US"/>
+        </w:rPr>
+        <w:t>-like functionality.</w:t>
+      </w:r>
+    </w:p>
+    <w:p>
+      <w:pPr>
+        <w:spacing w:line="240" w:lineRule="auto"/>
+        <w:ind w:left="-216"/>
+        <w:rPr>
+          <w:b/>
+          <w:bCs/>
+          <w:sz w:val="28"/>
+          <w:szCs w:val="28"/>
+          <w:lang w:val="en-US"/>
+        </w:rPr>
+      </w:pPr>
+      <w:r>
+        <w:rPr>
+          <w:b/>
+          <w:bCs/>
+          <w:sz w:val="28"/>
+          <w:szCs w:val="28"/>
+          <w:lang w:val="en-US"/>
+        </w:rPr>
+        <w:t>1.7 Constraints</w:t>
       </w:r>
     </w:p>
     <w:p>
@@ -1639,25 +1653,22 @@
         <w:pStyle w:val="ListParagraph"/>
         <w:numPr>
           <w:ilvl w:val="0"/>
-          <w:numId w:val="6"/>
+          <w:numId w:val="29"/>
         </w:numPr>
-        <w:spacing w:line="240" w:lineRule="auto"/>
-        <w:ind w:left="144"/>
-        <w:rPr>
-          <w:color w:val="FF0000"/>
-          <w:sz w:val="24"/>
-          <w:szCs w:val="24"/>
-          <w:lang w:val="en-US"/>
-        </w:rPr>
-      </w:pPr>
-      <w:r>
-        <w:rPr>
-          <w:color w:val="FF0000"/>
-          <w:sz w:val="24"/>
-          <w:szCs w:val="24"/>
-          <w:lang w:val="en-US"/>
-        </w:rPr>
-        <w:t>User Reviews and Ratings.</w:t>
+        <w:spacing w:after="0" w:line="240" w:lineRule="auto"/>
+        <w:rPr>
+          <w:sz w:val="24"/>
+          <w:szCs w:val="24"/>
+          <w:lang w:val="en-US"/>
+        </w:rPr>
+      </w:pPr>
+      <w:r>
+        <w:rPr>
+          <w:sz w:val="24"/>
+          <w:szCs w:val="24"/>
+          <w:lang w:val="en-US"/>
+        </w:rPr>
+        <w:t>Use FHICT GitLab for version control.</w:t>
       </w:r>
     </w:p>
     <w:p>
@@ -1665,25 +1676,22 @@
         <w:pStyle w:val="ListParagraph"/>
         <w:numPr>
           <w:ilvl w:val="0"/>
-          <w:numId w:val="6"/>
+          <w:numId w:val="29"/>
         </w:numPr>
-        <w:spacing w:line="240" w:lineRule="auto"/>
-        <w:ind w:left="144"/>
-        <w:rPr>
-          <w:color w:val="FF0000"/>
-          <w:sz w:val="24"/>
-          <w:szCs w:val="24"/>
-          <w:lang w:val="en-US"/>
-        </w:rPr>
-      </w:pPr>
-      <w:r>
-        <w:rPr>
-          <w:color w:val="FF0000"/>
-          <w:sz w:val="24"/>
-          <w:szCs w:val="24"/>
-          <w:lang w:val="en-US"/>
-        </w:rPr>
-        <w:t>UML Diagram</w:t>
+        <w:spacing w:after="0" w:line="240" w:lineRule="auto"/>
+        <w:rPr>
+          <w:sz w:val="24"/>
+          <w:szCs w:val="24"/>
+          <w:lang w:val="en-US"/>
+        </w:rPr>
+      </w:pPr>
+      <w:r>
+        <w:rPr>
+          <w:sz w:val="24"/>
+          <w:szCs w:val="24"/>
+          <w:lang w:val="en-US"/>
+        </w:rPr>
+        <w:t>Web app in ASP.NET Core, desktop app in .NET Core Windows Forms.</w:t>
       </w:r>
     </w:p>
     <w:p>
@@ -1691,118 +1699,45 @@
         <w:pStyle w:val="ListParagraph"/>
         <w:numPr>
           <w:ilvl w:val="0"/>
-          <w:numId w:val="6"/>
+          <w:numId w:val="29"/>
         </w:numPr>
-        <w:spacing w:line="240" w:lineRule="auto"/>
-        <w:ind w:left="144"/>
-        <w:rPr>
-          <w:color w:val="FF0000"/>
-          <w:sz w:val="24"/>
-          <w:szCs w:val="24"/>
-          <w:lang w:val="en-US"/>
-        </w:rPr>
-      </w:pPr>
-      <w:r>
-        <w:rPr>
-          <w:color w:val="FF0000"/>
-          <w:sz w:val="24"/>
-          <w:szCs w:val="24"/>
-          <w:lang w:val="en-US"/>
-        </w:rPr>
-        <w:t xml:space="preserve">Project Plan &amp; URS </w:t>
-      </w:r>
-    </w:p>
-    <w:p>
-      <w:pPr>
-        <w:spacing w:line="240" w:lineRule="auto"/>
-        <w:ind w:left="-216"/>
-        <w:rPr>
-          <w:color w:val="FF0000"/>
-          <w:sz w:val="24"/>
-          <w:szCs w:val="24"/>
-          <w:lang w:val="en-US"/>
-        </w:rPr>
-      </w:pPr>
-      <w:r>
-        <w:rPr>
-          <w:sz w:val="24"/>
-          <w:szCs w:val="24"/>
-          <w:lang w:val="en-US"/>
-        </w:rPr>
-        <w:t xml:space="preserve">* Functionalities not mixed with </w:t>
-      </w:r>
-      <w:r>
-        <w:rPr>
-          <w:sz w:val="24"/>
-          <w:szCs w:val="24"/>
-          <w:lang w:val="en-US"/>
-        </w:rPr>
-        <w:t>deliverables</w:t>
-      </w:r>
-    </w:p>
-    <w:p>
-      <w:pPr>
-        <w:spacing w:line="240" w:lineRule="auto"/>
-        <w:ind w:left="-216"/>
-        <w:rPr>
-          <w:sz w:val="28"/>
-          <w:szCs w:val="28"/>
-          <w:lang w:val="en-US"/>
-        </w:rPr>
-      </w:pPr>
-      <w:r>
-        <w:rPr>
-          <w:b/>
-          <w:bCs/>
-          <w:sz w:val="28"/>
-          <w:szCs w:val="28"/>
-          <w:lang w:val="en-US"/>
-        </w:rPr>
-        <w:t>1.6</w:t>
-      </w:r>
-      <w:r>
-        <w:rPr>
-          <w:sz w:val="28"/>
-          <w:szCs w:val="28"/>
-          <w:lang w:val="en-US"/>
-        </w:rPr>
-        <w:t xml:space="preserve"> </w:t>
-      </w:r>
-      <w:proofErr w:type="gramStart"/>
-      <w:r>
-        <w:rPr>
-          <w:b/>
-          <w:bCs/>
-          <w:sz w:val="28"/>
-          <w:szCs w:val="28"/>
-          <w:lang w:val="en-US"/>
-        </w:rPr>
-        <w:t>Non-Deliverable</w:t>
-      </w:r>
-      <w:proofErr w:type="gramEnd"/>
+        <w:spacing w:after="0" w:line="240" w:lineRule="auto"/>
+        <w:rPr>
+          <w:sz w:val="24"/>
+          <w:szCs w:val="24"/>
+          <w:lang w:val="en-US"/>
+        </w:rPr>
+      </w:pPr>
+      <w:r>
+        <w:rPr>
+          <w:sz w:val="24"/>
+          <w:szCs w:val="24"/>
+          <w:lang w:val="en-US"/>
+        </w:rPr>
+        <w:t>Avoid Entity Framework or similar ORMs.</w:t>
+      </w:r>
     </w:p>
     <w:p>
       <w:pPr>
         <w:pStyle w:val="ListParagraph"/>
         <w:numPr>
           <w:ilvl w:val="0"/>
-          <w:numId w:val="6"/>
+          <w:numId w:val="29"/>
         </w:numPr>
-        <w:spacing w:line="240" w:lineRule="auto"/>
-        <w:ind w:left="144"/>
-        <w:rPr>
-          <w:sz w:val="24"/>
-          <w:szCs w:val="24"/>
-          <w:lang w:val="en-US"/>
-        </w:rPr>
-      </w:pPr>
-      <w:r>
-        <w:rPr>
-          <w:sz w:val="24"/>
-          <w:szCs w:val="24"/>
-          <w:lang w:val="en-US"/>
-        </w:rPr>
-        <w:t>Complicated UI navigation.</w:t>
+        <w:spacing w:after="0" w:line="240" w:lineRule="auto"/>
+        <w:rPr>
+          <w:sz w:val="24"/>
+          <w:szCs w:val="24"/>
+          <w:lang w:val="en-US"/>
+        </w:rPr>
+      </w:pPr>
+      <w:r>
+        <w:rPr>
+          <w:sz w:val="24"/>
+          <w:szCs w:val="24"/>
+          <w:lang w:val="en-US"/>
+        </w:rPr>
+        <w:t>Database in MSSQL with many-to-many relationships.</w:t>
       </w:r>
     </w:p>
     <w:p>
@@ -1810,23 +1745,113 @@
         <w:pStyle w:val="ListParagraph"/>
         <w:numPr>
           <w:ilvl w:val="0"/>
-          <w:numId w:val="6"/>
+          <w:numId w:val="29"/>
         </w:numPr>
-        <w:spacing w:line="240" w:lineRule="auto"/>
-        <w:ind w:left="144"/>
-        <w:rPr>
-          <w:sz w:val="24"/>
-          <w:szCs w:val="24"/>
-          <w:lang w:val="en-US"/>
-        </w:rPr>
-      </w:pPr>
-      <w:r>
-        <w:rPr>
-          <w:sz w:val="24"/>
-          <w:szCs w:val="24"/>
-          <w:lang w:val="en-US"/>
-        </w:rPr>
-        <w:t>Annoying non-consensual autoplay.</w:t>
+        <w:spacing w:after="0" w:line="240" w:lineRule="auto"/>
+        <w:rPr>
+          <w:sz w:val="24"/>
+          <w:szCs w:val="24"/>
+          <w:lang w:val="en-US"/>
+        </w:rPr>
+      </w:pPr>
+      <w:r>
+        <w:rPr>
+          <w:sz w:val="24"/>
+          <w:szCs w:val="24"/>
+          <w:lang w:val="en-US"/>
+        </w:rPr>
+        <w:t>Implement non-trivial functionality using C#.</w:t>
+      </w:r>
+    </w:p>
+    <w:p>
+      <w:pPr>
+        <w:pStyle w:val="ListParagraph"/>
+        <w:spacing w:after="0" w:line="240" w:lineRule="auto"/>
+        <w:ind w:left="504"/>
+        <w:rPr>
+          <w:sz w:val="24"/>
+          <w:szCs w:val="24"/>
+          <w:lang w:val="en-US"/>
+        </w:rPr>
+      </w:pPr>
+    </w:p>
+    <w:p>
+      <w:pPr>
+        <w:spacing w:line="240" w:lineRule="auto"/>
+        <w:ind w:left="-216"/>
+        <w:rPr>
+          <w:b/>
+          <w:bCs/>
+          <w:sz w:val="28"/>
+          <w:szCs w:val="28"/>
+          <w:lang w:val="en-US"/>
+        </w:rPr>
+      </w:pPr>
+    </w:p>
+    <w:p>
+      <w:pPr>
+        <w:spacing w:line="240" w:lineRule="auto"/>
+        <w:ind w:left="-216"/>
+        <w:rPr>
+          <w:b/>
+          <w:bCs/>
+          <w:sz w:val="28"/>
+          <w:szCs w:val="28"/>
+          <w:lang w:val="en-US"/>
+        </w:rPr>
+      </w:pPr>
+      <w:r>
+        <w:rPr>
+          <w:b/>
+          <w:bCs/>
+          <w:sz w:val="28"/>
+          <w:szCs w:val="28"/>
+          <w:lang w:val="en-US"/>
+        </w:rPr>
+        <w:lastRenderedPageBreak/>
+        <w:t>1.</w:t>
+      </w:r>
+      <w:r>
+        <w:rPr>
+          <w:b/>
+          <w:bCs/>
+          <w:sz w:val="28"/>
+          <w:szCs w:val="28"/>
+          <w:lang w:val="en-US"/>
+        </w:rPr>
+        <w:t>8</w:t>
+      </w:r>
+      <w:r>
+        <w:rPr>
+          <w:b/>
+          <w:bCs/>
+          <w:sz w:val="28"/>
+          <w:szCs w:val="28"/>
+          <w:lang w:val="en-US"/>
+        </w:rPr>
+        <w:t xml:space="preserve"> Risk Analysis</w:t>
+      </w:r>
+    </w:p>
+    <w:p>
+      <w:pPr>
+        <w:spacing w:line="240" w:lineRule="auto"/>
+        <w:ind w:left="-216"/>
+        <w:rPr>
+          <w:b/>
+          <w:bCs/>
+          <w:sz w:val="24"/>
+          <w:szCs w:val="24"/>
+          <w:lang w:val="en-US"/>
+        </w:rPr>
+      </w:pPr>
+      <w:r>
+        <w:rPr>
+          <w:sz w:val="24"/>
+          <w:szCs w:val="24"/>
+          <w:u w:val="single"/>
+          <w:lang w:val="en-US"/>
+        </w:rPr>
+        <w:t>Potential Risks:</w:t>
       </w:r>
     </w:p>
     <w:p>
@@ -1834,62 +1859,30 @@
         <w:pStyle w:val="ListParagraph"/>
         <w:numPr>
           <w:ilvl w:val="0"/>
-          <w:numId w:val="6"/>
+          <w:numId w:val="33"/>
         </w:numPr>
         <w:spacing w:line="240" w:lineRule="auto"/>
-        <w:ind w:left="144"/>
-        <w:rPr>
-          <w:sz w:val="24"/>
-          <w:szCs w:val="24"/>
-          <w:lang w:val="en-US"/>
-        </w:rPr>
-      </w:pPr>
-      <w:r>
-        <w:rPr>
-          <w:sz w:val="24"/>
-          <w:szCs w:val="24"/>
-          <w:lang w:val="en-US"/>
-        </w:rPr>
-        <w:t xml:space="preserve">Advanced </w:t>
-      </w:r>
-      <w:r>
-        <w:rPr>
-          <w:sz w:val="24"/>
-          <w:szCs w:val="24"/>
-          <w:lang w:val="en-US"/>
-        </w:rPr>
-        <w:t>social media</w:t>
-      </w:r>
-      <w:r>
-        <w:rPr>
-          <w:sz w:val="24"/>
-          <w:szCs w:val="24"/>
-          <w:lang w:val="en-US"/>
-        </w:rPr>
-        <w:t>-like functionality.</w:t>
-      </w:r>
-    </w:p>
-    <w:p>
-      <w:pPr>
-        <w:spacing w:line="240" w:lineRule="auto"/>
-        <w:ind w:left="-216"/>
-        <w:rPr>
-          <w:b/>
-          <w:bCs/>
-          <w:sz w:val="28"/>
-          <w:szCs w:val="28"/>
-          <w:lang w:val="en-US"/>
-        </w:rPr>
-      </w:pPr>
-      <w:r>
-        <w:rPr>
-          <w:b/>
-          <w:bCs/>
-          <w:sz w:val="28"/>
-          <w:szCs w:val="28"/>
-          <w:lang w:val="en-US"/>
-        </w:rPr>
-        <w:t>1.7 Constraints</w:t>
+        <w:rPr>
+          <w:sz w:val="24"/>
+          <w:szCs w:val="24"/>
+          <w:lang w:val="en-US"/>
+        </w:rPr>
+      </w:pPr>
+      <w:r>
+        <w:rPr>
+          <w:sz w:val="24"/>
+          <w:szCs w:val="24"/>
+          <w:lang w:val="en-US"/>
+        </w:rPr>
+        <w:t>Change in technologies affecting app development</w:t>
+      </w:r>
+      <w:r>
+        <w:rPr>
+          <w:sz w:val="24"/>
+          <w:szCs w:val="24"/>
+          <w:lang w:val="en-US"/>
+        </w:rPr>
+        <w:t>.</w:t>
       </w:r>
     </w:p>
     <w:p>
@@ -1897,23 +1890,22 @@
         <w:pStyle w:val="ListParagraph"/>
         <w:numPr>
           <w:ilvl w:val="0"/>
-          <w:numId w:val="6"/>
+          <w:numId w:val="33"/>
         </w:numPr>
         <w:spacing w:line="240" w:lineRule="auto"/>
-        <w:ind w:left="144"/>
-        <w:rPr>
-          <w:sz w:val="24"/>
-          <w:szCs w:val="24"/>
-          <w:lang w:val="en-US"/>
-        </w:rPr>
-      </w:pPr>
-      <w:r>
-        <w:rPr>
-          <w:sz w:val="24"/>
-          <w:szCs w:val="24"/>
-          <w:lang w:val="en-US"/>
-        </w:rPr>
-        <w:t>Budget: N/A</w:t>
+        <w:rPr>
+          <w:sz w:val="24"/>
+          <w:szCs w:val="24"/>
+          <w:lang w:val="en-US"/>
+        </w:rPr>
+      </w:pPr>
+      <w:r>
+        <w:rPr>
+          <w:sz w:val="24"/>
+          <w:szCs w:val="24"/>
+          <w:lang w:val="en-US"/>
+        </w:rPr>
+        <w:t>Time constraints affecting completion of optional features.</w:t>
       </w:r>
     </w:p>
     <w:p>
@@ -1921,23 +1913,43 @@
         <w:pStyle w:val="ListParagraph"/>
         <w:numPr>
           <w:ilvl w:val="0"/>
-          <w:numId w:val="6"/>
+          <w:numId w:val="33"/>
         </w:numPr>
         <w:spacing w:line="240" w:lineRule="auto"/>
-        <w:ind w:left="144"/>
-        <w:rPr>
-          <w:sz w:val="24"/>
-          <w:szCs w:val="24"/>
-          <w:lang w:val="en-US"/>
-        </w:rPr>
-      </w:pPr>
-      <w:r>
-        <w:rPr>
-          <w:sz w:val="24"/>
-          <w:szCs w:val="24"/>
-          <w:lang w:val="en-US"/>
-        </w:rPr>
-        <w:t>Timeline: 16 Weeks</w:t>
+        <w:rPr>
+          <w:sz w:val="24"/>
+          <w:szCs w:val="24"/>
+          <w:lang w:val="en-US"/>
+        </w:rPr>
+      </w:pPr>
+      <w:r>
+        <w:rPr>
+          <w:sz w:val="24"/>
+          <w:szCs w:val="24"/>
+          <w:lang w:val="en-US"/>
+        </w:rPr>
+        <w:t>Bugs arising during development leading to delays.</w:t>
+      </w:r>
+    </w:p>
+    <w:p>
+      <w:pPr>
+        <w:spacing w:line="240" w:lineRule="auto"/>
+        <w:ind w:left="-216"/>
+        <w:rPr>
+          <w:sz w:val="24"/>
+          <w:szCs w:val="24"/>
+          <w:u w:val="single"/>
+          <w:lang w:val="en-US"/>
+        </w:rPr>
+      </w:pPr>
+      <w:r>
+        <w:rPr>
+          <w:sz w:val="24"/>
+          <w:szCs w:val="24"/>
+          <w:u w:val="single"/>
+          <w:lang w:val="en-US"/>
+        </w:rPr>
+        <w:t>Mitigation Strategies:</w:t>
       </w:r>
     </w:p>
     <w:p>
@@ -1945,50 +1957,22 @@
         <w:pStyle w:val="ListParagraph"/>
         <w:numPr>
           <w:ilvl w:val="0"/>
-          <w:numId w:val="6"/>
+          <w:numId w:val="25"/>
         </w:numPr>
         <w:spacing w:line="240" w:lineRule="auto"/>
-        <w:ind w:left="144"/>
-        <w:rPr>
-          <w:sz w:val="24"/>
-          <w:szCs w:val="24"/>
-          <w:lang w:val="en-US"/>
-        </w:rPr>
-      </w:pPr>
-      <w:r>
-        <w:rPr>
-          <w:sz w:val="24"/>
-          <w:szCs w:val="24"/>
-          <w:lang w:val="en-US"/>
-        </w:rPr>
-        <w:t>Due date: Jun 14</w:t>
-      </w:r>
-      <w:r>
-        <w:rPr>
-          <w:sz w:val="24"/>
-          <w:szCs w:val="24"/>
-          <w:vertAlign w:val="superscript"/>
-          <w:lang w:val="en-US"/>
-        </w:rPr>
-        <w:t>th</w:t>
-      </w:r>
-      <w:r>
-        <w:rPr>
-          <w:sz w:val="24"/>
-          <w:szCs w:val="24"/>
-          <w:lang w:val="en-US"/>
-        </w:rPr>
-        <w:t>.</w:t>
-      </w:r>
-      <w:r>
-        <w:rPr>
-          <w:b/>
-          <w:bCs/>
-          <w:sz w:val="24"/>
-          <w:szCs w:val="24"/>
-          <w:lang w:val="en-US"/>
-        </w:rPr>
-        <w:t xml:space="preserve"> </w:t>
+        <w:rPr>
+          <w:sz w:val="24"/>
+          <w:szCs w:val="24"/>
+          <w:lang w:val="en-US"/>
+        </w:rPr>
+      </w:pPr>
+      <w:r>
+        <w:rPr>
+          <w:sz w:val="24"/>
+          <w:szCs w:val="24"/>
+          <w:lang w:val="en-US"/>
+        </w:rPr>
+        <w:t>Regularly monitor technological advancements.</w:t>
       </w:r>
     </w:p>
     <w:p>
@@ -1996,166 +1980,22 @@
         <w:pStyle w:val="ListParagraph"/>
         <w:numPr>
           <w:ilvl w:val="0"/>
-          <w:numId w:val="6"/>
+          <w:numId w:val="25"/>
         </w:numPr>
         <w:spacing w:line="240" w:lineRule="auto"/>
-        <w:ind w:left="144"/>
-        <w:rPr>
-          <w:sz w:val="24"/>
-          <w:szCs w:val="24"/>
-          <w:lang w:val="en-US"/>
-        </w:rPr>
-      </w:pPr>
-      <w:r>
-        <w:rPr>
-          <w:sz w:val="24"/>
-          <w:szCs w:val="24"/>
-          <w:lang w:val="en-US"/>
-        </w:rPr>
-        <w:t>Programming Language Constraints – C# etc.</w:t>
-      </w:r>
-      <w:r>
-        <w:rPr>
-          <w:sz w:val="24"/>
-          <w:szCs w:val="24"/>
-          <w:lang w:val="en-US"/>
-        </w:rPr>
-        <w:t xml:space="preserve"> </w:t>
-      </w:r>
-    </w:p>
-    <w:p>
-      <w:pPr>
-        <w:pStyle w:val="ListParagraph"/>
-        <w:numPr>
-          <w:ilvl w:val="1"/>
-          <w:numId w:val="24"/>
-        </w:numPr>
-        <w:spacing w:line="240" w:lineRule="auto"/>
-        <w:rPr>
-          <w:sz w:val="24"/>
-          <w:szCs w:val="24"/>
-          <w:lang w:val="en-US"/>
-        </w:rPr>
-      </w:pPr>
-      <w:r>
-        <w:rPr>
-          <w:sz w:val="24"/>
-          <w:szCs w:val="24"/>
-          <w:lang w:val="en-US"/>
-        </w:rPr>
-        <w:lastRenderedPageBreak/>
-        <w:t xml:space="preserve">Constraints are known not </w:t>
-      </w:r>
-      <w:r>
-        <w:rPr>
-          <w:sz w:val="24"/>
-          <w:szCs w:val="24"/>
-          <w:lang w:val="en-US"/>
-        </w:rPr>
-        <w:t>etc.</w:t>
-      </w:r>
-    </w:p>
-    <w:p>
-      <w:pPr>
-        <w:pStyle w:val="ListParagraph"/>
-        <w:spacing w:line="240" w:lineRule="auto"/>
-        <w:ind w:left="144"/>
-        <w:rPr>
-          <w:sz w:val="24"/>
-          <w:szCs w:val="24"/>
-          <w:lang w:val="en-US"/>
-        </w:rPr>
-      </w:pPr>
-    </w:p>
-    <w:p>
-      <w:pPr>
-        <w:spacing w:line="240" w:lineRule="auto"/>
-        <w:ind w:left="-216"/>
-        <w:rPr>
-          <w:b/>
-          <w:bCs/>
-          <w:sz w:val="28"/>
-          <w:szCs w:val="28"/>
-          <w:lang w:val="en-US"/>
-        </w:rPr>
-      </w:pPr>
-    </w:p>
-    <w:p>
-      <w:pPr>
-        <w:spacing w:line="240" w:lineRule="auto"/>
-        <w:ind w:left="-216"/>
-        <w:rPr>
-          <w:b/>
-          <w:bCs/>
-          <w:sz w:val="28"/>
-          <w:szCs w:val="28"/>
-          <w:lang w:val="en-US"/>
-        </w:rPr>
-      </w:pPr>
-    </w:p>
-    <w:p>
-      <w:pPr>
-        <w:spacing w:line="240" w:lineRule="auto"/>
-        <w:ind w:left="-216"/>
-        <w:rPr>
-          <w:b/>
-          <w:bCs/>
-          <w:sz w:val="28"/>
-          <w:szCs w:val="28"/>
-          <w:lang w:val="en-US"/>
-        </w:rPr>
-      </w:pPr>
-      <w:r>
-        <w:rPr>
-          <w:b/>
-          <w:bCs/>
-          <w:sz w:val="28"/>
-          <w:szCs w:val="28"/>
-          <w:lang w:val="en-US"/>
-        </w:rPr>
-        <w:t>1.</w:t>
-      </w:r>
-      <w:r>
-        <w:rPr>
-          <w:b/>
-          <w:bCs/>
-          <w:sz w:val="28"/>
-          <w:szCs w:val="28"/>
-          <w:lang w:val="en-US"/>
-        </w:rPr>
-        <w:t>8</w:t>
-      </w:r>
-      <w:r>
-        <w:rPr>
-          <w:b/>
-          <w:bCs/>
-          <w:sz w:val="28"/>
-          <w:szCs w:val="28"/>
-          <w:lang w:val="en-US"/>
-        </w:rPr>
-        <w:t xml:space="preserve"> Risk Analysis</w:t>
-      </w:r>
-    </w:p>
-    <w:p>
-      <w:pPr>
-        <w:spacing w:line="240" w:lineRule="auto"/>
-        <w:ind w:left="-216"/>
-        <w:rPr>
-          <w:b/>
-          <w:bCs/>
-          <w:sz w:val="24"/>
-          <w:szCs w:val="24"/>
-          <w:lang w:val="en-US"/>
-        </w:rPr>
-      </w:pPr>
-      <w:r>
-        <w:rPr>
-          <w:sz w:val="24"/>
-          <w:szCs w:val="24"/>
-          <w:u w:val="single"/>
-          <w:lang w:val="en-US"/>
-        </w:rPr>
-        <w:t>Potential Risks:</w:t>
+        <w:rPr>
+          <w:sz w:val="24"/>
+          <w:szCs w:val="24"/>
+          <w:lang w:val="en-US"/>
+        </w:rPr>
+      </w:pPr>
+      <w:r>
+        <w:rPr>
+          <w:sz w:val="24"/>
+          <w:szCs w:val="24"/>
+          <w:lang w:val="en-US"/>
+        </w:rPr>
+        <w:t>Prioritize essential features to ensure timely completion.</w:t>
       </w:r>
     </w:p>
     <w:p>
@@ -2163,1055 +2003,465 @@
         <w:pStyle w:val="ListParagraph"/>
         <w:numPr>
           <w:ilvl w:val="0"/>
-          <w:numId w:val="11"/>
+          <w:numId w:val="25"/>
         </w:numPr>
         <w:spacing w:line="240" w:lineRule="auto"/>
-        <w:ind w:left="144"/>
-        <w:rPr>
-          <w:sz w:val="24"/>
-          <w:szCs w:val="24"/>
-          <w:lang w:val="en-US"/>
-        </w:rPr>
-      </w:pPr>
-      <w:r>
-        <w:rPr>
-          <w:sz w:val="24"/>
-          <w:szCs w:val="24"/>
-          <w:lang w:val="en-US"/>
-        </w:rPr>
-        <w:t>Change in technologies affecting app development</w:t>
-      </w:r>
-      <w:r>
-        <w:rPr>
-          <w:sz w:val="24"/>
-          <w:szCs w:val="24"/>
-          <w:lang w:val="en-US"/>
-        </w:rPr>
-        <w:t>.</w:t>
+        <w:rPr>
+          <w:sz w:val="24"/>
+          <w:szCs w:val="24"/>
+          <w:lang w:val="en-US"/>
+        </w:rPr>
+      </w:pPr>
+      <w:r>
+        <w:rPr>
+          <w:sz w:val="24"/>
+          <w:szCs w:val="24"/>
+          <w:lang w:val="en-US"/>
+        </w:rPr>
+        <w:t>Implement thorough testing procedures to detect and resolve bugs promptly.</w:t>
       </w:r>
     </w:p>
     <w:p>
       <w:pPr>
         <w:pStyle w:val="ListParagraph"/>
+        <w:spacing w:line="240" w:lineRule="auto"/>
+        <w:ind w:left="504"/>
+        <w:rPr>
+          <w:sz w:val="24"/>
+          <w:szCs w:val="24"/>
+          <w:lang w:val="en-US"/>
+        </w:rPr>
+      </w:pPr>
+    </w:p>
+    <w:p>
+      <w:pPr>
+        <w:spacing w:line="240" w:lineRule="auto"/>
+        <w:ind w:left="-216"/>
+        <w:rPr>
+          <w:b/>
+          <w:bCs/>
+          <w:sz w:val="28"/>
+          <w:szCs w:val="28"/>
+          <w:lang w:val="en-US"/>
+        </w:rPr>
+      </w:pPr>
+      <w:r>
+        <w:rPr>
+          <w:b/>
+          <w:bCs/>
+          <w:sz w:val="28"/>
+          <w:szCs w:val="28"/>
+          <w:lang w:val="en-US"/>
+        </w:rPr>
+        <w:t>1.9 Phasing</w:t>
+      </w:r>
+      <w:r>
+        <w:rPr>
+          <w:b/>
+          <w:bCs/>
+          <w:sz w:val="28"/>
+          <w:szCs w:val="28"/>
+          <w:lang w:val="en-US"/>
+        </w:rPr>
+        <w:t xml:space="preserve"> &amp; Timeline</w:t>
+      </w:r>
+      <w:r>
+        <w:rPr>
+          <w:sz w:val="24"/>
+          <w:szCs w:val="24"/>
+          <w:lang w:val="en-US"/>
+        </w:rPr>
+        <w:t xml:space="preserve"> </w:t>
+      </w:r>
+    </w:p>
+    <w:p>
+      <w:pPr>
         <w:numPr>
           <w:ilvl w:val="0"/>
-          <w:numId w:val="11"/>
+          <w:numId w:val="34"/>
         </w:numPr>
-        <w:spacing w:line="240" w:lineRule="auto"/>
-        <w:ind w:left="144"/>
-        <w:rPr>
-          <w:sz w:val="24"/>
-          <w:szCs w:val="24"/>
-          <w:lang w:val="en-US"/>
-        </w:rPr>
-      </w:pPr>
-      <w:r>
-        <w:rPr>
-          <w:sz w:val="24"/>
-          <w:szCs w:val="24"/>
-          <w:lang w:val="en-US"/>
-        </w:rPr>
-        <w:t>Time constraints affecting completion of optional features.</w:t>
-      </w:r>
-    </w:p>
-    <w:p>
-      <w:pPr>
-        <w:pStyle w:val="ListParagraph"/>
+        <w:spacing w:after="40" w:line="240" w:lineRule="auto"/>
+        <w:rPr>
+          <w:sz w:val="24"/>
+          <w:szCs w:val="24"/>
+        </w:rPr>
+      </w:pPr>
+      <w:r>
+        <w:rPr>
+          <w:sz w:val="24"/>
+          <w:szCs w:val="24"/>
+        </w:rPr>
+        <w:t>Ideation and Planning (Weeks 1-3)</w:t>
+      </w:r>
+    </w:p>
+    <w:p>
+      <w:pPr>
+        <w:numPr>
+          <w:ilvl w:val="1"/>
+          <w:numId w:val="34"/>
+        </w:numPr>
+        <w:spacing w:after="40" w:line="240" w:lineRule="auto"/>
+        <w:rPr>
+          <w:sz w:val="24"/>
+          <w:szCs w:val="24"/>
+        </w:rPr>
+      </w:pPr>
+      <w:r>
+        <w:rPr>
+          <w:sz w:val="24"/>
+          <w:szCs w:val="24"/>
+        </w:rPr>
+        <w:t>Develop project goals and requirements.</w:t>
+      </w:r>
+    </w:p>
+    <w:p>
+      <w:pPr>
+        <w:numPr>
+          <w:ilvl w:val="1"/>
+          <w:numId w:val="34"/>
+        </w:numPr>
+        <w:spacing w:after="40" w:line="240" w:lineRule="auto"/>
+        <w:rPr>
+          <w:sz w:val="24"/>
+          <w:szCs w:val="24"/>
+        </w:rPr>
+      </w:pPr>
+      <w:r>
+        <w:rPr>
+          <w:sz w:val="24"/>
+          <w:szCs w:val="24"/>
+        </w:rPr>
+        <w:t>Submit Ideation document by end of Week 1.</w:t>
+      </w:r>
+    </w:p>
+    <w:p>
+      <w:pPr>
+        <w:spacing w:after="40" w:line="240" w:lineRule="auto"/>
+        <w:ind w:left="1440"/>
+        <w:rPr>
+          <w:sz w:val="24"/>
+          <w:szCs w:val="24"/>
+        </w:rPr>
+      </w:pPr>
+    </w:p>
+    <w:p>
+      <w:pPr>
         <w:numPr>
           <w:ilvl w:val="0"/>
-          <w:numId w:val="11"/>
+          <w:numId w:val="34"/>
         </w:numPr>
-        <w:spacing w:line="240" w:lineRule="auto"/>
-        <w:ind w:left="144"/>
-        <w:rPr>
-          <w:sz w:val="24"/>
-          <w:szCs w:val="24"/>
-          <w:lang w:val="en-US"/>
-        </w:rPr>
-      </w:pPr>
-      <w:r>
-        <w:rPr>
-          <w:sz w:val="24"/>
-          <w:szCs w:val="24"/>
-          <w:lang w:val="en-US"/>
-        </w:rPr>
-        <w:t>Bugs arising during development leading to delays.</w:t>
-      </w:r>
-    </w:p>
-    <w:p>
-      <w:pPr>
-        <w:pStyle w:val="ListParagraph"/>
+        <w:spacing w:after="40" w:line="240" w:lineRule="auto"/>
+        <w:rPr>
+          <w:sz w:val="24"/>
+          <w:szCs w:val="24"/>
+        </w:rPr>
+      </w:pPr>
+      <w:r>
+        <w:rPr>
+          <w:sz w:val="24"/>
+          <w:szCs w:val="24"/>
+        </w:rPr>
+        <w:t>Requirements and Design (Weeks 4-10)</w:t>
+      </w:r>
+    </w:p>
+    <w:p>
+      <w:pPr>
         <w:numPr>
           <w:ilvl w:val="1"/>
-          <w:numId w:val="24"/>
+          <w:numId w:val="34"/>
         </w:numPr>
-        <w:spacing w:line="240" w:lineRule="auto"/>
-        <w:rPr>
-          <w:sz w:val="24"/>
-          <w:szCs w:val="24"/>
-          <w:lang w:val="en-US"/>
-        </w:rPr>
-      </w:pPr>
-      <w:proofErr w:type="gramStart"/>
-      <w:r>
-        <w:rPr>
-          <w:sz w:val="24"/>
-          <w:szCs w:val="24"/>
-          <w:lang w:val="en-US"/>
-        </w:rPr>
-        <w:t>Also</w:t>
-      </w:r>
-      <w:proofErr w:type="gramEnd"/>
-      <w:r>
-        <w:rPr>
-          <w:sz w:val="24"/>
-          <w:szCs w:val="24"/>
-          <w:lang w:val="en-US"/>
-        </w:rPr>
-        <w:t xml:space="preserve"> how to mitigate the risks not just the risks</w:t>
-      </w:r>
-    </w:p>
-    <w:p>
-      <w:pPr>
-        <w:pStyle w:val="ListParagraph"/>
-        <w:spacing w:line="240" w:lineRule="auto"/>
-        <w:ind w:left="144"/>
-        <w:rPr>
-          <w:sz w:val="24"/>
-          <w:szCs w:val="24"/>
-          <w:lang w:val="en-US"/>
-        </w:rPr>
-      </w:pPr>
-    </w:p>
-    <w:p>
-      <w:pPr>
-        <w:spacing w:line="240" w:lineRule="auto"/>
-        <w:ind w:left="-216"/>
-        <w:rPr>
-          <w:b/>
-          <w:bCs/>
-          <w:sz w:val="28"/>
-          <w:szCs w:val="28"/>
-          <w:lang w:val="en-US"/>
-        </w:rPr>
-      </w:pPr>
-      <w:r>
-        <w:rPr>
-          <w:b/>
-          <w:bCs/>
-          <w:sz w:val="28"/>
-          <w:szCs w:val="28"/>
-          <w:lang w:val="en-US"/>
-        </w:rPr>
-        <w:t>1.9 Phasing</w:t>
-      </w:r>
-      <w:r>
-        <w:rPr>
-          <w:b/>
-          <w:bCs/>
-          <w:sz w:val="28"/>
-          <w:szCs w:val="28"/>
-          <w:lang w:val="en-US"/>
-        </w:rPr>
-        <w:t xml:space="preserve"> &amp; Timeline</w:t>
-      </w:r>
-      <w:r>
-        <w:rPr>
-          <w:sz w:val="24"/>
-          <w:szCs w:val="24"/>
-          <w:lang w:val="en-US"/>
-        </w:rPr>
-        <w:t xml:space="preserve"> </w:t>
-      </w:r>
-    </w:p>
-    <w:p>
-      <w:pPr>
-        <w:spacing w:line="240" w:lineRule="auto"/>
-        <w:ind w:left="-216"/>
-        <w:rPr>
-          <w:sz w:val="24"/>
-          <w:szCs w:val="24"/>
-          <w:u w:val="single"/>
-          <w:lang w:val="en-US"/>
-        </w:rPr>
-      </w:pPr>
-      <w:r>
-        <w:rPr>
-          <w:sz w:val="24"/>
-          <w:szCs w:val="24"/>
-          <w:u w:val="single"/>
-          <w:lang w:val="en-US"/>
-        </w:rPr>
-        <w:t>1. Ideation and Planning (Weeks 1-3)</w:t>
-      </w:r>
-    </w:p>
-    <w:p>
-      <w:pPr>
-        <w:pStyle w:val="ListParagraph"/>
+        <w:spacing w:after="40" w:line="240" w:lineRule="auto"/>
+        <w:rPr>
+          <w:sz w:val="24"/>
+          <w:szCs w:val="24"/>
+        </w:rPr>
+      </w:pPr>
+      <w:r>
+        <w:rPr>
+          <w:sz w:val="24"/>
+          <w:szCs w:val="24"/>
+        </w:rPr>
+        <w:t>Work on UML class diagram and desktop application design.</w:t>
+      </w:r>
+    </w:p>
+    <w:p>
+      <w:pPr>
+        <w:numPr>
+          <w:ilvl w:val="1"/>
+          <w:numId w:val="34"/>
+        </w:numPr>
+        <w:spacing w:after="40" w:line="240" w:lineRule="auto"/>
+        <w:rPr>
+          <w:sz w:val="24"/>
+          <w:szCs w:val="24"/>
+        </w:rPr>
+      </w:pPr>
+      <w:r>
+        <w:rPr>
+          <w:sz w:val="24"/>
+          <w:szCs w:val="24"/>
+        </w:rPr>
+        <w:t>Submit UML class diagram and desktop application design by end of Week 5.</w:t>
+      </w:r>
+    </w:p>
+    <w:p>
+      <w:pPr>
+        <w:numPr>
+          <w:ilvl w:val="1"/>
+          <w:numId w:val="34"/>
+        </w:numPr>
+        <w:spacing w:after="40" w:line="240" w:lineRule="auto"/>
+        <w:rPr>
+          <w:sz w:val="24"/>
+          <w:szCs w:val="24"/>
+        </w:rPr>
+      </w:pPr>
+      <w:r>
+        <w:rPr>
+          <w:sz w:val="24"/>
+          <w:szCs w:val="24"/>
+        </w:rPr>
+        <w:t>Collaborate on web application architecture.</w:t>
+      </w:r>
+    </w:p>
+    <w:p>
+      <w:pPr>
+        <w:numPr>
+          <w:ilvl w:val="1"/>
+          <w:numId w:val="34"/>
+        </w:numPr>
+        <w:spacing w:after="40" w:line="240" w:lineRule="auto"/>
+        <w:rPr>
+          <w:sz w:val="24"/>
+          <w:szCs w:val="24"/>
+        </w:rPr>
+      </w:pPr>
+      <w:r>
+        <w:rPr>
+          <w:sz w:val="24"/>
+          <w:szCs w:val="24"/>
+        </w:rPr>
+        <w:t>Draft Project plan by end of Week 3.</w:t>
+      </w:r>
+    </w:p>
+    <w:p>
+      <w:pPr>
+        <w:spacing w:after="40" w:line="240" w:lineRule="auto"/>
+        <w:ind w:left="1440"/>
+        <w:rPr>
+          <w:sz w:val="24"/>
+          <w:szCs w:val="24"/>
+        </w:rPr>
+      </w:pPr>
+    </w:p>
+    <w:p>
+      <w:pPr>
         <w:numPr>
           <w:ilvl w:val="0"/>
-          <w:numId w:val="17"/>
+          <w:numId w:val="34"/>
         </w:numPr>
-        <w:spacing w:line="240" w:lineRule="auto"/>
-        <w:rPr>
-          <w:sz w:val="24"/>
-          <w:szCs w:val="24"/>
-        </w:rPr>
-      </w:pPr>
-      <w:r>
-        <w:rPr>
-          <w:sz w:val="24"/>
-          <w:szCs w:val="24"/>
-        </w:rPr>
-        <w:t>Develop Ideation document through discussions.</w:t>
-      </w:r>
-    </w:p>
-    <w:p>
-      <w:pPr>
-        <w:pStyle w:val="ListParagraph"/>
+        <w:spacing w:after="40" w:line="240" w:lineRule="auto"/>
+        <w:rPr>
+          <w:sz w:val="24"/>
+          <w:szCs w:val="24"/>
+        </w:rPr>
+      </w:pPr>
+      <w:r>
+        <w:rPr>
+          <w:sz w:val="24"/>
+          <w:szCs w:val="24"/>
+        </w:rPr>
+        <w:t>Implementation and Testing (Weeks 11-15)</w:t>
+      </w:r>
+    </w:p>
+    <w:p>
+      <w:pPr>
+        <w:numPr>
+          <w:ilvl w:val="1"/>
+          <w:numId w:val="34"/>
+        </w:numPr>
+        <w:spacing w:after="40" w:line="240" w:lineRule="auto"/>
+        <w:rPr>
+          <w:sz w:val="24"/>
+          <w:szCs w:val="24"/>
+        </w:rPr>
+      </w:pPr>
+      <w:r>
+        <w:rPr>
+          <w:sz w:val="24"/>
+          <w:szCs w:val="24"/>
+        </w:rPr>
+        <w:t>Implement desktop and web application features.</w:t>
+      </w:r>
+    </w:p>
+    <w:p>
+      <w:pPr>
+        <w:numPr>
+          <w:ilvl w:val="1"/>
+          <w:numId w:val="34"/>
+        </w:numPr>
+        <w:spacing w:after="40" w:line="240" w:lineRule="auto"/>
+        <w:rPr>
+          <w:sz w:val="24"/>
+          <w:szCs w:val="24"/>
+        </w:rPr>
+      </w:pPr>
+      <w:r>
+        <w:rPr>
+          <w:sz w:val="24"/>
+          <w:szCs w:val="24"/>
+        </w:rPr>
+        <w:t>Conduct unit testing and peer reviews.</w:t>
+      </w:r>
+    </w:p>
+    <w:p>
+      <w:pPr>
+        <w:numPr>
+          <w:ilvl w:val="1"/>
+          <w:numId w:val="34"/>
+        </w:numPr>
+        <w:spacing w:after="40" w:line="240" w:lineRule="auto"/>
+        <w:rPr>
+          <w:sz w:val="24"/>
+          <w:szCs w:val="24"/>
+        </w:rPr>
+      </w:pPr>
+      <w:r>
+        <w:rPr>
+          <w:sz w:val="24"/>
+          <w:szCs w:val="24"/>
+        </w:rPr>
+        <w:t>Submit intermediate versions of applications for testing.</w:t>
+      </w:r>
+    </w:p>
+    <w:p>
+      <w:pPr>
+        <w:numPr>
+          <w:ilvl w:val="1"/>
+          <w:numId w:val="34"/>
+        </w:numPr>
+        <w:spacing w:after="40" w:line="240" w:lineRule="auto"/>
+        <w:rPr>
+          <w:sz w:val="24"/>
+          <w:szCs w:val="24"/>
+        </w:rPr>
+      </w:pPr>
+      <w:r>
+        <w:rPr>
+          <w:sz w:val="24"/>
+          <w:szCs w:val="24"/>
+        </w:rPr>
+        <w:t>Finalize Test plan &amp; database diagram by end of Week 12.</w:t>
+      </w:r>
+    </w:p>
+    <w:p>
+      <w:pPr>
+        <w:spacing w:after="40" w:line="240" w:lineRule="auto"/>
+        <w:ind w:left="1440"/>
+        <w:rPr>
+          <w:sz w:val="24"/>
+          <w:szCs w:val="24"/>
+        </w:rPr>
+      </w:pPr>
+    </w:p>
+    <w:p>
+      <w:pPr>
         <w:numPr>
           <w:ilvl w:val="0"/>
-          <w:numId w:val="17"/>
+          <w:numId w:val="34"/>
         </w:numPr>
-        <w:spacing w:line="240" w:lineRule="auto"/>
-        <w:rPr>
-          <w:sz w:val="24"/>
-          <w:szCs w:val="24"/>
-        </w:rPr>
-      </w:pPr>
-      <w:r>
-        <w:rPr>
-          <w:sz w:val="24"/>
-          <w:szCs w:val="24"/>
-        </w:rPr>
-        <w:t>Submit Ideation document by Friday, Week 1.</w:t>
-      </w:r>
-    </w:p>
-    <w:p>
-      <w:pPr>
-        <w:spacing w:line="240" w:lineRule="auto"/>
-        <w:ind w:left="-216"/>
-        <w:rPr>
-          <w:sz w:val="24"/>
-          <w:szCs w:val="24"/>
-          <w:u w:val="single"/>
-          <w:lang w:val="en-US"/>
-        </w:rPr>
-      </w:pPr>
-      <w:r>
-        <w:rPr>
-          <w:sz w:val="24"/>
-          <w:szCs w:val="24"/>
-          <w:u w:val="single"/>
-          <w:lang w:val="en-US"/>
-        </w:rPr>
-        <w:t>2. Requirements and Design (Weeks 4-10)</w:t>
-      </w:r>
-    </w:p>
-    <w:p>
-      <w:pPr>
-        <w:pStyle w:val="ListParagraph"/>
-        <w:numPr>
-          <w:ilvl w:val="0"/>
-          <w:numId w:val="19"/>
-        </w:numPr>
-        <w:spacing w:line="240" w:lineRule="auto"/>
-        <w:rPr>
-          <w:sz w:val="24"/>
-          <w:szCs w:val="24"/>
-        </w:rPr>
-      </w:pPr>
-      <w:r>
-        <w:rPr>
-          <w:sz w:val="24"/>
-          <w:szCs w:val="24"/>
-        </w:rPr>
-        <w:t>OOD:</w:t>
-      </w:r>
-    </w:p>
-    <w:p>
-      <w:pPr>
-        <w:pStyle w:val="ListParagraph"/>
+        <w:spacing w:after="40" w:line="240" w:lineRule="auto"/>
+        <w:rPr>
+          <w:sz w:val="24"/>
+          <w:szCs w:val="24"/>
+        </w:rPr>
+      </w:pPr>
+      <w:r>
+        <w:rPr>
+          <w:sz w:val="24"/>
+          <w:szCs w:val="24"/>
+        </w:rPr>
+        <w:t>Finalization and Submission (Week 16)</w:t>
+      </w:r>
+    </w:p>
+    <w:p>
+      <w:pPr>
         <w:numPr>
           <w:ilvl w:val="1"/>
-          <w:numId w:val="19"/>
+          <w:numId w:val="34"/>
         </w:numPr>
-        <w:spacing w:line="240" w:lineRule="auto"/>
-        <w:rPr>
-          <w:sz w:val="24"/>
-          <w:szCs w:val="24"/>
-        </w:rPr>
-      </w:pPr>
-      <w:r>
-        <w:rPr>
-          <w:sz w:val="24"/>
-          <w:szCs w:val="24"/>
-        </w:rPr>
-        <w:t>Work on UML class diagram &amp; desktop application.</w:t>
-      </w:r>
-    </w:p>
-    <w:p>
-      <w:pPr>
-        <w:pStyle w:val="ListParagraph"/>
+        <w:spacing w:after="40" w:line="240" w:lineRule="auto"/>
+        <w:rPr>
+          <w:sz w:val="24"/>
+          <w:szCs w:val="24"/>
+        </w:rPr>
+      </w:pPr>
+      <w:r>
+        <w:rPr>
+          <w:sz w:val="24"/>
+          <w:szCs w:val="24"/>
+        </w:rPr>
+        <w:t>Finalize project documents based on feedback.</w:t>
+      </w:r>
+    </w:p>
+    <w:p>
+      <w:pPr>
         <w:numPr>
           <w:ilvl w:val="1"/>
-          <w:numId w:val="19"/>
+          <w:numId w:val="34"/>
         </w:numPr>
-        <w:spacing w:line="240" w:lineRule="auto"/>
-        <w:rPr>
-          <w:sz w:val="24"/>
-          <w:szCs w:val="24"/>
-        </w:rPr>
-      </w:pPr>
-      <w:r>
-        <w:rPr>
-          <w:sz w:val="24"/>
-          <w:szCs w:val="24"/>
-        </w:rPr>
-        <w:t>Seek OOD teacher's feedback.</w:t>
-      </w:r>
-    </w:p>
-    <w:p>
-      <w:pPr>
-        <w:pStyle w:val="ListParagraph"/>
+        <w:spacing w:after="40" w:line="240" w:lineRule="auto"/>
+        <w:rPr>
+          <w:sz w:val="24"/>
+          <w:szCs w:val="24"/>
+        </w:rPr>
+      </w:pPr>
+      <w:r>
+        <w:rPr>
+          <w:sz w:val="24"/>
+          <w:szCs w:val="24"/>
+        </w:rPr>
+        <w:t>Conduct thorough testing and address issues.</w:t>
+      </w:r>
+    </w:p>
+    <w:p>
+      <w:pPr>
         <w:numPr>
           <w:ilvl w:val="1"/>
-          <w:numId w:val="19"/>
+          <w:numId w:val="34"/>
         </w:numPr>
-        <w:spacing w:line="240" w:lineRule="auto"/>
-        <w:rPr>
-          <w:sz w:val="24"/>
-          <w:szCs w:val="24"/>
-        </w:rPr>
-      </w:pPr>
-      <w:r>
-        <w:rPr>
-          <w:sz w:val="24"/>
-          <w:szCs w:val="24"/>
-        </w:rPr>
-        <w:t>Submit intermediate version by Friday, Week 5.</w:t>
-      </w:r>
-    </w:p>
-    <w:p>
-      <w:pPr>
-        <w:pStyle w:val="ListParagraph"/>
-        <w:numPr>
-          <w:ilvl w:val="1"/>
-          <w:numId w:val="19"/>
-        </w:numPr>
-        <w:spacing w:line="240" w:lineRule="auto"/>
-        <w:rPr>
-          <w:sz w:val="24"/>
-          <w:szCs w:val="24"/>
-        </w:rPr>
-      </w:pPr>
-      <w:r>
-        <w:rPr>
-          <w:sz w:val="24"/>
-          <w:szCs w:val="24"/>
-        </w:rPr>
-        <w:t>Attend formal feedback sessions.</w:t>
-      </w:r>
-    </w:p>
-    <w:p>
-      <w:pPr>
-        <w:pStyle w:val="ListParagraph"/>
-        <w:numPr>
-          <w:ilvl w:val="0"/>
-          <w:numId w:val="19"/>
-        </w:numPr>
-        <w:spacing w:line="240" w:lineRule="auto"/>
-        <w:rPr>
-          <w:sz w:val="24"/>
-          <w:szCs w:val="24"/>
-        </w:rPr>
-      </w:pPr>
-      <w:r>
-        <w:rPr>
-          <w:sz w:val="24"/>
-          <w:szCs w:val="24"/>
-        </w:rPr>
-        <w:t>WAD:</w:t>
-      </w:r>
-    </w:p>
-    <w:p>
-      <w:pPr>
-        <w:pStyle w:val="ListParagraph"/>
-        <w:numPr>
-          <w:ilvl w:val="1"/>
-          <w:numId w:val="19"/>
-        </w:numPr>
-        <w:spacing w:line="240" w:lineRule="auto"/>
-        <w:rPr>
-          <w:sz w:val="24"/>
-          <w:szCs w:val="24"/>
-        </w:rPr>
-      </w:pPr>
-      <w:r>
-        <w:rPr>
-          <w:sz w:val="24"/>
-          <w:szCs w:val="24"/>
-        </w:rPr>
-        <w:t>Start web application development.</w:t>
-      </w:r>
-    </w:p>
-    <w:p>
-      <w:pPr>
-        <w:pStyle w:val="ListParagraph"/>
-        <w:numPr>
-          <w:ilvl w:val="1"/>
-          <w:numId w:val="19"/>
-        </w:numPr>
-        <w:spacing w:line="240" w:lineRule="auto"/>
-        <w:rPr>
-          <w:sz w:val="24"/>
-          <w:szCs w:val="24"/>
-        </w:rPr>
-      </w:pPr>
-      <w:r>
-        <w:rPr>
-          <w:sz w:val="24"/>
-          <w:szCs w:val="24"/>
-        </w:rPr>
-        <w:t>Seek WAD teacher's feedback.</w:t>
-      </w:r>
-    </w:p>
-    <w:p>
-      <w:pPr>
-        <w:pStyle w:val="ListParagraph"/>
-        <w:numPr>
-          <w:ilvl w:val="1"/>
-          <w:numId w:val="19"/>
-        </w:numPr>
-        <w:spacing w:line="240" w:lineRule="auto"/>
-        <w:rPr>
-          <w:sz w:val="24"/>
-          <w:szCs w:val="24"/>
-        </w:rPr>
-      </w:pPr>
-      <w:r>
-        <w:rPr>
-          <w:sz w:val="24"/>
-          <w:szCs w:val="24"/>
-        </w:rPr>
-        <w:t>Submit intermediate version by Friday, Week 6.</w:t>
-      </w:r>
-    </w:p>
-    <w:p>
-      <w:pPr>
-        <w:pStyle w:val="ListParagraph"/>
-        <w:numPr>
-          <w:ilvl w:val="1"/>
-          <w:numId w:val="19"/>
-        </w:numPr>
-        <w:spacing w:line="240" w:lineRule="auto"/>
-        <w:rPr>
-          <w:sz w:val="24"/>
-          <w:szCs w:val="24"/>
-        </w:rPr>
-      </w:pPr>
-      <w:r>
-        <w:rPr>
-          <w:sz w:val="24"/>
-          <w:szCs w:val="24"/>
-        </w:rPr>
-        <w:t>Attend formal feedback sessions.</w:t>
-      </w:r>
-    </w:p>
-    <w:p>
-      <w:pPr>
-        <w:pStyle w:val="ListParagraph"/>
-        <w:numPr>
-          <w:ilvl w:val="0"/>
-          <w:numId w:val="19"/>
-        </w:numPr>
-        <w:spacing w:line="240" w:lineRule="auto"/>
-        <w:rPr>
-          <w:sz w:val="24"/>
-          <w:szCs w:val="24"/>
-        </w:rPr>
-      </w:pPr>
-      <w:r>
-        <w:rPr>
-          <w:sz w:val="24"/>
-          <w:szCs w:val="24"/>
-        </w:rPr>
-        <w:t>WKS:</w:t>
-      </w:r>
-    </w:p>
-    <w:p>
-      <w:pPr>
-        <w:pStyle w:val="ListParagraph"/>
-        <w:numPr>
-          <w:ilvl w:val="1"/>
-          <w:numId w:val="19"/>
-        </w:numPr>
-        <w:spacing w:line="240" w:lineRule="auto"/>
-        <w:rPr>
-          <w:sz w:val="24"/>
-          <w:szCs w:val="24"/>
-        </w:rPr>
-      </w:pPr>
-      <w:r>
-        <w:rPr>
-          <w:sz w:val="24"/>
-          <w:szCs w:val="24"/>
-        </w:rPr>
-        <w:t>Begin Project plan.</w:t>
-      </w:r>
-    </w:p>
-    <w:p>
-      <w:pPr>
-        <w:pStyle w:val="ListParagraph"/>
-        <w:numPr>
-          <w:ilvl w:val="1"/>
-          <w:numId w:val="19"/>
-        </w:numPr>
-        <w:spacing w:line="240" w:lineRule="auto"/>
-        <w:rPr>
-          <w:sz w:val="24"/>
-          <w:szCs w:val="24"/>
-        </w:rPr>
-      </w:pPr>
-      <w:r>
-        <w:rPr>
-          <w:sz w:val="24"/>
-          <w:szCs w:val="24"/>
-        </w:rPr>
-        <w:t>Seek WKS teacher's feedback.</w:t>
-      </w:r>
-    </w:p>
-    <w:p>
-      <w:pPr>
-        <w:pStyle w:val="ListParagraph"/>
-        <w:numPr>
-          <w:ilvl w:val="1"/>
-          <w:numId w:val="19"/>
-        </w:numPr>
-        <w:spacing w:line="240" w:lineRule="auto"/>
-        <w:rPr>
-          <w:sz w:val="24"/>
-          <w:szCs w:val="24"/>
-        </w:rPr>
-      </w:pPr>
-      <w:r>
-        <w:rPr>
-          <w:sz w:val="24"/>
-          <w:szCs w:val="24"/>
-        </w:rPr>
-        <w:t>Submit Project plan by Friday, Week 3.</w:t>
-      </w:r>
+        <w:spacing w:after="40" w:line="240" w:lineRule="auto"/>
+        <w:rPr>
+          <w:sz w:val="24"/>
+          <w:szCs w:val="24"/>
+        </w:rPr>
+      </w:pPr>
+      <w:r>
+        <w:rPr>
+          <w:sz w:val="24"/>
+          <w:szCs w:val="24"/>
+        </w:rPr>
+        <w:t>Submit final project deliverables by end of Week 16.</w:t>
+      </w:r>
+    </w:p>
+    <w:p>
+      <w:pPr>
+        <w:spacing w:after="40" w:line="240" w:lineRule="auto"/>
+        <w:ind w:left="1440"/>
+        <w:rPr>
+          <w:sz w:val="24"/>
+          <w:szCs w:val="24"/>
+        </w:rPr>
+      </w:pPr>
     </w:p>
     <w:p>
       <w:pPr>
         <w:spacing w:line="240" w:lineRule="auto"/>
         <w:ind w:left="-216"/>
         <w:rPr>
-          <w:sz w:val="24"/>
-          <w:szCs w:val="24"/>
-          <w:u w:val="single"/>
-          <w:lang w:val="en-US"/>
-        </w:rPr>
-      </w:pPr>
-      <w:r>
-        <w:rPr>
-          <w:sz w:val="24"/>
-          <w:szCs w:val="24"/>
-          <w:u w:val="single"/>
-          <w:lang w:val="en-US"/>
-        </w:rPr>
-        <w:t>3. Implementation and Testing (Weeks 11-15)</w:t>
-      </w:r>
-    </w:p>
-    <w:p>
-      <w:pPr>
-        <w:pStyle w:val="ListParagraph"/>
-        <w:numPr>
-          <w:ilvl w:val="0"/>
-          <w:numId w:val="21"/>
-        </w:numPr>
-        <w:spacing w:line="240" w:lineRule="auto"/>
-        <w:rPr>
-          <w:sz w:val="24"/>
-          <w:szCs w:val="24"/>
-        </w:rPr>
-      </w:pPr>
-      <w:r>
-        <w:rPr>
-          <w:sz w:val="24"/>
-          <w:szCs w:val="24"/>
-        </w:rPr>
-        <w:t>OOD:</w:t>
-      </w:r>
-    </w:p>
-    <w:p>
-      <w:pPr>
-        <w:pStyle w:val="ListParagraph"/>
-        <w:numPr>
-          <w:ilvl w:val="1"/>
-          <w:numId w:val="21"/>
-        </w:numPr>
-        <w:spacing w:line="240" w:lineRule="auto"/>
-        <w:rPr>
-          <w:sz w:val="24"/>
-          <w:szCs w:val="24"/>
-        </w:rPr>
-      </w:pPr>
-      <w:r>
-        <w:rPr>
-          <w:sz w:val="24"/>
-          <w:szCs w:val="24"/>
-        </w:rPr>
-        <w:t>Continue UML &amp; desktop development.</w:t>
-      </w:r>
-    </w:p>
-    <w:p>
-      <w:pPr>
-        <w:pStyle w:val="ListParagraph"/>
-        <w:numPr>
-          <w:ilvl w:val="1"/>
-          <w:numId w:val="21"/>
-        </w:numPr>
-        <w:spacing w:line="240" w:lineRule="auto"/>
-        <w:rPr>
-          <w:sz w:val="24"/>
-          <w:szCs w:val="24"/>
-        </w:rPr>
-      </w:pPr>
-      <w:r>
-        <w:rPr>
-          <w:sz w:val="24"/>
-          <w:szCs w:val="24"/>
-        </w:rPr>
-        <w:t>Seek OOD teacher's feedback.</w:t>
-      </w:r>
-    </w:p>
-    <w:p>
-      <w:pPr>
-        <w:pStyle w:val="ListParagraph"/>
-        <w:numPr>
-          <w:ilvl w:val="1"/>
-          <w:numId w:val="21"/>
-        </w:numPr>
-        <w:spacing w:line="240" w:lineRule="auto"/>
-        <w:rPr>
-          <w:sz w:val="24"/>
-          <w:szCs w:val="24"/>
-        </w:rPr>
-      </w:pPr>
-      <w:r>
-        <w:rPr>
-          <w:sz w:val="24"/>
-          <w:szCs w:val="24"/>
-        </w:rPr>
-        <w:t>Submit intermediate version by Friday, Week 10.</w:t>
-      </w:r>
-    </w:p>
-    <w:p>
-      <w:pPr>
-        <w:pStyle w:val="ListParagraph"/>
-        <w:numPr>
-          <w:ilvl w:val="1"/>
-          <w:numId w:val="21"/>
-        </w:numPr>
-        <w:spacing w:line="240" w:lineRule="auto"/>
-        <w:rPr>
-          <w:sz w:val="24"/>
-          <w:szCs w:val="24"/>
-        </w:rPr>
-      </w:pPr>
-      <w:r>
-        <w:rPr>
-          <w:sz w:val="24"/>
-          <w:szCs w:val="24"/>
-        </w:rPr>
-        <w:t>Attend formal feedback sessions.</w:t>
-      </w:r>
-    </w:p>
-    <w:p>
-      <w:pPr>
-        <w:pStyle w:val="ListParagraph"/>
-        <w:numPr>
-          <w:ilvl w:val="0"/>
-          <w:numId w:val="21"/>
-        </w:numPr>
-        <w:spacing w:line="240" w:lineRule="auto"/>
-        <w:rPr>
-          <w:sz w:val="24"/>
-          <w:szCs w:val="24"/>
-        </w:rPr>
-      </w:pPr>
-      <w:r>
-        <w:rPr>
-          <w:sz w:val="24"/>
-          <w:szCs w:val="24"/>
-        </w:rPr>
-        <w:t>WAD:</w:t>
-      </w:r>
-    </w:p>
-    <w:p>
-      <w:pPr>
-        <w:pStyle w:val="ListParagraph"/>
-        <w:numPr>
-          <w:ilvl w:val="1"/>
-          <w:numId w:val="21"/>
-        </w:numPr>
-        <w:spacing w:line="240" w:lineRule="auto"/>
-        <w:rPr>
-          <w:sz w:val="24"/>
-          <w:szCs w:val="24"/>
-        </w:rPr>
-      </w:pPr>
-      <w:r>
-        <w:rPr>
-          <w:sz w:val="24"/>
-          <w:szCs w:val="24"/>
-        </w:rPr>
-        <w:t>Continue web application development.</w:t>
-      </w:r>
-    </w:p>
-    <w:p>
-      <w:pPr>
-        <w:pStyle w:val="ListParagraph"/>
-        <w:numPr>
-          <w:ilvl w:val="1"/>
-          <w:numId w:val="21"/>
-        </w:numPr>
-        <w:spacing w:line="240" w:lineRule="auto"/>
-        <w:rPr>
-          <w:sz w:val="24"/>
-          <w:szCs w:val="24"/>
-        </w:rPr>
-      </w:pPr>
-      <w:r>
-        <w:rPr>
-          <w:sz w:val="24"/>
-          <w:szCs w:val="24"/>
-        </w:rPr>
-        <w:t>Seek WAD teacher's feedback.</w:t>
-      </w:r>
-    </w:p>
-    <w:p>
-      <w:pPr>
-        <w:pStyle w:val="ListParagraph"/>
-        <w:numPr>
-          <w:ilvl w:val="1"/>
-          <w:numId w:val="21"/>
-        </w:numPr>
-        <w:spacing w:line="240" w:lineRule="auto"/>
-        <w:rPr>
-          <w:sz w:val="24"/>
-          <w:szCs w:val="24"/>
-        </w:rPr>
-      </w:pPr>
-      <w:r>
-        <w:rPr>
-          <w:sz w:val="24"/>
-          <w:szCs w:val="24"/>
-        </w:rPr>
-        <w:t>Submit intermediate version by Friday, Week 11.</w:t>
-      </w:r>
-    </w:p>
-    <w:p>
-      <w:pPr>
-        <w:pStyle w:val="ListParagraph"/>
-        <w:numPr>
-          <w:ilvl w:val="1"/>
-          <w:numId w:val="21"/>
-        </w:numPr>
-        <w:spacing w:line="240" w:lineRule="auto"/>
-        <w:rPr>
-          <w:sz w:val="24"/>
-          <w:szCs w:val="24"/>
-        </w:rPr>
-      </w:pPr>
-      <w:r>
-        <w:rPr>
-          <w:sz w:val="24"/>
-          <w:szCs w:val="24"/>
-        </w:rPr>
-        <w:lastRenderedPageBreak/>
-        <w:t>Attend formal feedback sessions.</w:t>
-      </w:r>
-    </w:p>
-    <w:p>
-      <w:pPr>
-        <w:pStyle w:val="ListParagraph"/>
-        <w:numPr>
-          <w:ilvl w:val="0"/>
-          <w:numId w:val="21"/>
-        </w:numPr>
-        <w:spacing w:line="240" w:lineRule="auto"/>
-        <w:rPr>
-          <w:sz w:val="24"/>
-          <w:szCs w:val="24"/>
-        </w:rPr>
-      </w:pPr>
-      <w:r>
-        <w:rPr>
-          <w:sz w:val="24"/>
-          <w:szCs w:val="24"/>
-        </w:rPr>
-        <w:t>WKS:</w:t>
-      </w:r>
-    </w:p>
-    <w:p>
-      <w:pPr>
-        <w:pStyle w:val="ListParagraph"/>
-        <w:numPr>
-          <w:ilvl w:val="1"/>
-          <w:numId w:val="21"/>
-        </w:numPr>
-        <w:spacing w:line="240" w:lineRule="auto"/>
-        <w:rPr>
-          <w:sz w:val="24"/>
-          <w:szCs w:val="24"/>
-        </w:rPr>
-      </w:pPr>
-      <w:r>
-        <w:rPr>
-          <w:sz w:val="24"/>
-          <w:szCs w:val="24"/>
-        </w:rPr>
-        <w:t>Continue URS development.</w:t>
-      </w:r>
-    </w:p>
-    <w:p>
-      <w:pPr>
-        <w:pStyle w:val="ListParagraph"/>
-        <w:numPr>
-          <w:ilvl w:val="1"/>
-          <w:numId w:val="21"/>
-        </w:numPr>
-        <w:spacing w:line="240" w:lineRule="auto"/>
-        <w:rPr>
-          <w:sz w:val="24"/>
-          <w:szCs w:val="24"/>
-        </w:rPr>
-      </w:pPr>
-      <w:r>
-        <w:rPr>
-          <w:sz w:val="24"/>
-          <w:szCs w:val="24"/>
-        </w:rPr>
-        <w:t>Seek WKS teacher's feedback.</w:t>
-      </w:r>
-    </w:p>
-    <w:p>
-      <w:pPr>
-        <w:pStyle w:val="ListParagraph"/>
-        <w:numPr>
-          <w:ilvl w:val="1"/>
-          <w:numId w:val="21"/>
-        </w:numPr>
-        <w:spacing w:line="240" w:lineRule="auto"/>
-        <w:rPr>
-          <w:sz w:val="24"/>
-          <w:szCs w:val="24"/>
-        </w:rPr>
-      </w:pPr>
-      <w:r>
-        <w:rPr>
-          <w:sz w:val="24"/>
-          <w:szCs w:val="24"/>
-        </w:rPr>
-        <w:t>Submit URS by Friday, Week 7.</w:t>
-      </w:r>
-    </w:p>
-    <w:p>
-      <w:pPr>
-        <w:pStyle w:val="ListParagraph"/>
-        <w:numPr>
-          <w:ilvl w:val="1"/>
-          <w:numId w:val="21"/>
-        </w:numPr>
-        <w:spacing w:line="240" w:lineRule="auto"/>
-        <w:rPr>
-          <w:sz w:val="24"/>
-          <w:szCs w:val="24"/>
-        </w:rPr>
-      </w:pPr>
-      <w:r>
-        <w:rPr>
-          <w:sz w:val="24"/>
-          <w:szCs w:val="24"/>
-        </w:rPr>
-        <w:t>Start Test plan &amp; database diagram.</w:t>
-      </w:r>
-    </w:p>
-    <w:p>
-      <w:pPr>
-        <w:pStyle w:val="ListParagraph"/>
-        <w:numPr>
-          <w:ilvl w:val="1"/>
-          <w:numId w:val="21"/>
-        </w:numPr>
-        <w:spacing w:line="240" w:lineRule="auto"/>
-        <w:rPr>
-          <w:sz w:val="24"/>
-          <w:szCs w:val="24"/>
-        </w:rPr>
-      </w:pPr>
-      <w:r>
-        <w:rPr>
-          <w:sz w:val="24"/>
-          <w:szCs w:val="24"/>
-        </w:rPr>
-        <w:t>Seek WKS teacher's feedback.</w:t>
-      </w:r>
-    </w:p>
-    <w:p>
-      <w:pPr>
-        <w:pStyle w:val="ListParagraph"/>
-        <w:numPr>
-          <w:ilvl w:val="1"/>
-          <w:numId w:val="21"/>
-        </w:numPr>
-        <w:spacing w:line="240" w:lineRule="auto"/>
-        <w:rPr>
-          <w:sz w:val="24"/>
-          <w:szCs w:val="24"/>
-        </w:rPr>
-      </w:pPr>
-      <w:r>
-        <w:rPr>
-          <w:sz w:val="24"/>
-          <w:szCs w:val="24"/>
-        </w:rPr>
-        <w:t>Submit Test plan &amp; database diagram by Friday, Week 12.</w:t>
-      </w:r>
-    </w:p>
-    <w:p>
-      <w:pPr>
-        <w:spacing w:line="240" w:lineRule="auto"/>
-        <w:ind w:left="-216"/>
-        <w:rPr>
-          <w:sz w:val="24"/>
-          <w:szCs w:val="24"/>
-          <w:u w:val="single"/>
-          <w:lang w:val="en-US"/>
-        </w:rPr>
-      </w:pPr>
-      <w:r>
-        <w:rPr>
-          <w:sz w:val="24"/>
-          <w:szCs w:val="24"/>
-          <w:u w:val="single"/>
-          <w:lang w:val="en-US"/>
-        </w:rPr>
-        <w:t>4. Finalization and Submission (Week 16)</w:t>
-      </w:r>
-    </w:p>
-    <w:p>
-      <w:pPr>
-        <w:pStyle w:val="ListParagraph"/>
-        <w:numPr>
-          <w:ilvl w:val="0"/>
-          <w:numId w:val="23"/>
-        </w:numPr>
-        <w:spacing w:line="240" w:lineRule="auto"/>
-        <w:rPr>
-          <w:sz w:val="24"/>
-          <w:szCs w:val="24"/>
-        </w:rPr>
-      </w:pPr>
-      <w:r>
-        <w:rPr>
-          <w:sz w:val="24"/>
-          <w:szCs w:val="24"/>
-        </w:rPr>
-        <w:t>Finalize Project plan, URS, Test plan &amp; database diagram.</w:t>
-      </w:r>
-    </w:p>
-    <w:p>
-      <w:pPr>
-        <w:pStyle w:val="ListParagraph"/>
-        <w:numPr>
-          <w:ilvl w:val="0"/>
-          <w:numId w:val="23"/>
-        </w:numPr>
-        <w:spacing w:line="240" w:lineRule="auto"/>
-        <w:rPr>
-          <w:sz w:val="24"/>
-          <w:szCs w:val="24"/>
-        </w:rPr>
-      </w:pPr>
-      <w:r>
-        <w:rPr>
-          <w:sz w:val="24"/>
-          <w:szCs w:val="24"/>
-        </w:rPr>
-        <w:t>Request feedback.</w:t>
-      </w:r>
-    </w:p>
-    <w:p>
-      <w:pPr>
-        <w:pStyle w:val="ListParagraph"/>
-        <w:numPr>
-          <w:ilvl w:val="0"/>
-          <w:numId w:val="23"/>
-        </w:numPr>
-        <w:spacing w:line="240" w:lineRule="auto"/>
-        <w:rPr>
-          <w:sz w:val="24"/>
-          <w:szCs w:val="24"/>
-        </w:rPr>
-      </w:pPr>
-      <w:r>
-        <w:rPr>
-          <w:sz w:val="24"/>
-          <w:szCs w:val="24"/>
-        </w:rPr>
-        <w:t>Submit final work by Friday, Week 16.</w:t>
-      </w:r>
-    </w:p>
-    <w:p>
-      <w:pPr>
-        <w:pStyle w:val="ListParagraph"/>
-        <w:numPr>
-          <w:ilvl w:val="1"/>
-          <w:numId w:val="24"/>
-        </w:numPr>
-        <w:spacing w:line="240" w:lineRule="auto"/>
-        <w:rPr>
-          <w:sz w:val="24"/>
-          <w:szCs w:val="24"/>
-          <w:lang w:val="en-GB"/>
-        </w:rPr>
-      </w:pPr>
-      <w:r>
-        <w:rPr>
-          <w:sz w:val="24"/>
-          <w:szCs w:val="24"/>
-          <w:lang w:val="en-GB"/>
-        </w:rPr>
-        <w:t xml:space="preserve">The current phasing is too </w:t>
-      </w:r>
-      <w:proofErr w:type="gramStart"/>
-      <w:r>
-        <w:rPr>
-          <w:sz w:val="24"/>
-          <w:szCs w:val="24"/>
-          <w:lang w:val="en-GB"/>
-        </w:rPr>
-        <w:t>similar to</w:t>
-      </w:r>
-      <w:proofErr w:type="gramEnd"/>
-      <w:r>
-        <w:rPr>
-          <w:sz w:val="24"/>
-          <w:szCs w:val="24"/>
-          <w:lang w:val="en-GB"/>
-        </w:rPr>
-        <w:t xml:space="preserve"> canvas details, make it more project oriented and don’t get it mixed up.</w:t>
-      </w:r>
-    </w:p>
-    <w:p>
-      <w:pPr>
-        <w:spacing w:line="240" w:lineRule="auto"/>
-        <w:rPr>
-          <w:b/>
-          <w:bCs/>
+          <w:b/>
+          <w:bCs/>
+          <w:color w:val="FF0000"/>
           <w:sz w:val="28"/>
           <w:szCs w:val="28"/>
           <w:lang w:val="en-US"/>
@@ -3224,16 +2474,16 @@
           <w:szCs w:val="28"/>
         </w:rPr>
         <w:drawing>
-          <wp:anchor distT="0" distB="0" distL="114300" distR="114300" simplePos="0" relativeHeight="251658240" behindDoc="0" locked="0" layoutInCell="1" allowOverlap="1" wp14:anchorId="73538DC8" wp14:editId="740E0224">
+          <wp:anchor distT="0" distB="0" distL="114300" distR="114300" simplePos="0" relativeHeight="251658240" behindDoc="0" locked="0" layoutInCell="1" allowOverlap="1" wp14:anchorId="73538DC8" wp14:editId="5409F358">
             <wp:simplePos x="0" y="0"/>
             <wp:positionH relativeFrom="margin">
-              <wp:align>center</wp:align>
+              <wp:posOffset>260985</wp:posOffset>
             </wp:positionH>
             <wp:positionV relativeFrom="paragraph">
-              <wp:posOffset>349250</wp:posOffset>
+              <wp:posOffset>256086</wp:posOffset>
             </wp:positionV>
-            <wp:extent cx="7517562" cy="3716122"/>
-            <wp:effectExtent l="0" t="0" r="7620" b="0"/>
+            <wp:extent cx="5153813" cy="2214559"/>
+            <wp:effectExtent l="0" t="0" r="8890" b="0"/>
             <wp:wrapNone/>
             <wp:docPr id="780320538" name="Picture 1" descr="A graph with text and numbers&#10;&#10;Description automatically generated with medium confidence"/>
             <wp:cNvGraphicFramePr>
@@ -3247,7 +2497,7 @@
                     <pic:cNvPicPr/>
                   </pic:nvPicPr>
                   <pic:blipFill>
-                    <a:blip r:embed="rId8">
+                    <a:blip r:embed="rId8" cstate="print">
                       <a:extLst>
                         <a:ext uri="{28A0092B-C50C-407E-A947-70E740481C1C}">
                           <a14:useLocalDpi xmlns:a14="http://schemas.microsoft.com/office/drawing/2010/main" val="0"/>
@@ -3261,7 +2511,7 @@
                   <pic:spPr>
                     <a:xfrm>
                       <a:off x="0" y="0"/>
-                      <a:ext cx="7517562" cy="3716122"/>
+                      <a:ext cx="5153813" cy="2214559"/>
                     </a:xfrm>
                     <a:prstGeom prst="rect">
                       <a:avLst/>
@@ -3297,7 +2547,7 @@
           <w:szCs w:val="28"/>
           <w:lang w:val="en-US"/>
         </w:rPr>
-        <w:t>1</w:t>
+        <w:t>0</w:t>
       </w:r>
       <w:r>
         <w:rPr>
@@ -3319,10 +2569,7 @@
         </w:rPr>
         <w:t>Phasing Gantt Chart</w:t>
       </w:r>
-    </w:p>
-    <w:p>
-      <w:pPr>
-        <w:spacing w:line="240" w:lineRule="auto"/>
+      <w:r>
         <w:rPr>
           <w:b/>
           <w:bCs/>
@@ -3330,147 +2577,61 @@
           <w:szCs w:val="28"/>
           <w:lang w:val="en-US"/>
         </w:rPr>
-      </w:pPr>
-    </w:p>
-    <w:p>
-      <w:pPr>
-        <w:rPr>
-          <w:b/>
-          <w:bCs/>
-          <w:sz w:val="24"/>
-          <w:szCs w:val="24"/>
-          <w:lang w:val="en-US"/>
-        </w:rPr>
-      </w:pPr>
-    </w:p>
-    <w:p>
-      <w:pPr>
-        <w:rPr>
-          <w:sz w:val="24"/>
-          <w:szCs w:val="24"/>
-          <w:lang w:val="en-US"/>
-        </w:rPr>
-      </w:pPr>
-    </w:p>
-    <w:p>
-      <w:pPr>
-        <w:rPr>
-          <w:sz w:val="24"/>
-          <w:szCs w:val="24"/>
-          <w:lang w:val="en-US"/>
-        </w:rPr>
-      </w:pPr>
-    </w:p>
-    <w:p>
-      <w:pPr>
-        <w:rPr>
-          <w:sz w:val="24"/>
-          <w:szCs w:val="24"/>
-          <w:lang w:val="en-US"/>
-        </w:rPr>
-      </w:pPr>
-    </w:p>
-    <w:p>
-      <w:pPr>
-        <w:rPr>
-          <w:sz w:val="24"/>
-          <w:szCs w:val="24"/>
-          <w:lang w:val="en-US"/>
-        </w:rPr>
-      </w:pPr>
-      <w:r>
-        <w:rPr>
-          <w:sz w:val="24"/>
-          <w:szCs w:val="24"/>
-          <w:lang w:val="en-US"/>
-        </w:rPr>
-        <w:t>Z</w:t>
-      </w:r>
-    </w:p>
-    <w:p>
-      <w:pPr>
-        <w:rPr>
-          <w:sz w:val="24"/>
-          <w:szCs w:val="24"/>
-          <w:lang w:val="en-US"/>
-        </w:rPr>
-      </w:pPr>
-    </w:p>
-    <w:p>
-      <w:pPr>
-        <w:rPr>
-          <w:sz w:val="24"/>
-          <w:szCs w:val="24"/>
-          <w:lang w:val="en-US"/>
-        </w:rPr>
-      </w:pPr>
-    </w:p>
-    <w:p>
-      <w:pPr>
-        <w:rPr>
-          <w:sz w:val="24"/>
-          <w:szCs w:val="24"/>
-          <w:lang w:val="en-US"/>
-        </w:rPr>
-      </w:pPr>
-    </w:p>
-    <w:p>
-      <w:pPr>
-        <w:rPr>
-          <w:sz w:val="24"/>
-          <w:szCs w:val="24"/>
-          <w:lang w:val="en-US"/>
-        </w:rPr>
-      </w:pPr>
-    </w:p>
-    <w:p>
-      <w:pPr>
-        <w:rPr>
-          <w:sz w:val="24"/>
-          <w:szCs w:val="24"/>
-          <w:lang w:val="en-US"/>
-        </w:rPr>
-      </w:pPr>
-    </w:p>
-    <w:p>
-      <w:pPr>
-        <w:rPr>
-          <w:sz w:val="24"/>
-          <w:szCs w:val="24"/>
-          <w:lang w:val="en-US"/>
-        </w:rPr>
-      </w:pPr>
-    </w:p>
-    <w:p>
-      <w:pPr>
-        <w:rPr>
-          <w:sz w:val="24"/>
-          <w:szCs w:val="24"/>
-          <w:lang w:val="en-US"/>
-        </w:rPr>
-      </w:pPr>
-    </w:p>
-    <w:p>
-      <w:pPr>
-        <w:pStyle w:val="ListParagraph"/>
-        <w:numPr>
-          <w:ilvl w:val="1"/>
-          <w:numId w:val="24"/>
-        </w:numPr>
-        <w:rPr>
-          <w:sz w:val="24"/>
-          <w:szCs w:val="24"/>
-          <w:lang w:val="en-US"/>
-        </w:rPr>
-      </w:pPr>
-      <w:r>
-        <w:rPr>
-          <w:sz w:val="24"/>
-          <w:szCs w:val="24"/>
-          <w:lang w:val="en-US"/>
-        </w:rPr>
-        <w:t>Repetition of headers makes it unclear what you are working on when, URS Dev repeats twice at different days for example.</w:t>
-      </w:r>
+        <w:t xml:space="preserve"> </w:t>
+      </w:r>
+      <w:r>
+        <w:rPr>
+          <w:b/>
+          <w:bCs/>
+          <w:color w:val="FF0000"/>
+          <w:sz w:val="28"/>
+          <w:szCs w:val="28"/>
+          <w:u w:val="single"/>
+          <w:lang w:val="en-US"/>
+        </w:rPr>
+        <w:t>// To Update Soon</w:t>
+      </w:r>
+    </w:p>
+    <w:p>
+      <w:pPr>
+        <w:spacing w:line="240" w:lineRule="auto"/>
+        <w:rPr>
+          <w:b/>
+          <w:bCs/>
+          <w:sz w:val="28"/>
+          <w:szCs w:val="28"/>
+          <w:lang w:val="en-US"/>
+        </w:rPr>
+      </w:pPr>
+    </w:p>
+    <w:p>
+      <w:pPr>
+        <w:rPr>
+          <w:b/>
+          <w:bCs/>
+          <w:sz w:val="24"/>
+          <w:szCs w:val="24"/>
+          <w:lang w:val="en-US"/>
+        </w:rPr>
+      </w:pPr>
+    </w:p>
+    <w:p>
+      <w:pPr>
+        <w:rPr>
+          <w:sz w:val="24"/>
+          <w:szCs w:val="24"/>
+          <w:lang w:val="en-US"/>
+        </w:rPr>
+      </w:pPr>
+    </w:p>
+    <w:p>
+      <w:pPr>
+        <w:rPr>
+          <w:sz w:val="24"/>
+          <w:szCs w:val="24"/>
+          <w:lang w:val="en-US"/>
+        </w:rPr>
+      </w:pPr>
     </w:p>
     <w:sectPr>
       <w:pgSz w:w="11906" w:h="16838"/>
@@ -3485,6 +2646,294 @@
 <file path=word/numbering.xml><?xml version="1.0" encoding="utf-8"?>
 <w:numbering xmlns:wpc="http://schemas.microsoft.com/office/word/2010/wordprocessingCanvas" xmlns:cx="http://schemas.microsoft.com/office/drawing/2014/chartex" xmlns:cx1="http://schemas.microsoft.com/office/drawing/2015/9/8/chartex" xmlns:cx2="http://schemas.microsoft.com/office/drawing/2015/10/21/chartex" xmlns:cx3="http://schemas.microsoft.com/office/drawing/2016/5/9/chartex" xmlns:cx4="http://schemas.microsoft.com/office/drawing/2016/5/10/chartex" xmlns:cx5="http://schemas.microsoft.com/office/drawing/2016/5/11/chartex" xmlns:cx6="http://schemas.microsoft.com/office/drawing/2016/5/12/chartex" xmlns:cx7="http://schemas.microsoft.com/office/drawing/2016/5/13/chartex" xmlns:cx8="http://schemas.microsoft.com/office/drawing/2016/5/14/chartex" xmlns:mc="http://schemas.openxmlformats.org/markup-compatibility/2006" xmlns:aink="http://schemas.microsoft.com/office/drawing/2016/ink" xmlns:am3d="http://schemas.microsoft.com/office/drawing/2017/model3d" xmlns:o="urn:schemas-microsoft-com:office:office" xmlns:oel="http://schemas.microsoft.com/office/2019/extlst" xmlns:r="http://schemas.openxmlformats.org/officeDocument/2006/relationships" xmlns:m="http://schemas.openxmlformats.org/officeDocument/2006/math" xmlns:v="urn:schemas-microsoft-com:vml" xmlns:wp14="http://schemas.microsoft.com/office/word/2010/wordprocessingDrawing" xmlns:wp="http://schemas.openxmlformats.org/drawingml/2006/wordprocessingDrawing" xmlns:w10="urn:schemas-microsoft-com:office:word" xmlns:w="http://schemas.openxmlformats.org/wordprocessingml/2006/main" xmlns:w14="http://schemas.microsoft.com/office/word/2010/wordml" xmlns:w15="http://schemas.microsoft.com/office/word/2012/wordml" xmlns:w16cex="http://schemas.microsoft.com/office/word/2018/wordml/cex" xmlns:w16cid="http://schemas.microsoft.com/office/word/2016/wordml/cid" xmlns:w16="http://schemas.microsoft.com/office/word/2018/wordml" xmlns:w16sdtdh="http://schemas.microsoft.com/office/word/2020/wordml/sdtdatahash" xmlns:w16se="http://schemas.microsoft.com/office/word/2015/wordml/symex" xmlns:wpg="http://schemas.microsoft.com/office/word/2010/wordprocessingGroup" xmlns:wpi="http://schemas.microsoft.com/office/word/2010/wordprocessingInk" xmlns:wne="http://schemas.microsoft.com/office/word/2006/wordml" xmlns:wps="http://schemas.microsoft.com/office/word/2010/wordprocessingShape" mc:Ignorable="w14 w15 w16se w16cid w16 w16cex w16sdtdh wp14">
   <w:abstractNum w:abstractNumId="0" w15:restartNumberingAfterBreak="0">
+    <w:nsid w:val="0AE5154D"/>
+    <w:multiLevelType w:val="hybridMultilevel"/>
+    <w:tmpl w:val="393C3D96"/>
+    <w:lvl w:ilvl="0" w:tplc="10000001">
+      <w:start w:val="1"/>
+      <w:numFmt w:val="bullet"/>
+      <w:lvlText w:val=""/>
+      <w:lvlJc w:val="left"/>
+      <w:pPr>
+        <w:ind w:left="504" w:hanging="360"/>
+      </w:pPr>
+      <w:rPr>
+        <w:rFonts w:ascii="Symbol" w:hAnsi="Symbol" w:hint="default"/>
+      </w:rPr>
+    </w:lvl>
+    <w:lvl w:ilvl="1" w:tplc="FFFFFFFF" w:tentative="1">
+      <w:start w:val="1"/>
+      <w:numFmt w:val="lowerLetter"/>
+      <w:lvlText w:val="%2."/>
+      <w:lvlJc w:val="left"/>
+      <w:pPr>
+        <w:ind w:left="1224" w:hanging="360"/>
+      </w:pPr>
+    </w:lvl>
+    <w:lvl w:ilvl="2" w:tplc="FFFFFFFF" w:tentative="1">
+      <w:start w:val="1"/>
+      <w:numFmt w:val="lowerRoman"/>
+      <w:lvlText w:val="%3."/>
+      <w:lvlJc w:val="right"/>
+      <w:pPr>
+        <w:ind w:left="1944" w:hanging="180"/>
+      </w:pPr>
+    </w:lvl>
+    <w:lvl w:ilvl="3" w:tplc="FFFFFFFF" w:tentative="1">
+      <w:start w:val="1"/>
+      <w:numFmt w:val="decimal"/>
+      <w:lvlText w:val="%4."/>
+      <w:lvlJc w:val="left"/>
+      <w:pPr>
+        <w:ind w:left="2664" w:hanging="360"/>
+      </w:pPr>
+    </w:lvl>
+    <w:lvl w:ilvl="4" w:tplc="FFFFFFFF" w:tentative="1">
+      <w:start w:val="1"/>
+      <w:numFmt w:val="lowerLetter"/>
+      <w:lvlText w:val="%5."/>
+      <w:lvlJc w:val="left"/>
+      <w:pPr>
+        <w:ind w:left="3384" w:hanging="360"/>
+      </w:pPr>
+    </w:lvl>
+    <w:lvl w:ilvl="5" w:tplc="FFFFFFFF" w:tentative="1">
+      <w:start w:val="1"/>
+      <w:numFmt w:val="lowerRoman"/>
+      <w:lvlText w:val="%6."/>
+      <w:lvlJc w:val="right"/>
+      <w:pPr>
+        <w:ind w:left="4104" w:hanging="180"/>
+      </w:pPr>
+    </w:lvl>
+    <w:lvl w:ilvl="6" w:tplc="FFFFFFFF" w:tentative="1">
+      <w:start w:val="1"/>
+      <w:numFmt w:val="decimal"/>
+      <w:lvlText w:val="%7."/>
+      <w:lvlJc w:val="left"/>
+      <w:pPr>
+        <w:ind w:left="4824" w:hanging="360"/>
+      </w:pPr>
+    </w:lvl>
+    <w:lvl w:ilvl="7" w:tplc="FFFFFFFF" w:tentative="1">
+      <w:start w:val="1"/>
+      <w:numFmt w:val="lowerLetter"/>
+      <w:lvlText w:val="%8."/>
+      <w:lvlJc w:val="left"/>
+      <w:pPr>
+        <w:ind w:left="5544" w:hanging="360"/>
+      </w:pPr>
+    </w:lvl>
+    <w:lvl w:ilvl="8" w:tplc="FFFFFFFF" w:tentative="1">
+      <w:start w:val="1"/>
+      <w:numFmt w:val="lowerRoman"/>
+      <w:lvlText w:val="%9."/>
+      <w:lvlJc w:val="right"/>
+      <w:pPr>
+        <w:ind w:left="6264" w:hanging="180"/>
+      </w:pPr>
+    </w:lvl>
+  </w:abstractNum>
+  <w:abstractNum w:abstractNumId="1" w15:restartNumberingAfterBreak="0">
+    <w:nsid w:val="1B8E43A9"/>
+    <w:multiLevelType w:val="hybridMultilevel"/>
+    <w:tmpl w:val="F934E088"/>
+    <w:lvl w:ilvl="0" w:tplc="10000001">
+      <w:start w:val="1"/>
+      <w:numFmt w:val="bullet"/>
+      <w:lvlText w:val=""/>
+      <w:lvlJc w:val="left"/>
+      <w:pPr>
+        <w:ind w:left="504" w:hanging="360"/>
+      </w:pPr>
+      <w:rPr>
+        <w:rFonts w:ascii="Symbol" w:hAnsi="Symbol" w:hint="default"/>
+      </w:rPr>
+    </w:lvl>
+    <w:lvl w:ilvl="1" w:tplc="10000003" w:tentative="1">
+      <w:start w:val="1"/>
+      <w:numFmt w:val="bullet"/>
+      <w:lvlText w:val="o"/>
+      <w:lvlJc w:val="left"/>
+      <w:pPr>
+        <w:ind w:left="1224" w:hanging="360"/>
+      </w:pPr>
+      <w:rPr>
+        <w:rFonts w:ascii="Courier New" w:hAnsi="Courier New" w:cs="Courier New" w:hint="default"/>
+      </w:rPr>
+    </w:lvl>
+    <w:lvl w:ilvl="2" w:tplc="10000005" w:tentative="1">
+      <w:start w:val="1"/>
+      <w:numFmt w:val="bullet"/>
+      <w:lvlText w:val=""/>
+      <w:lvlJc w:val="left"/>
+      <w:pPr>
+        <w:ind w:left="1944" w:hanging="360"/>
+      </w:pPr>
+      <w:rPr>
+        <w:rFonts w:ascii="Wingdings" w:hAnsi="Wingdings" w:hint="default"/>
+      </w:rPr>
+    </w:lvl>
+    <w:lvl w:ilvl="3" w:tplc="10000001" w:tentative="1">
+      <w:start w:val="1"/>
+      <w:numFmt w:val="bullet"/>
+      <w:lvlText w:val=""/>
+      <w:lvlJc w:val="left"/>
+      <w:pPr>
+        <w:ind w:left="2664" w:hanging="360"/>
+      </w:pPr>
+      <w:rPr>
+        <w:rFonts w:ascii="Symbol" w:hAnsi="Symbol" w:hint="default"/>
+      </w:rPr>
+    </w:lvl>
+    <w:lvl w:ilvl="4" w:tplc="10000003" w:tentative="1">
+      <w:start w:val="1"/>
+      <w:numFmt w:val="bullet"/>
+      <w:lvlText w:val="o"/>
+      <w:lvlJc w:val="left"/>
+      <w:pPr>
+        <w:ind w:left="3384" w:hanging="360"/>
+      </w:pPr>
+      <w:rPr>
+        <w:rFonts w:ascii="Courier New" w:hAnsi="Courier New" w:cs="Courier New" w:hint="default"/>
+      </w:rPr>
+    </w:lvl>
+    <w:lvl w:ilvl="5" w:tplc="10000005" w:tentative="1">
+      <w:start w:val="1"/>
+      <w:numFmt w:val="bullet"/>
+      <w:lvlText w:val=""/>
+      <w:lvlJc w:val="left"/>
+      <w:pPr>
+        <w:ind w:left="4104" w:hanging="360"/>
+      </w:pPr>
+      <w:rPr>
+        <w:rFonts w:ascii="Wingdings" w:hAnsi="Wingdings" w:hint="default"/>
+      </w:rPr>
+    </w:lvl>
+    <w:lvl w:ilvl="6" w:tplc="10000001" w:tentative="1">
+      <w:start w:val="1"/>
+      <w:numFmt w:val="bullet"/>
+      <w:lvlText w:val=""/>
+      <w:lvlJc w:val="left"/>
+      <w:pPr>
+        <w:ind w:left="4824" w:hanging="360"/>
+      </w:pPr>
+      <w:rPr>
+        <w:rFonts w:ascii="Symbol" w:hAnsi="Symbol" w:hint="default"/>
+      </w:rPr>
+    </w:lvl>
+    <w:lvl w:ilvl="7" w:tplc="10000003" w:tentative="1">
+      <w:start w:val="1"/>
+      <w:numFmt w:val="bullet"/>
+      <w:lvlText w:val="o"/>
+      <w:lvlJc w:val="left"/>
+      <w:pPr>
+        <w:ind w:left="5544" w:hanging="360"/>
+      </w:pPr>
+      <w:rPr>
+        <w:rFonts w:ascii="Courier New" w:hAnsi="Courier New" w:cs="Courier New" w:hint="default"/>
+      </w:rPr>
+    </w:lvl>
+    <w:lvl w:ilvl="8" w:tplc="10000005" w:tentative="1">
+      <w:start w:val="1"/>
+      <w:numFmt w:val="bullet"/>
+      <w:lvlText w:val=""/>
+      <w:lvlJc w:val="left"/>
+      <w:pPr>
+        <w:ind w:left="6264" w:hanging="360"/>
+      </w:pPr>
+      <w:rPr>
+        <w:rFonts w:ascii="Wingdings" w:hAnsi="Wingdings" w:hint="default"/>
+      </w:rPr>
+    </w:lvl>
+  </w:abstractNum>
+  <w:abstractNum w:abstractNumId="2" w15:restartNumberingAfterBreak="0">
+    <w:nsid w:val="1C4D5C1F"/>
+    <w:multiLevelType w:val="hybridMultilevel"/>
+    <w:tmpl w:val="CB647606"/>
+    <w:lvl w:ilvl="0" w:tplc="1000000F">
+      <w:start w:val="1"/>
+      <w:numFmt w:val="decimal"/>
+      <w:lvlText w:val="%1."/>
+      <w:lvlJc w:val="left"/>
+      <w:pPr>
+        <w:ind w:left="504" w:hanging="360"/>
+      </w:pPr>
+    </w:lvl>
+    <w:lvl w:ilvl="1" w:tplc="10000019" w:tentative="1">
+      <w:start w:val="1"/>
+      <w:numFmt w:val="lowerLetter"/>
+      <w:lvlText w:val="%2."/>
+      <w:lvlJc w:val="left"/>
+      <w:pPr>
+        <w:ind w:left="1224" w:hanging="360"/>
+      </w:pPr>
+    </w:lvl>
+    <w:lvl w:ilvl="2" w:tplc="1000001B" w:tentative="1">
+      <w:start w:val="1"/>
+      <w:numFmt w:val="lowerRoman"/>
+      <w:lvlText w:val="%3."/>
+      <w:lvlJc w:val="right"/>
+      <w:pPr>
+        <w:ind w:left="1944" w:hanging="180"/>
+      </w:pPr>
+    </w:lvl>
+    <w:lvl w:ilvl="3" w:tplc="1000000F" w:tentative="1">
+      <w:start w:val="1"/>
+      <w:numFmt w:val="decimal"/>
+      <w:lvlText w:val="%4."/>
+      <w:lvlJc w:val="left"/>
+      <w:pPr>
+        <w:ind w:left="2664" w:hanging="360"/>
+      </w:pPr>
+    </w:lvl>
+    <w:lvl w:ilvl="4" w:tplc="10000019" w:tentative="1">
+      <w:start w:val="1"/>
+      <w:numFmt w:val="lowerLetter"/>
+      <w:lvlText w:val="%5."/>
+      <w:lvlJc w:val="left"/>
+      <w:pPr>
+        <w:ind w:left="3384" w:hanging="360"/>
+      </w:pPr>
+    </w:lvl>
+    <w:lvl w:ilvl="5" w:tplc="1000001B" w:tentative="1">
+      <w:start w:val="1"/>
+      <w:numFmt w:val="lowerRoman"/>
+      <w:lvlText w:val="%6."/>
+      <w:lvlJc w:val="right"/>
+      <w:pPr>
+        <w:ind w:left="4104" w:hanging="180"/>
+      </w:pPr>
+    </w:lvl>
+    <w:lvl w:ilvl="6" w:tplc="1000000F" w:tentative="1">
+      <w:start w:val="1"/>
+      <w:numFmt w:val="decimal"/>
+      <w:lvlText w:val="%7."/>
+      <w:lvlJc w:val="left"/>
+      <w:pPr>
+        <w:ind w:left="4824" w:hanging="360"/>
+      </w:pPr>
+    </w:lvl>
+    <w:lvl w:ilvl="7" w:tplc="10000019" w:tentative="1">
+      <w:start w:val="1"/>
+      <w:numFmt w:val="lowerLetter"/>
+      <w:lvlText w:val="%8."/>
+      <w:lvlJc w:val="left"/>
+      <w:pPr>
+        <w:ind w:left="5544" w:hanging="360"/>
+      </w:pPr>
+    </w:lvl>
+    <w:lvl w:ilvl="8" w:tplc="1000001B" w:tentative="1">
+      <w:start w:val="1"/>
+      <w:numFmt w:val="lowerRoman"/>
+      <w:lvlText w:val="%9."/>
+      <w:lvlJc w:val="right"/>
+      <w:pPr>
+        <w:ind w:left="6264" w:hanging="180"/>
+      </w:pPr>
+    </w:lvl>
+  </w:abstractNum>
+  <w:abstractNum w:abstractNumId="3" w15:restartNumberingAfterBreak="0">
     <w:nsid w:val="1DD534C2"/>
     <w:multiLevelType w:val="hybridMultilevel"/>
     <w:tmpl w:val="39C82140"/>
@@ -3597,7 +3046,120 @@
       </w:rPr>
     </w:lvl>
   </w:abstractNum>
-  <w:abstractNum w:abstractNumId="1" w15:restartNumberingAfterBreak="0">
+  <w:abstractNum w:abstractNumId="4" w15:restartNumberingAfterBreak="0">
+    <w:nsid w:val="1E7A6DBF"/>
+    <w:multiLevelType w:val="hybridMultilevel"/>
+    <w:tmpl w:val="F3627D20"/>
+    <w:lvl w:ilvl="0" w:tplc="10000001">
+      <w:start w:val="1"/>
+      <w:numFmt w:val="bullet"/>
+      <w:lvlText w:val=""/>
+      <w:lvlJc w:val="left"/>
+      <w:pPr>
+        <w:ind w:left="504" w:hanging="360"/>
+      </w:pPr>
+      <w:rPr>
+        <w:rFonts w:ascii="Symbol" w:hAnsi="Symbol" w:hint="default"/>
+      </w:rPr>
+    </w:lvl>
+    <w:lvl w:ilvl="1" w:tplc="10000003" w:tentative="1">
+      <w:start w:val="1"/>
+      <w:numFmt w:val="bullet"/>
+      <w:lvlText w:val="o"/>
+      <w:lvlJc w:val="left"/>
+      <w:pPr>
+        <w:ind w:left="1224" w:hanging="360"/>
+      </w:pPr>
+      <w:rPr>
+        <w:rFonts w:ascii="Courier New" w:hAnsi="Courier New" w:cs="Courier New" w:hint="default"/>
+      </w:rPr>
+    </w:lvl>
+    <w:lvl w:ilvl="2" w:tplc="10000005" w:tentative="1">
+      <w:start w:val="1"/>
+      <w:numFmt w:val="bullet"/>
+      <w:lvlText w:val=""/>
+      <w:lvlJc w:val="left"/>
+      <w:pPr>
+        <w:ind w:left="1944" w:hanging="360"/>
+      </w:pPr>
+      <w:rPr>
+        <w:rFonts w:ascii="Wingdings" w:hAnsi="Wingdings" w:hint="default"/>
+      </w:rPr>
+    </w:lvl>
+    <w:lvl w:ilvl="3" w:tplc="10000001" w:tentative="1">
+      <w:start w:val="1"/>
+      <w:numFmt w:val="bullet"/>
+      <w:lvlText w:val=""/>
+      <w:lvlJc w:val="left"/>
+      <w:pPr>
+        <w:ind w:left="2664" w:hanging="360"/>
+      </w:pPr>
+      <w:rPr>
+        <w:rFonts w:ascii="Symbol" w:hAnsi="Symbol" w:hint="default"/>
+      </w:rPr>
+    </w:lvl>
+    <w:lvl w:ilvl="4" w:tplc="10000003" w:tentative="1">
+      <w:start w:val="1"/>
+      <w:numFmt w:val="bullet"/>
+      <w:lvlText w:val="o"/>
+      <w:lvlJc w:val="left"/>
+      <w:pPr>
+        <w:ind w:left="3384" w:hanging="360"/>
+      </w:pPr>
+      <w:rPr>
+        <w:rFonts w:ascii="Courier New" w:hAnsi="Courier New" w:cs="Courier New" w:hint="default"/>
+      </w:rPr>
+    </w:lvl>
+    <w:lvl w:ilvl="5" w:tplc="10000005" w:tentative="1">
+      <w:start w:val="1"/>
+      <w:numFmt w:val="bullet"/>
+      <w:lvlText w:val=""/>
+      <w:lvlJc w:val="left"/>
+      <w:pPr>
+        <w:ind w:left="4104" w:hanging="360"/>
+      </w:pPr>
+      <w:rPr>
+        <w:rFonts w:ascii="Wingdings" w:hAnsi="Wingdings" w:hint="default"/>
+      </w:rPr>
+    </w:lvl>
+    <w:lvl w:ilvl="6" w:tplc="10000001" w:tentative="1">
+      <w:start w:val="1"/>
+      <w:numFmt w:val="bullet"/>
+      <w:lvlText w:val=""/>
+      <w:lvlJc w:val="left"/>
+      <w:pPr>
+        <w:ind w:left="4824" w:hanging="360"/>
+      </w:pPr>
+      <w:rPr>
+        <w:rFonts w:ascii="Symbol" w:hAnsi="Symbol" w:hint="default"/>
+      </w:rPr>
+    </w:lvl>
+    <w:lvl w:ilvl="7" w:tplc="10000003" w:tentative="1">
+      <w:start w:val="1"/>
+      <w:numFmt w:val="bullet"/>
+      <w:lvlText w:val="o"/>
+      <w:lvlJc w:val="left"/>
+      <w:pPr>
+        <w:ind w:left="5544" w:hanging="360"/>
+      </w:pPr>
+      <w:rPr>
+        <w:rFonts w:ascii="Courier New" w:hAnsi="Courier New" w:cs="Courier New" w:hint="default"/>
+      </w:rPr>
+    </w:lvl>
+    <w:lvl w:ilvl="8" w:tplc="10000005" w:tentative="1">
+      <w:start w:val="1"/>
+      <w:numFmt w:val="bullet"/>
+      <w:lvlText w:val=""/>
+      <w:lvlJc w:val="left"/>
+      <w:pPr>
+        <w:ind w:left="6264" w:hanging="360"/>
+      </w:pPr>
+      <w:rPr>
+        <w:rFonts w:ascii="Wingdings" w:hAnsi="Wingdings" w:hint="default"/>
+      </w:rPr>
+    </w:lvl>
+  </w:abstractNum>
+  <w:abstractNum w:abstractNumId="5" w15:restartNumberingAfterBreak="0">
     <w:nsid w:val="20A635C3"/>
     <w:multiLevelType w:val="hybridMultilevel"/>
     <w:tmpl w:val="521EDAD8"/>
@@ -3686,7 +3248,7 @@
       </w:pPr>
     </w:lvl>
   </w:abstractNum>
-  <w:abstractNum w:abstractNumId="2" w15:restartNumberingAfterBreak="0">
+  <w:abstractNum w:abstractNumId="6" w15:restartNumberingAfterBreak="0">
     <w:nsid w:val="21D640F9"/>
     <w:multiLevelType w:val="multilevel"/>
     <w:tmpl w:val="60A87544"/>
@@ -3804,7 +3366,7 @@
       </w:rPr>
     </w:lvl>
   </w:abstractNum>
-  <w:abstractNum w:abstractNumId="3" w15:restartNumberingAfterBreak="0">
+  <w:abstractNum w:abstractNumId="7" w15:restartNumberingAfterBreak="0">
     <w:nsid w:val="24243E01"/>
     <w:multiLevelType w:val="hybridMultilevel"/>
     <w:tmpl w:val="B54E2A0A"/>
@@ -3917,7 +3479,124 @@
       </w:rPr>
     </w:lvl>
   </w:abstractNum>
-  <w:abstractNum w:abstractNumId="4" w15:restartNumberingAfterBreak="0">
+  <w:abstractNum w:abstractNumId="8" w15:restartNumberingAfterBreak="0">
+    <w:nsid w:val="27756E77"/>
+    <w:multiLevelType w:val="multilevel"/>
+    <w:tmpl w:val="3280B7F2"/>
+    <w:lvl w:ilvl="0">
+      <w:start w:val="1"/>
+      <w:numFmt w:val="decimal"/>
+      <w:lvlText w:val="%1."/>
+      <w:lvlJc w:val="left"/>
+      <w:pPr>
+        <w:tabs>
+          <w:tab w:val="num" w:pos="720"/>
+        </w:tabs>
+        <w:ind w:left="720" w:hanging="360"/>
+      </w:pPr>
+    </w:lvl>
+    <w:lvl w:ilvl="1">
+      <w:start w:val="1"/>
+      <w:numFmt w:val="bullet"/>
+      <w:lvlText w:val=""/>
+      <w:lvlJc w:val="left"/>
+      <w:pPr>
+        <w:tabs>
+          <w:tab w:val="num" w:pos="1440"/>
+        </w:tabs>
+        <w:ind w:left="1440" w:hanging="360"/>
+      </w:pPr>
+      <w:rPr>
+        <w:rFonts w:ascii="Symbol" w:hAnsi="Symbol" w:hint="default"/>
+        <w:sz w:val="20"/>
+      </w:rPr>
+    </w:lvl>
+    <w:lvl w:ilvl="2" w:tentative="1">
+      <w:start w:val="1"/>
+      <w:numFmt w:val="decimal"/>
+      <w:lvlText w:val="%3."/>
+      <w:lvlJc w:val="left"/>
+      <w:pPr>
+        <w:tabs>
+          <w:tab w:val="num" w:pos="2160"/>
+        </w:tabs>
+        <w:ind w:left="2160" w:hanging="360"/>
+      </w:pPr>
+    </w:lvl>
+    <w:lvl w:ilvl="3" w:tentative="1">
+      <w:start w:val="1"/>
+      <w:numFmt w:val="decimal"/>
+      <w:lvlText w:val="%4."/>
+      <w:lvlJc w:val="left"/>
+      <w:pPr>
+        <w:tabs>
+          <w:tab w:val="num" w:pos="2880"/>
+        </w:tabs>
+        <w:ind w:left="2880" w:hanging="360"/>
+      </w:pPr>
+    </w:lvl>
+    <w:lvl w:ilvl="4" w:tentative="1">
+      <w:start w:val="1"/>
+      <w:numFmt w:val="decimal"/>
+      <w:lvlText w:val="%5."/>
+      <w:lvlJc w:val="left"/>
+      <w:pPr>
+        <w:tabs>
+          <w:tab w:val="num" w:pos="3600"/>
+        </w:tabs>
+        <w:ind w:left="3600" w:hanging="360"/>
+      </w:pPr>
+    </w:lvl>
+    <w:lvl w:ilvl="5" w:tentative="1">
+      <w:start w:val="1"/>
+      <w:numFmt w:val="decimal"/>
+      <w:lvlText w:val="%6."/>
+      <w:lvlJc w:val="left"/>
+      <w:pPr>
+        <w:tabs>
+          <w:tab w:val="num" w:pos="4320"/>
+        </w:tabs>
+        <w:ind w:left="4320" w:hanging="360"/>
+      </w:pPr>
+    </w:lvl>
+    <w:lvl w:ilvl="6" w:tentative="1">
+      <w:start w:val="1"/>
+      <w:numFmt w:val="decimal"/>
+      <w:lvlText w:val="%7."/>
+      <w:lvlJc w:val="left"/>
+      <w:pPr>
+        <w:tabs>
+          <w:tab w:val="num" w:pos="5040"/>
+        </w:tabs>
+        <w:ind w:left="5040" w:hanging="360"/>
+      </w:pPr>
+    </w:lvl>
+    <w:lvl w:ilvl="7" w:tentative="1">
+      <w:start w:val="1"/>
+      <w:numFmt w:val="decimal"/>
+      <w:lvlText w:val="%8."/>
+      <w:lvlJc w:val="left"/>
+      <w:pPr>
+        <w:tabs>
+          <w:tab w:val="num" w:pos="5760"/>
+        </w:tabs>
+        <w:ind w:left="5760" w:hanging="360"/>
+      </w:pPr>
+    </w:lvl>
+    <w:lvl w:ilvl="8" w:tentative="1">
+      <w:start w:val="1"/>
+      <w:numFmt w:val="decimal"/>
+      <w:lvlText w:val="%9."/>
+      <w:lvlJc w:val="left"/>
+      <w:pPr>
+        <w:tabs>
+          <w:tab w:val="num" w:pos="6480"/>
+        </w:tabs>
+        <w:ind w:left="6480" w:hanging="360"/>
+      </w:pPr>
+    </w:lvl>
+  </w:abstractNum>
+  <w:abstractNum w:abstractNumId="9" w15:restartNumberingAfterBreak="0">
     <w:nsid w:val="29F43B99"/>
     <w:multiLevelType w:val="hybridMultilevel"/>
     <w:tmpl w:val="E2F67250"/>
@@ -4030,7 +3709,7 @@
       </w:rPr>
     </w:lvl>
   </w:abstractNum>
-  <w:abstractNum w:abstractNumId="5" w15:restartNumberingAfterBreak="0">
+  <w:abstractNum w:abstractNumId="10" w15:restartNumberingAfterBreak="0">
     <w:nsid w:val="2C992897"/>
     <w:multiLevelType w:val="multilevel"/>
     <w:tmpl w:val="B9883C52"/>
@@ -4179,7 +3858,120 @@
       </w:rPr>
     </w:lvl>
   </w:abstractNum>
-  <w:abstractNum w:abstractNumId="6" w15:restartNumberingAfterBreak="0">
+  <w:abstractNum w:abstractNumId="11" w15:restartNumberingAfterBreak="0">
+    <w:nsid w:val="2D706CAA"/>
+    <w:multiLevelType w:val="hybridMultilevel"/>
+    <w:tmpl w:val="1B0AA306"/>
+    <w:lvl w:ilvl="0" w:tplc="10000001">
+      <w:start w:val="1"/>
+      <w:numFmt w:val="bullet"/>
+      <w:lvlText w:val=""/>
+      <w:lvlJc w:val="left"/>
+      <w:pPr>
+        <w:ind w:left="504" w:hanging="360"/>
+      </w:pPr>
+      <w:rPr>
+        <w:rFonts w:ascii="Symbol" w:hAnsi="Symbol" w:hint="default"/>
+      </w:rPr>
+    </w:lvl>
+    <w:lvl w:ilvl="1" w:tplc="10000003" w:tentative="1">
+      <w:start w:val="1"/>
+      <w:numFmt w:val="bullet"/>
+      <w:lvlText w:val="o"/>
+      <w:lvlJc w:val="left"/>
+      <w:pPr>
+        <w:ind w:left="1224" w:hanging="360"/>
+      </w:pPr>
+      <w:rPr>
+        <w:rFonts w:ascii="Courier New" w:hAnsi="Courier New" w:cs="Courier New" w:hint="default"/>
+      </w:rPr>
+    </w:lvl>
+    <w:lvl w:ilvl="2" w:tplc="10000005" w:tentative="1">
+      <w:start w:val="1"/>
+      <w:numFmt w:val="bullet"/>
+      <w:lvlText w:val=""/>
+      <w:lvlJc w:val="left"/>
+      <w:pPr>
+        <w:ind w:left="1944" w:hanging="360"/>
+      </w:pPr>
+      <w:rPr>
+        <w:rFonts w:ascii="Wingdings" w:hAnsi="Wingdings" w:hint="default"/>
+      </w:rPr>
+    </w:lvl>
+    <w:lvl w:ilvl="3" w:tplc="10000001" w:tentative="1">
+      <w:start w:val="1"/>
+      <w:numFmt w:val="bullet"/>
+      <w:lvlText w:val=""/>
+      <w:lvlJc w:val="left"/>
+      <w:pPr>
+        <w:ind w:left="2664" w:hanging="360"/>
+      </w:pPr>
+      <w:rPr>
+        <w:rFonts w:ascii="Symbol" w:hAnsi="Symbol" w:hint="default"/>
+      </w:rPr>
+    </w:lvl>
+    <w:lvl w:ilvl="4" w:tplc="10000003" w:tentative="1">
+      <w:start w:val="1"/>
+      <w:numFmt w:val="bullet"/>
+      <w:lvlText w:val="o"/>
+      <w:lvlJc w:val="left"/>
+      <w:pPr>
+        <w:ind w:left="3384" w:hanging="360"/>
+      </w:pPr>
+      <w:rPr>
+        <w:rFonts w:ascii="Courier New" w:hAnsi="Courier New" w:cs="Courier New" w:hint="default"/>
+      </w:rPr>
+    </w:lvl>
+    <w:lvl w:ilvl="5" w:tplc="10000005" w:tentative="1">
+      <w:start w:val="1"/>
+      <w:numFmt w:val="bullet"/>
+      <w:lvlText w:val=""/>
+      <w:lvlJc w:val="left"/>
+      <w:pPr>
+        <w:ind w:left="4104" w:hanging="360"/>
+      </w:pPr>
+      <w:rPr>
+        <w:rFonts w:ascii="Wingdings" w:hAnsi="Wingdings" w:hint="default"/>
+      </w:rPr>
+    </w:lvl>
+    <w:lvl w:ilvl="6" w:tplc="10000001" w:tentative="1">
+      <w:start w:val="1"/>
+      <w:numFmt w:val="bullet"/>
+      <w:lvlText w:val=""/>
+      <w:lvlJc w:val="left"/>
+      <w:pPr>
+        <w:ind w:left="4824" w:hanging="360"/>
+      </w:pPr>
+      <w:rPr>
+        <w:rFonts w:ascii="Symbol" w:hAnsi="Symbol" w:hint="default"/>
+      </w:rPr>
+    </w:lvl>
+    <w:lvl w:ilvl="7" w:tplc="10000003" w:tentative="1">
+      <w:start w:val="1"/>
+      <w:numFmt w:val="bullet"/>
+      <w:lvlText w:val="o"/>
+      <w:lvlJc w:val="left"/>
+      <w:pPr>
+        <w:ind w:left="5544" w:hanging="360"/>
+      </w:pPr>
+      <w:rPr>
+        <w:rFonts w:ascii="Courier New" w:hAnsi="Courier New" w:cs="Courier New" w:hint="default"/>
+      </w:rPr>
+    </w:lvl>
+    <w:lvl w:ilvl="8" w:tplc="10000005" w:tentative="1">
+      <w:start w:val="1"/>
+      <w:numFmt w:val="bullet"/>
+      <w:lvlText w:val=""/>
+      <w:lvlJc w:val="left"/>
+      <w:pPr>
+        <w:ind w:left="6264" w:hanging="360"/>
+      </w:pPr>
+      <w:rPr>
+        <w:rFonts w:ascii="Wingdings" w:hAnsi="Wingdings" w:hint="default"/>
+      </w:rPr>
+    </w:lvl>
+  </w:abstractNum>
+  <w:abstractNum w:abstractNumId="12" w15:restartNumberingAfterBreak="0">
     <w:nsid w:val="304D3F56"/>
     <w:multiLevelType w:val="hybridMultilevel"/>
     <w:tmpl w:val="25C441CC"/>
@@ -4292,7 +4084,120 @@
       </w:rPr>
     </w:lvl>
   </w:abstractNum>
-  <w:abstractNum w:abstractNumId="7" w15:restartNumberingAfterBreak="0">
+  <w:abstractNum w:abstractNumId="13" w15:restartNumberingAfterBreak="0">
+    <w:nsid w:val="30C939D6"/>
+    <w:multiLevelType w:val="hybridMultilevel"/>
+    <w:tmpl w:val="1BA62012"/>
+    <w:lvl w:ilvl="0" w:tplc="10000001">
+      <w:start w:val="1"/>
+      <w:numFmt w:val="bullet"/>
+      <w:lvlText w:val=""/>
+      <w:lvlJc w:val="left"/>
+      <w:pPr>
+        <w:ind w:left="1080" w:hanging="360"/>
+      </w:pPr>
+      <w:rPr>
+        <w:rFonts w:ascii="Symbol" w:hAnsi="Symbol" w:hint="default"/>
+      </w:rPr>
+    </w:lvl>
+    <w:lvl w:ilvl="1" w:tplc="10000003" w:tentative="1">
+      <w:start w:val="1"/>
+      <w:numFmt w:val="bullet"/>
+      <w:lvlText w:val="o"/>
+      <w:lvlJc w:val="left"/>
+      <w:pPr>
+        <w:ind w:left="1800" w:hanging="360"/>
+      </w:pPr>
+      <w:rPr>
+        <w:rFonts w:ascii="Courier New" w:hAnsi="Courier New" w:cs="Courier New" w:hint="default"/>
+      </w:rPr>
+    </w:lvl>
+    <w:lvl w:ilvl="2" w:tplc="10000005" w:tentative="1">
+      <w:start w:val="1"/>
+      <w:numFmt w:val="bullet"/>
+      <w:lvlText w:val=""/>
+      <w:lvlJc w:val="left"/>
+      <w:pPr>
+        <w:ind w:left="2520" w:hanging="360"/>
+      </w:pPr>
+      <w:rPr>
+        <w:rFonts w:ascii="Wingdings" w:hAnsi="Wingdings" w:hint="default"/>
+      </w:rPr>
+    </w:lvl>
+    <w:lvl w:ilvl="3" w:tplc="10000001" w:tentative="1">
+      <w:start w:val="1"/>
+      <w:numFmt w:val="bullet"/>
+      <w:lvlText w:val=""/>
+      <w:lvlJc w:val="left"/>
+      <w:pPr>
+        <w:ind w:left="3240" w:hanging="360"/>
+      </w:pPr>
+      <w:rPr>
+        <w:rFonts w:ascii="Symbol" w:hAnsi="Symbol" w:hint="default"/>
+      </w:rPr>
+    </w:lvl>
+    <w:lvl w:ilvl="4" w:tplc="10000003" w:tentative="1">
+      <w:start w:val="1"/>
+      <w:numFmt w:val="bullet"/>
+      <w:lvlText w:val="o"/>
+      <w:lvlJc w:val="left"/>
+      <w:pPr>
+        <w:ind w:left="3960" w:hanging="360"/>
+      </w:pPr>
+      <w:rPr>
+        <w:rFonts w:ascii="Courier New" w:hAnsi="Courier New" w:cs="Courier New" w:hint="default"/>
+      </w:rPr>
+    </w:lvl>
+    <w:lvl w:ilvl="5" w:tplc="10000005" w:tentative="1">
+      <w:start w:val="1"/>
+      <w:numFmt w:val="bullet"/>
+      <w:lvlText w:val=""/>
+      <w:lvlJc w:val="left"/>
+      <w:pPr>
+        <w:ind w:left="4680" w:hanging="360"/>
+      </w:pPr>
+      <w:rPr>
+        <w:rFonts w:ascii="Wingdings" w:hAnsi="Wingdings" w:hint="default"/>
+      </w:rPr>
+    </w:lvl>
+    <w:lvl w:ilvl="6" w:tplc="10000001" w:tentative="1">
+      <w:start w:val="1"/>
+      <w:numFmt w:val="bullet"/>
+      <w:lvlText w:val=""/>
+      <w:lvlJc w:val="left"/>
+      <w:pPr>
+        <w:ind w:left="5400" w:hanging="360"/>
+      </w:pPr>
+      <w:rPr>
+        <w:rFonts w:ascii="Symbol" w:hAnsi="Symbol" w:hint="default"/>
+      </w:rPr>
+    </w:lvl>
+    <w:lvl w:ilvl="7" w:tplc="10000003" w:tentative="1">
+      <w:start w:val="1"/>
+      <w:numFmt w:val="bullet"/>
+      <w:lvlText w:val="o"/>
+      <w:lvlJc w:val="left"/>
+      <w:pPr>
+        <w:ind w:left="6120" w:hanging="360"/>
+      </w:pPr>
+      <w:rPr>
+        <w:rFonts w:ascii="Courier New" w:hAnsi="Courier New" w:cs="Courier New" w:hint="default"/>
+      </w:rPr>
+    </w:lvl>
+    <w:lvl w:ilvl="8" w:tplc="10000005" w:tentative="1">
+      <w:start w:val="1"/>
+      <w:numFmt w:val="bullet"/>
+      <w:lvlText w:val=""/>
+      <w:lvlJc w:val="left"/>
+      <w:pPr>
+        <w:ind w:left="6840" w:hanging="360"/>
+      </w:pPr>
+      <w:rPr>
+        <w:rFonts w:ascii="Wingdings" w:hAnsi="Wingdings" w:hint="default"/>
+      </w:rPr>
+    </w:lvl>
+  </w:abstractNum>
+  <w:abstractNum w:abstractNumId="14" w15:restartNumberingAfterBreak="0">
     <w:nsid w:val="345977BC"/>
     <w:multiLevelType w:val="multilevel"/>
     <w:tmpl w:val="75222A08"/>
@@ -4441,7 +4346,120 @@
       </w:rPr>
     </w:lvl>
   </w:abstractNum>
-  <w:abstractNum w:abstractNumId="8" w15:restartNumberingAfterBreak="0">
+  <w:abstractNum w:abstractNumId="15" w15:restartNumberingAfterBreak="0">
+    <w:nsid w:val="36935F7A"/>
+    <w:multiLevelType w:val="hybridMultilevel"/>
+    <w:tmpl w:val="199E2EE4"/>
+    <w:lvl w:ilvl="0" w:tplc="1000000F">
+      <w:start w:val="1"/>
+      <w:numFmt w:val="decimal"/>
+      <w:lvlText w:val="%1."/>
+      <w:lvlJc w:val="left"/>
+      <w:pPr>
+        <w:ind w:left="720" w:hanging="360"/>
+      </w:pPr>
+      <w:rPr>
+        <w:rFonts w:hint="default"/>
+      </w:rPr>
+    </w:lvl>
+    <w:lvl w:ilvl="1" w:tplc="FFFFFFFF" w:tentative="1">
+      <w:start w:val="1"/>
+      <w:numFmt w:val="bullet"/>
+      <w:lvlText w:val="o"/>
+      <w:lvlJc w:val="left"/>
+      <w:pPr>
+        <w:ind w:left="1440" w:hanging="360"/>
+      </w:pPr>
+      <w:rPr>
+        <w:rFonts w:ascii="Courier New" w:hAnsi="Courier New" w:cs="Courier New" w:hint="default"/>
+      </w:rPr>
+    </w:lvl>
+    <w:lvl w:ilvl="2" w:tplc="FFFFFFFF" w:tentative="1">
+      <w:start w:val="1"/>
+      <w:numFmt w:val="bullet"/>
+      <w:lvlText w:val=""/>
+      <w:lvlJc w:val="left"/>
+      <w:pPr>
+        <w:ind w:left="2160" w:hanging="360"/>
+      </w:pPr>
+      <w:rPr>
+        <w:rFonts w:ascii="Wingdings" w:hAnsi="Wingdings" w:hint="default"/>
+      </w:rPr>
+    </w:lvl>
+    <w:lvl w:ilvl="3" w:tplc="FFFFFFFF" w:tentative="1">
+      <w:start w:val="1"/>
+      <w:numFmt w:val="bullet"/>
+      <w:lvlText w:val=""/>
+      <w:lvlJc w:val="left"/>
+      <w:pPr>
+        <w:ind w:left="2880" w:hanging="360"/>
+      </w:pPr>
+      <w:rPr>
+        <w:rFonts w:ascii="Symbol" w:hAnsi="Symbol" w:hint="default"/>
+      </w:rPr>
+    </w:lvl>
+    <w:lvl w:ilvl="4" w:tplc="FFFFFFFF" w:tentative="1">
+      <w:start w:val="1"/>
+      <w:numFmt w:val="bullet"/>
+      <w:lvlText w:val="o"/>
+      <w:lvlJc w:val="left"/>
+      <w:pPr>
+        <w:ind w:left="3600" w:hanging="360"/>
+      </w:pPr>
+      <w:rPr>
+        <w:rFonts w:ascii="Courier New" w:hAnsi="Courier New" w:cs="Courier New" w:hint="default"/>
+      </w:rPr>
+    </w:lvl>
+    <w:lvl w:ilvl="5" w:tplc="FFFFFFFF" w:tentative="1">
+      <w:start w:val="1"/>
+      <w:numFmt w:val="bullet"/>
+      <w:lvlText w:val=""/>
+      <w:lvlJc w:val="left"/>
+      <w:pPr>
+        <w:ind w:left="4320" w:hanging="360"/>
+      </w:pPr>
+      <w:rPr>
+        <w:rFonts w:ascii="Wingdings" w:hAnsi="Wingdings" w:hint="default"/>
+      </w:rPr>
+    </w:lvl>
+    <w:lvl w:ilvl="6" w:tplc="FFFFFFFF" w:tentative="1">
+      <w:start w:val="1"/>
+      <w:numFmt w:val="bullet"/>
+      <w:lvlText w:val=""/>
+      <w:lvlJc w:val="left"/>
+      <w:pPr>
+        <w:ind w:left="5040" w:hanging="360"/>
+      </w:pPr>
+      <w:rPr>
+        <w:rFonts w:ascii="Symbol" w:hAnsi="Symbol" w:hint="default"/>
+      </w:rPr>
+    </w:lvl>
+    <w:lvl w:ilvl="7" w:tplc="FFFFFFFF" w:tentative="1">
+      <w:start w:val="1"/>
+      <w:numFmt w:val="bullet"/>
+      <w:lvlText w:val="o"/>
+      <w:lvlJc w:val="left"/>
+      <w:pPr>
+        <w:ind w:left="5760" w:hanging="360"/>
+      </w:pPr>
+      <w:rPr>
+        <w:rFonts w:ascii="Courier New" w:hAnsi="Courier New" w:cs="Courier New" w:hint="default"/>
+      </w:rPr>
+    </w:lvl>
+    <w:lvl w:ilvl="8" w:tplc="FFFFFFFF" w:tentative="1">
+      <w:start w:val="1"/>
+      <w:numFmt w:val="bullet"/>
+      <w:lvlText w:val=""/>
+      <w:lvlJc w:val="left"/>
+      <w:pPr>
+        <w:ind w:left="6480" w:hanging="360"/>
+      </w:pPr>
+      <w:rPr>
+        <w:rFonts w:ascii="Wingdings" w:hAnsi="Wingdings" w:hint="default"/>
+      </w:rPr>
+    </w:lvl>
+  </w:abstractNum>
+  <w:abstractNum w:abstractNumId="16" w15:restartNumberingAfterBreak="0">
     <w:nsid w:val="38CD5360"/>
     <w:multiLevelType w:val="hybridMultilevel"/>
     <w:tmpl w:val="3110905A"/>
@@ -4530,7 +4548,7 @@
       </w:pPr>
     </w:lvl>
   </w:abstractNum>
-  <w:abstractNum w:abstractNumId="9" w15:restartNumberingAfterBreak="0">
+  <w:abstractNum w:abstractNumId="17" w15:restartNumberingAfterBreak="0">
     <w:nsid w:val="3F9208A8"/>
     <w:multiLevelType w:val="multilevel"/>
     <w:tmpl w:val="79D08DDE"/>
@@ -4647,7 +4665,7 @@
       </w:pPr>
     </w:lvl>
   </w:abstractNum>
-  <w:abstractNum w:abstractNumId="10" w15:restartNumberingAfterBreak="0">
+  <w:abstractNum w:abstractNumId="18" w15:restartNumberingAfterBreak="0">
     <w:nsid w:val="442C03D6"/>
     <w:multiLevelType w:val="multilevel"/>
     <w:tmpl w:val="D0D06AA6"/>
@@ -4760,7 +4778,120 @@
       </w:rPr>
     </w:lvl>
   </w:abstractNum>
-  <w:abstractNum w:abstractNumId="11" w15:restartNumberingAfterBreak="0">
+  <w:abstractNum w:abstractNumId="19" w15:restartNumberingAfterBreak="0">
+    <w:nsid w:val="4AD20EBF"/>
+    <w:multiLevelType w:val="hybridMultilevel"/>
+    <w:tmpl w:val="F52A0FC2"/>
+    <w:lvl w:ilvl="0" w:tplc="10000001">
+      <w:start w:val="1"/>
+      <w:numFmt w:val="bullet"/>
+      <w:lvlText w:val=""/>
+      <w:lvlJc w:val="left"/>
+      <w:pPr>
+        <w:ind w:left="504" w:hanging="360"/>
+      </w:pPr>
+      <w:rPr>
+        <w:rFonts w:ascii="Symbol" w:hAnsi="Symbol" w:hint="default"/>
+      </w:rPr>
+    </w:lvl>
+    <w:lvl w:ilvl="1" w:tplc="10000003" w:tentative="1">
+      <w:start w:val="1"/>
+      <w:numFmt w:val="bullet"/>
+      <w:lvlText w:val="o"/>
+      <w:lvlJc w:val="left"/>
+      <w:pPr>
+        <w:ind w:left="1224" w:hanging="360"/>
+      </w:pPr>
+      <w:rPr>
+        <w:rFonts w:ascii="Courier New" w:hAnsi="Courier New" w:cs="Courier New" w:hint="default"/>
+      </w:rPr>
+    </w:lvl>
+    <w:lvl w:ilvl="2" w:tplc="10000005" w:tentative="1">
+      <w:start w:val="1"/>
+      <w:numFmt w:val="bullet"/>
+      <w:lvlText w:val=""/>
+      <w:lvlJc w:val="left"/>
+      <w:pPr>
+        <w:ind w:left="1944" w:hanging="360"/>
+      </w:pPr>
+      <w:rPr>
+        <w:rFonts w:ascii="Wingdings" w:hAnsi="Wingdings" w:hint="default"/>
+      </w:rPr>
+    </w:lvl>
+    <w:lvl w:ilvl="3" w:tplc="10000001" w:tentative="1">
+      <w:start w:val="1"/>
+      <w:numFmt w:val="bullet"/>
+      <w:lvlText w:val=""/>
+      <w:lvlJc w:val="left"/>
+      <w:pPr>
+        <w:ind w:left="2664" w:hanging="360"/>
+      </w:pPr>
+      <w:rPr>
+        <w:rFonts w:ascii="Symbol" w:hAnsi="Symbol" w:hint="default"/>
+      </w:rPr>
+    </w:lvl>
+    <w:lvl w:ilvl="4" w:tplc="10000003" w:tentative="1">
+      <w:start w:val="1"/>
+      <w:numFmt w:val="bullet"/>
+      <w:lvlText w:val="o"/>
+      <w:lvlJc w:val="left"/>
+      <w:pPr>
+        <w:ind w:left="3384" w:hanging="360"/>
+      </w:pPr>
+      <w:rPr>
+        <w:rFonts w:ascii="Courier New" w:hAnsi="Courier New" w:cs="Courier New" w:hint="default"/>
+      </w:rPr>
+    </w:lvl>
+    <w:lvl w:ilvl="5" w:tplc="10000005" w:tentative="1">
+      <w:start w:val="1"/>
+      <w:numFmt w:val="bullet"/>
+      <w:lvlText w:val=""/>
+      <w:lvlJc w:val="left"/>
+      <w:pPr>
+        <w:ind w:left="4104" w:hanging="360"/>
+      </w:pPr>
+      <w:rPr>
+        <w:rFonts w:ascii="Wingdings" w:hAnsi="Wingdings" w:hint="default"/>
+      </w:rPr>
+    </w:lvl>
+    <w:lvl w:ilvl="6" w:tplc="10000001" w:tentative="1">
+      <w:start w:val="1"/>
+      <w:numFmt w:val="bullet"/>
+      <w:lvlText w:val=""/>
+      <w:lvlJc w:val="left"/>
+      <w:pPr>
+        <w:ind w:left="4824" w:hanging="360"/>
+      </w:pPr>
+      <w:rPr>
+        <w:rFonts w:ascii="Symbol" w:hAnsi="Symbol" w:hint="default"/>
+      </w:rPr>
+    </w:lvl>
+    <w:lvl w:ilvl="7" w:tplc="10000003" w:tentative="1">
+      <w:start w:val="1"/>
+      <w:numFmt w:val="bullet"/>
+      <w:lvlText w:val="o"/>
+      <w:lvlJc w:val="left"/>
+      <w:pPr>
+        <w:ind w:left="5544" w:hanging="360"/>
+      </w:pPr>
+      <w:rPr>
+        <w:rFonts w:ascii="Courier New" w:hAnsi="Courier New" w:cs="Courier New" w:hint="default"/>
+      </w:rPr>
+    </w:lvl>
+    <w:lvl w:ilvl="8" w:tplc="10000005" w:tentative="1">
+      <w:start w:val="1"/>
+      <w:numFmt w:val="bullet"/>
+      <w:lvlText w:val=""/>
+      <w:lvlJc w:val="left"/>
+      <w:pPr>
+        <w:ind w:left="6264" w:hanging="360"/>
+      </w:pPr>
+      <w:rPr>
+        <w:rFonts w:ascii="Wingdings" w:hAnsi="Wingdings" w:hint="default"/>
+      </w:rPr>
+    </w:lvl>
+  </w:abstractNum>
+  <w:abstractNum w:abstractNumId="20" w15:restartNumberingAfterBreak="0">
     <w:nsid w:val="4D1B50F5"/>
     <w:multiLevelType w:val="hybridMultilevel"/>
     <w:tmpl w:val="40660E4E"/>
@@ -4873,7 +5004,7 @@
       </w:rPr>
     </w:lvl>
   </w:abstractNum>
-  <w:abstractNum w:abstractNumId="12" w15:restartNumberingAfterBreak="0">
+  <w:abstractNum w:abstractNumId="21" w15:restartNumberingAfterBreak="0">
     <w:nsid w:val="4FB76F6F"/>
     <w:multiLevelType w:val="multilevel"/>
     <w:tmpl w:val="B6B85FF2"/>
@@ -4991,7 +5122,269 @@
       </w:rPr>
     </w:lvl>
   </w:abstractNum>
-  <w:abstractNum w:abstractNumId="13" w15:restartNumberingAfterBreak="0">
+  <w:abstractNum w:abstractNumId="22" w15:restartNumberingAfterBreak="0">
+    <w:nsid w:val="51F02552"/>
+    <w:multiLevelType w:val="hybridMultilevel"/>
+    <w:tmpl w:val="C4B00918"/>
+    <w:lvl w:ilvl="0" w:tplc="10000001">
+      <w:start w:val="1"/>
+      <w:numFmt w:val="bullet"/>
+      <w:lvlText w:val=""/>
+      <w:lvlJc w:val="left"/>
+      <w:pPr>
+        <w:ind w:left="504" w:hanging="360"/>
+      </w:pPr>
+      <w:rPr>
+        <w:rFonts w:ascii="Symbol" w:hAnsi="Symbol" w:hint="default"/>
+      </w:rPr>
+    </w:lvl>
+    <w:lvl w:ilvl="1" w:tplc="10000003" w:tentative="1">
+      <w:start w:val="1"/>
+      <w:numFmt w:val="bullet"/>
+      <w:lvlText w:val="o"/>
+      <w:lvlJc w:val="left"/>
+      <w:pPr>
+        <w:ind w:left="1224" w:hanging="360"/>
+      </w:pPr>
+      <w:rPr>
+        <w:rFonts w:ascii="Courier New" w:hAnsi="Courier New" w:cs="Courier New" w:hint="default"/>
+      </w:rPr>
+    </w:lvl>
+    <w:lvl w:ilvl="2" w:tplc="10000005" w:tentative="1">
+      <w:start w:val="1"/>
+      <w:numFmt w:val="bullet"/>
+      <w:lvlText w:val=""/>
+      <w:lvlJc w:val="left"/>
+      <w:pPr>
+        <w:ind w:left="1944" w:hanging="360"/>
+      </w:pPr>
+      <w:rPr>
+        <w:rFonts w:ascii="Wingdings" w:hAnsi="Wingdings" w:hint="default"/>
+      </w:rPr>
+    </w:lvl>
+    <w:lvl w:ilvl="3" w:tplc="10000001" w:tentative="1">
+      <w:start w:val="1"/>
+      <w:numFmt w:val="bullet"/>
+      <w:lvlText w:val=""/>
+      <w:lvlJc w:val="left"/>
+      <w:pPr>
+        <w:ind w:left="2664" w:hanging="360"/>
+      </w:pPr>
+      <w:rPr>
+        <w:rFonts w:ascii="Symbol" w:hAnsi="Symbol" w:hint="default"/>
+      </w:rPr>
+    </w:lvl>
+    <w:lvl w:ilvl="4" w:tplc="10000003" w:tentative="1">
+      <w:start w:val="1"/>
+      <w:numFmt w:val="bullet"/>
+      <w:lvlText w:val="o"/>
+      <w:lvlJc w:val="left"/>
+      <w:pPr>
+        <w:ind w:left="3384" w:hanging="360"/>
+      </w:pPr>
+      <w:rPr>
+        <w:rFonts w:ascii="Courier New" w:hAnsi="Courier New" w:cs="Courier New" w:hint="default"/>
+      </w:rPr>
+    </w:lvl>
+    <w:lvl w:ilvl="5" w:tplc="10000005" w:tentative="1">
+      <w:start w:val="1"/>
+      <w:numFmt w:val="bullet"/>
+      <w:lvlText w:val=""/>
+      <w:lvlJc w:val="left"/>
+      <w:pPr>
+        <w:ind w:left="4104" w:hanging="360"/>
+      </w:pPr>
+      <w:rPr>
+        <w:rFonts w:ascii="Wingdings" w:hAnsi="Wingdings" w:hint="default"/>
+      </w:rPr>
+    </w:lvl>
+    <w:lvl w:ilvl="6" w:tplc="10000001" w:tentative="1">
+      <w:start w:val="1"/>
+      <w:numFmt w:val="bullet"/>
+      <w:lvlText w:val=""/>
+      <w:lvlJc w:val="left"/>
+      <w:pPr>
+        <w:ind w:left="4824" w:hanging="360"/>
+      </w:pPr>
+      <w:rPr>
+        <w:rFonts w:ascii="Symbol" w:hAnsi="Symbol" w:hint="default"/>
+      </w:rPr>
+    </w:lvl>
+    <w:lvl w:ilvl="7" w:tplc="10000003" w:tentative="1">
+      <w:start w:val="1"/>
+      <w:numFmt w:val="bullet"/>
+      <w:lvlText w:val="o"/>
+      <w:lvlJc w:val="left"/>
+      <w:pPr>
+        <w:ind w:left="5544" w:hanging="360"/>
+      </w:pPr>
+      <w:rPr>
+        <w:rFonts w:ascii="Courier New" w:hAnsi="Courier New" w:cs="Courier New" w:hint="default"/>
+      </w:rPr>
+    </w:lvl>
+    <w:lvl w:ilvl="8" w:tplc="10000005" w:tentative="1">
+      <w:start w:val="1"/>
+      <w:numFmt w:val="bullet"/>
+      <w:lvlText w:val=""/>
+      <w:lvlJc w:val="left"/>
+      <w:pPr>
+        <w:ind w:left="6264" w:hanging="360"/>
+      </w:pPr>
+      <w:rPr>
+        <w:rFonts w:ascii="Wingdings" w:hAnsi="Wingdings" w:hint="default"/>
+      </w:rPr>
+    </w:lvl>
+  </w:abstractNum>
+  <w:abstractNum w:abstractNumId="23" w15:restartNumberingAfterBreak="0">
+    <w:nsid w:val="54E223F2"/>
+    <w:multiLevelType w:val="multilevel"/>
+    <w:tmpl w:val="4EA213FC"/>
+    <w:lvl w:ilvl="0">
+      <w:start w:val="1"/>
+      <w:numFmt w:val="bullet"/>
+      <w:lvlText w:val=""/>
+      <w:lvlJc w:val="left"/>
+      <w:pPr>
+        <w:tabs>
+          <w:tab w:val="num" w:pos="720"/>
+        </w:tabs>
+        <w:ind w:left="720" w:hanging="360"/>
+      </w:pPr>
+      <w:rPr>
+        <w:rFonts w:ascii="Symbol" w:hAnsi="Symbol" w:hint="default"/>
+        <w:sz w:val="20"/>
+      </w:rPr>
+    </w:lvl>
+    <w:lvl w:ilvl="1" w:tentative="1">
+      <w:start w:val="1"/>
+      <w:numFmt w:val="bullet"/>
+      <w:lvlText w:val=""/>
+      <w:lvlJc w:val="left"/>
+      <w:pPr>
+        <w:tabs>
+          <w:tab w:val="num" w:pos="1440"/>
+        </w:tabs>
+        <w:ind w:left="1440" w:hanging="360"/>
+      </w:pPr>
+      <w:rPr>
+        <w:rFonts w:ascii="Symbol" w:hAnsi="Symbol" w:hint="default"/>
+        <w:sz w:val="20"/>
+      </w:rPr>
+    </w:lvl>
+    <w:lvl w:ilvl="2" w:tentative="1">
+      <w:start w:val="1"/>
+      <w:numFmt w:val="bullet"/>
+      <w:lvlText w:val=""/>
+      <w:lvlJc w:val="left"/>
+      <w:pPr>
+        <w:tabs>
+          <w:tab w:val="num" w:pos="2160"/>
+        </w:tabs>
+        <w:ind w:left="2160" w:hanging="360"/>
+      </w:pPr>
+      <w:rPr>
+        <w:rFonts w:ascii="Symbol" w:hAnsi="Symbol" w:hint="default"/>
+        <w:sz w:val="20"/>
+      </w:rPr>
+    </w:lvl>
+    <w:lvl w:ilvl="3" w:tentative="1">
+      <w:start w:val="1"/>
+      <w:numFmt w:val="bullet"/>
+      <w:lvlText w:val=""/>
+      <w:lvlJc w:val="left"/>
+      <w:pPr>
+        <w:tabs>
+          <w:tab w:val="num" w:pos="2880"/>
+        </w:tabs>
+        <w:ind w:left="2880" w:hanging="360"/>
+      </w:pPr>
+      <w:rPr>
+        <w:rFonts w:ascii="Symbol" w:hAnsi="Symbol" w:hint="default"/>
+        <w:sz w:val="20"/>
+      </w:rPr>
+    </w:lvl>
+    <w:lvl w:ilvl="4" w:tentative="1">
+      <w:start w:val="1"/>
+      <w:numFmt w:val="bullet"/>
+      <w:lvlText w:val=""/>
+      <w:lvlJc w:val="left"/>
+      <w:pPr>
+        <w:tabs>
+          <w:tab w:val="num" w:pos="3600"/>
+        </w:tabs>
+        <w:ind w:left="3600" w:hanging="360"/>
+      </w:pPr>
+      <w:rPr>
+        <w:rFonts w:ascii="Symbol" w:hAnsi="Symbol" w:hint="default"/>
+        <w:sz w:val="20"/>
+      </w:rPr>
+    </w:lvl>
+    <w:lvl w:ilvl="5" w:tentative="1">
+      <w:start w:val="1"/>
+      <w:numFmt w:val="bullet"/>
+      <w:lvlText w:val=""/>
+      <w:lvlJc w:val="left"/>
+      <w:pPr>
+        <w:tabs>
+          <w:tab w:val="num" w:pos="4320"/>
+        </w:tabs>
+        <w:ind w:left="4320" w:hanging="360"/>
+      </w:pPr>
+      <w:rPr>
+        <w:rFonts w:ascii="Symbol" w:hAnsi="Symbol" w:hint="default"/>
+        <w:sz w:val="20"/>
+      </w:rPr>
+    </w:lvl>
+    <w:lvl w:ilvl="6" w:tentative="1">
+      <w:start w:val="1"/>
+      <w:numFmt w:val="bullet"/>
+      <w:lvlText w:val=""/>
+      <w:lvlJc w:val="left"/>
+      <w:pPr>
+        <w:tabs>
+          <w:tab w:val="num" w:pos="5040"/>
+        </w:tabs>
+        <w:ind w:left="5040" w:hanging="360"/>
+      </w:pPr>
+      <w:rPr>
+        <w:rFonts w:ascii="Symbol" w:hAnsi="Symbol" w:hint="default"/>
+        <w:sz w:val="20"/>
+      </w:rPr>
+    </w:lvl>
+    <w:lvl w:ilvl="7" w:tentative="1">
+      <w:start w:val="1"/>
+      <w:numFmt w:val="bullet"/>
+      <w:lvlText w:val=""/>
+      <w:lvlJc w:val="left"/>
+      <w:pPr>
+        <w:tabs>
+          <w:tab w:val="num" w:pos="5760"/>
+        </w:tabs>
+        <w:ind w:left="5760" w:hanging="360"/>
+      </w:pPr>
+      <w:rPr>
+        <w:rFonts w:ascii="Symbol" w:hAnsi="Symbol" w:hint="default"/>
+        <w:sz w:val="20"/>
+      </w:rPr>
+    </w:lvl>
+    <w:lvl w:ilvl="8" w:tentative="1">
+      <w:start w:val="1"/>
+      <w:numFmt w:val="bullet"/>
+      <w:lvlText w:val=""/>
+      <w:lvlJc w:val="left"/>
+      <w:pPr>
+        <w:tabs>
+          <w:tab w:val="num" w:pos="6480"/>
+        </w:tabs>
+        <w:ind w:left="6480" w:hanging="360"/>
+      </w:pPr>
+      <w:rPr>
+        <w:rFonts w:ascii="Symbol" w:hAnsi="Symbol" w:hint="default"/>
+        <w:sz w:val="20"/>
+      </w:rPr>
+    </w:lvl>
+  </w:abstractNum>
+  <w:abstractNum w:abstractNumId="24" w15:restartNumberingAfterBreak="0">
     <w:nsid w:val="5571265E"/>
     <w:multiLevelType w:val="hybridMultilevel"/>
     <w:tmpl w:val="23340D90"/>
@@ -5104,7 +5497,7 @@
       </w:rPr>
     </w:lvl>
   </w:abstractNum>
-  <w:abstractNum w:abstractNumId="14" w15:restartNumberingAfterBreak="0">
+  <w:abstractNum w:abstractNumId="25" w15:restartNumberingAfterBreak="0">
     <w:nsid w:val="5578354F"/>
     <w:multiLevelType w:val="hybridMultilevel"/>
     <w:tmpl w:val="CC603A32"/>
@@ -5217,7 +5610,7 @@
       </w:rPr>
     </w:lvl>
   </w:abstractNum>
-  <w:abstractNum w:abstractNumId="15" w15:restartNumberingAfterBreak="0">
+  <w:abstractNum w:abstractNumId="26" w15:restartNumberingAfterBreak="0">
     <w:nsid w:val="57D30834"/>
     <w:multiLevelType w:val="hybridMultilevel"/>
     <w:tmpl w:val="7896976E"/>
@@ -5306,7 +5699,120 @@
       </w:pPr>
     </w:lvl>
   </w:abstractNum>
-  <w:abstractNum w:abstractNumId="16" w15:restartNumberingAfterBreak="0">
+  <w:abstractNum w:abstractNumId="27" w15:restartNumberingAfterBreak="0">
+    <w:nsid w:val="5C417278"/>
+    <w:multiLevelType w:val="hybridMultilevel"/>
+    <w:tmpl w:val="5DF629BA"/>
+    <w:lvl w:ilvl="0" w:tplc="10000001">
+      <w:start w:val="1"/>
+      <w:numFmt w:val="bullet"/>
+      <w:lvlText w:val=""/>
+      <w:lvlJc w:val="left"/>
+      <w:pPr>
+        <w:ind w:left="720" w:hanging="360"/>
+      </w:pPr>
+      <w:rPr>
+        <w:rFonts w:ascii="Symbol" w:hAnsi="Symbol" w:hint="default"/>
+      </w:rPr>
+    </w:lvl>
+    <w:lvl w:ilvl="1" w:tplc="10000003" w:tentative="1">
+      <w:start w:val="1"/>
+      <w:numFmt w:val="bullet"/>
+      <w:lvlText w:val="o"/>
+      <w:lvlJc w:val="left"/>
+      <w:pPr>
+        <w:ind w:left="1440" w:hanging="360"/>
+      </w:pPr>
+      <w:rPr>
+        <w:rFonts w:ascii="Courier New" w:hAnsi="Courier New" w:cs="Courier New" w:hint="default"/>
+      </w:rPr>
+    </w:lvl>
+    <w:lvl w:ilvl="2" w:tplc="10000005" w:tentative="1">
+      <w:start w:val="1"/>
+      <w:numFmt w:val="bullet"/>
+      <w:lvlText w:val=""/>
+      <w:lvlJc w:val="left"/>
+      <w:pPr>
+        <w:ind w:left="2160" w:hanging="360"/>
+      </w:pPr>
+      <w:rPr>
+        <w:rFonts w:ascii="Wingdings" w:hAnsi="Wingdings" w:hint="default"/>
+      </w:rPr>
+    </w:lvl>
+    <w:lvl w:ilvl="3" w:tplc="10000001" w:tentative="1">
+      <w:start w:val="1"/>
+      <w:numFmt w:val="bullet"/>
+      <w:lvlText w:val=""/>
+      <w:lvlJc w:val="left"/>
+      <w:pPr>
+        <w:ind w:left="2880" w:hanging="360"/>
+      </w:pPr>
+      <w:rPr>
+        <w:rFonts w:ascii="Symbol" w:hAnsi="Symbol" w:hint="default"/>
+      </w:rPr>
+    </w:lvl>
+    <w:lvl w:ilvl="4" w:tplc="10000003" w:tentative="1">
+      <w:start w:val="1"/>
+      <w:numFmt w:val="bullet"/>
+      <w:lvlText w:val="o"/>
+      <w:lvlJc w:val="left"/>
+      <w:pPr>
+        <w:ind w:left="3600" w:hanging="360"/>
+      </w:pPr>
+      <w:rPr>
+        <w:rFonts w:ascii="Courier New" w:hAnsi="Courier New" w:cs="Courier New" w:hint="default"/>
+      </w:rPr>
+    </w:lvl>
+    <w:lvl w:ilvl="5" w:tplc="10000005" w:tentative="1">
+      <w:start w:val="1"/>
+      <w:numFmt w:val="bullet"/>
+      <w:lvlText w:val=""/>
+      <w:lvlJc w:val="left"/>
+      <w:pPr>
+        <w:ind w:left="4320" w:hanging="360"/>
+      </w:pPr>
+      <w:rPr>
+        <w:rFonts w:ascii="Wingdings" w:hAnsi="Wingdings" w:hint="default"/>
+      </w:rPr>
+    </w:lvl>
+    <w:lvl w:ilvl="6" w:tplc="10000001" w:tentative="1">
+      <w:start w:val="1"/>
+      <w:numFmt w:val="bullet"/>
+      <w:lvlText w:val=""/>
+      <w:lvlJc w:val="left"/>
+      <w:pPr>
+        <w:ind w:left="5040" w:hanging="360"/>
+      </w:pPr>
+      <w:rPr>
+        <w:rFonts w:ascii="Symbol" w:hAnsi="Symbol" w:hint="default"/>
+      </w:rPr>
+    </w:lvl>
+    <w:lvl w:ilvl="7" w:tplc="10000003" w:tentative="1">
+      <w:start w:val="1"/>
+      <w:numFmt w:val="bullet"/>
+      <w:lvlText w:val="o"/>
+      <w:lvlJc w:val="left"/>
+      <w:pPr>
+        <w:ind w:left="5760" w:hanging="360"/>
+      </w:pPr>
+      <w:rPr>
+        <w:rFonts w:ascii="Courier New" w:hAnsi="Courier New" w:cs="Courier New" w:hint="default"/>
+      </w:rPr>
+    </w:lvl>
+    <w:lvl w:ilvl="8" w:tplc="10000005" w:tentative="1">
+      <w:start w:val="1"/>
+      <w:numFmt w:val="bullet"/>
+      <w:lvlText w:val=""/>
+      <w:lvlJc w:val="left"/>
+      <w:pPr>
+        <w:ind w:left="6480" w:hanging="360"/>
+      </w:pPr>
+      <w:rPr>
+        <w:rFonts w:ascii="Wingdings" w:hAnsi="Wingdings" w:hint="default"/>
+      </w:rPr>
+    </w:lvl>
+  </w:abstractNum>
+  <w:abstractNum w:abstractNumId="28" w15:restartNumberingAfterBreak="0">
     <w:nsid w:val="642F3B12"/>
     <w:multiLevelType w:val="hybridMultilevel"/>
     <w:tmpl w:val="A67A01CC"/>
@@ -5419,7 +5925,7 @@
       </w:rPr>
     </w:lvl>
   </w:abstractNum>
-  <w:abstractNum w:abstractNumId="17" w15:restartNumberingAfterBreak="0">
+  <w:abstractNum w:abstractNumId="29" w15:restartNumberingAfterBreak="0">
     <w:nsid w:val="664F2BC8"/>
     <w:multiLevelType w:val="hybridMultilevel"/>
     <w:tmpl w:val="2446E0CA"/>
@@ -5508,7 +6014,7 @@
       </w:pPr>
     </w:lvl>
   </w:abstractNum>
-  <w:abstractNum w:abstractNumId="18" w15:restartNumberingAfterBreak="0">
+  <w:abstractNum w:abstractNumId="30" w15:restartNumberingAfterBreak="0">
     <w:nsid w:val="666D3B20"/>
     <w:multiLevelType w:val="hybridMultilevel"/>
     <w:tmpl w:val="027C9BA4"/>
@@ -5621,7 +6127,7 @@
       </w:rPr>
     </w:lvl>
   </w:abstractNum>
-  <w:abstractNum w:abstractNumId="19" w15:restartNumberingAfterBreak="0">
+  <w:abstractNum w:abstractNumId="31" w15:restartNumberingAfterBreak="0">
     <w:nsid w:val="6FC070C5"/>
     <w:multiLevelType w:val="hybridMultilevel"/>
     <w:tmpl w:val="1BF84D44"/>
@@ -5734,7 +6240,7 @@
       </w:rPr>
     </w:lvl>
   </w:abstractNum>
-  <w:abstractNum w:abstractNumId="20" w15:restartNumberingAfterBreak="0">
+  <w:abstractNum w:abstractNumId="32" w15:restartNumberingAfterBreak="0">
     <w:nsid w:val="6FFB5104"/>
     <w:multiLevelType w:val="multilevel"/>
     <w:tmpl w:val="88B61362"/>
@@ -5883,7 +6389,7 @@
       </w:rPr>
     </w:lvl>
   </w:abstractNum>
-  <w:abstractNum w:abstractNumId="21" w15:restartNumberingAfterBreak="0">
+  <w:abstractNum w:abstractNumId="33" w15:restartNumberingAfterBreak="0">
     <w:nsid w:val="7926086F"/>
     <w:multiLevelType w:val="multilevel"/>
     <w:tmpl w:val="33CA2524"/>
@@ -6001,7 +6507,7 @@
       </w:rPr>
     </w:lvl>
   </w:abstractNum>
-  <w:abstractNum w:abstractNumId="22" w15:restartNumberingAfterBreak="0">
+  <w:abstractNum w:abstractNumId="34" w15:restartNumberingAfterBreak="0">
     <w:nsid w:val="7B4F5562"/>
     <w:multiLevelType w:val="multilevel"/>
     <w:tmpl w:val="A194114E"/>
@@ -6150,7 +6656,120 @@
       </w:rPr>
     </w:lvl>
   </w:abstractNum>
-  <w:abstractNum w:abstractNumId="23" w15:restartNumberingAfterBreak="0">
+  <w:abstractNum w:abstractNumId="35" w15:restartNumberingAfterBreak="0">
+    <w:nsid w:val="7C354DC6"/>
+    <w:multiLevelType w:val="hybridMultilevel"/>
+    <w:tmpl w:val="8A740850"/>
+    <w:lvl w:ilvl="0" w:tplc="10000001">
+      <w:start w:val="1"/>
+      <w:numFmt w:val="bullet"/>
+      <w:lvlText w:val=""/>
+      <w:lvlJc w:val="left"/>
+      <w:pPr>
+        <w:ind w:left="720" w:hanging="360"/>
+      </w:pPr>
+      <w:rPr>
+        <w:rFonts w:ascii="Symbol" w:hAnsi="Symbol" w:hint="default"/>
+      </w:rPr>
+    </w:lvl>
+    <w:lvl w:ilvl="1" w:tplc="FFFFFFFF" w:tentative="1">
+      <w:start w:val="1"/>
+      <w:numFmt w:val="bullet"/>
+      <w:lvlText w:val="o"/>
+      <w:lvlJc w:val="left"/>
+      <w:pPr>
+        <w:ind w:left="1440" w:hanging="360"/>
+      </w:pPr>
+      <w:rPr>
+        <w:rFonts w:ascii="Courier New" w:hAnsi="Courier New" w:cs="Courier New" w:hint="default"/>
+      </w:rPr>
+    </w:lvl>
+    <w:lvl w:ilvl="2" w:tplc="FFFFFFFF" w:tentative="1">
+      <w:start w:val="1"/>
+      <w:numFmt w:val="bullet"/>
+      <w:lvlText w:val=""/>
+      <w:lvlJc w:val="left"/>
+      <w:pPr>
+        <w:ind w:left="2160" w:hanging="360"/>
+      </w:pPr>
+      <w:rPr>
+        <w:rFonts w:ascii="Wingdings" w:hAnsi="Wingdings" w:hint="default"/>
+      </w:rPr>
+    </w:lvl>
+    <w:lvl w:ilvl="3" w:tplc="FFFFFFFF" w:tentative="1">
+      <w:start w:val="1"/>
+      <w:numFmt w:val="bullet"/>
+      <w:lvlText w:val=""/>
+      <w:lvlJc w:val="left"/>
+      <w:pPr>
+        <w:ind w:left="2880" w:hanging="360"/>
+      </w:pPr>
+      <w:rPr>
+        <w:rFonts w:ascii="Symbol" w:hAnsi="Symbol" w:hint="default"/>
+      </w:rPr>
+    </w:lvl>
+    <w:lvl w:ilvl="4" w:tplc="FFFFFFFF" w:tentative="1">
+      <w:start w:val="1"/>
+      <w:numFmt w:val="bullet"/>
+      <w:lvlText w:val="o"/>
+      <w:lvlJc w:val="left"/>
+      <w:pPr>
+        <w:ind w:left="3600" w:hanging="360"/>
+      </w:pPr>
+      <w:rPr>
+        <w:rFonts w:ascii="Courier New" w:hAnsi="Courier New" w:cs="Courier New" w:hint="default"/>
+      </w:rPr>
+    </w:lvl>
+    <w:lvl w:ilvl="5" w:tplc="FFFFFFFF" w:tentative="1">
+      <w:start w:val="1"/>
+      <w:numFmt w:val="bullet"/>
+      <w:lvlText w:val=""/>
+      <w:lvlJc w:val="left"/>
+      <w:pPr>
+        <w:ind w:left="4320" w:hanging="360"/>
+      </w:pPr>
+      <w:rPr>
+        <w:rFonts w:ascii="Wingdings" w:hAnsi="Wingdings" w:hint="default"/>
+      </w:rPr>
+    </w:lvl>
+    <w:lvl w:ilvl="6" w:tplc="FFFFFFFF" w:tentative="1">
+      <w:start w:val="1"/>
+      <w:numFmt w:val="bullet"/>
+      <w:lvlText w:val=""/>
+      <w:lvlJc w:val="left"/>
+      <w:pPr>
+        <w:ind w:left="5040" w:hanging="360"/>
+      </w:pPr>
+      <w:rPr>
+        <w:rFonts w:ascii="Symbol" w:hAnsi="Symbol" w:hint="default"/>
+      </w:rPr>
+    </w:lvl>
+    <w:lvl w:ilvl="7" w:tplc="FFFFFFFF" w:tentative="1">
+      <w:start w:val="1"/>
+      <w:numFmt w:val="bullet"/>
+      <w:lvlText w:val="o"/>
+      <w:lvlJc w:val="left"/>
+      <w:pPr>
+        <w:ind w:left="5760" w:hanging="360"/>
+      </w:pPr>
+      <w:rPr>
+        <w:rFonts w:ascii="Courier New" w:hAnsi="Courier New" w:cs="Courier New" w:hint="default"/>
+      </w:rPr>
+    </w:lvl>
+    <w:lvl w:ilvl="8" w:tplc="FFFFFFFF" w:tentative="1">
+      <w:start w:val="1"/>
+      <w:numFmt w:val="bullet"/>
+      <w:lvlText w:val=""/>
+      <w:lvlJc w:val="left"/>
+      <w:pPr>
+        <w:ind w:left="6480" w:hanging="360"/>
+      </w:pPr>
+      <w:rPr>
+        <w:rFonts w:ascii="Wingdings" w:hAnsi="Wingdings" w:hint="default"/>
+      </w:rPr>
+    </w:lvl>
+  </w:abstractNum>
+  <w:abstractNum w:abstractNumId="36" w15:restartNumberingAfterBreak="0">
     <w:nsid w:val="7DA16B82"/>
     <w:multiLevelType w:val="hybridMultilevel"/>
     <w:tmpl w:val="4ABEE2EE"/>
@@ -6264,76 +6883,115 @@
     </w:lvl>
   </w:abstractNum>
   <w:num w:numId="1" w16cid:durableId="337277005">
+    <w:abstractNumId w:val="16"/>
+  </w:num>
+  <w:num w:numId="2" w16cid:durableId="1586304713">
+    <w:abstractNumId w:val="24"/>
+  </w:num>
+  <w:num w:numId="3" w16cid:durableId="1651206558">
+    <w:abstractNumId w:val="5"/>
+  </w:num>
+  <w:num w:numId="4" w16cid:durableId="1359232785">
+    <w:abstractNumId w:val="26"/>
+  </w:num>
+  <w:num w:numId="5" w16cid:durableId="2066679449">
+    <w:abstractNumId w:val="21"/>
+  </w:num>
+  <w:num w:numId="6" w16cid:durableId="1561672842">
+    <w:abstractNumId w:val="3"/>
+  </w:num>
+  <w:num w:numId="7" w16cid:durableId="974874858">
+    <w:abstractNumId w:val="9"/>
+  </w:num>
+  <w:num w:numId="8" w16cid:durableId="750156268">
+    <w:abstractNumId w:val="33"/>
+  </w:num>
+  <w:num w:numId="9" w16cid:durableId="1249465657">
+    <w:abstractNumId w:val="6"/>
+  </w:num>
+  <w:num w:numId="10" w16cid:durableId="965694829">
+    <w:abstractNumId w:val="31"/>
+  </w:num>
+  <w:num w:numId="11" w16cid:durableId="1875846913">
+    <w:abstractNumId w:val="29"/>
+  </w:num>
+  <w:num w:numId="12" w16cid:durableId="1688478768">
+    <w:abstractNumId w:val="18"/>
+  </w:num>
+  <w:num w:numId="13" w16cid:durableId="2048020459">
+    <w:abstractNumId w:val="7"/>
+  </w:num>
+  <w:num w:numId="14" w16cid:durableId="437874290">
+    <w:abstractNumId w:val="28"/>
+  </w:num>
+  <w:num w:numId="15" w16cid:durableId="258833998">
+    <w:abstractNumId w:val="25"/>
+  </w:num>
+  <w:num w:numId="16" w16cid:durableId="636496744">
+    <w:abstractNumId w:val="34"/>
+  </w:num>
+  <w:num w:numId="17" w16cid:durableId="194932829">
+    <w:abstractNumId w:val="30"/>
+  </w:num>
+  <w:num w:numId="18" w16cid:durableId="2020622932">
+    <w:abstractNumId w:val="32"/>
+  </w:num>
+  <w:num w:numId="19" w16cid:durableId="752747785">
+    <w:abstractNumId w:val="20"/>
+  </w:num>
+  <w:num w:numId="20" w16cid:durableId="1547910224">
+    <w:abstractNumId w:val="14"/>
+  </w:num>
+  <w:num w:numId="21" w16cid:durableId="402337028">
+    <w:abstractNumId w:val="12"/>
+  </w:num>
+  <w:num w:numId="22" w16cid:durableId="789981758">
+    <w:abstractNumId w:val="10"/>
+  </w:num>
+  <w:num w:numId="23" w16cid:durableId="323363708">
+    <w:abstractNumId w:val="36"/>
+  </w:num>
+  <w:num w:numId="24" w16cid:durableId="360014646">
+    <w:abstractNumId w:val="17"/>
+  </w:num>
+  <w:num w:numId="25" w16cid:durableId="1735421466">
+    <w:abstractNumId w:val="11"/>
+  </w:num>
+  <w:num w:numId="26" w16cid:durableId="227690314">
+    <w:abstractNumId w:val="2"/>
+  </w:num>
+  <w:num w:numId="27" w16cid:durableId="2063825263">
+    <w:abstractNumId w:val="23"/>
+  </w:num>
+  <w:num w:numId="28" w16cid:durableId="1214275834">
+    <w:abstractNumId w:val="13"/>
+  </w:num>
+  <w:num w:numId="29" w16cid:durableId="499781806">
+    <w:abstractNumId w:val="1"/>
+  </w:num>
+  <w:num w:numId="30" w16cid:durableId="1615013899">
+    <w:abstractNumId w:val="27"/>
+  </w:num>
+  <w:num w:numId="31" w16cid:durableId="312881438">
+    <w:abstractNumId w:val="15"/>
+  </w:num>
+  <w:num w:numId="32" w16cid:durableId="1615362060">
+    <w:abstractNumId w:val="35"/>
+  </w:num>
+  <w:num w:numId="33" w16cid:durableId="1397584647">
+    <w:abstractNumId w:val="0"/>
+  </w:num>
+  <w:num w:numId="34" w16cid:durableId="484588577">
     <w:abstractNumId w:val="8"/>
   </w:num>
-  <w:num w:numId="2" w16cid:durableId="1586304713">
-    <w:abstractNumId w:val="13"/>
+  <w:num w:numId="35" w16cid:durableId="576793364">
+    <w:abstractNumId w:val="22"/>
   </w:num>
-  <w:num w:numId="3" w16cid:durableId="1651206558">
-    <w:abstractNumId w:val="1"/>
-  </w:num>
-  <w:num w:numId="4" w16cid:durableId="1359232785">
-    <w:abstractNumId w:val="15"/>
-  </w:num>
-  <w:num w:numId="5" w16cid:durableId="2066679449">
-    <w:abstractNumId w:val="12"/>
-  </w:num>
-  <w:num w:numId="6" w16cid:durableId="1561672842">
-    <w:abstractNumId w:val="0"/>
-  </w:num>
-  <w:num w:numId="7" w16cid:durableId="974874858">
-    <w:abstractNumId w:val="4"/>
-  </w:num>
-  <w:num w:numId="8" w16cid:durableId="750156268">
-    <w:abstractNumId w:val="21"/>
-  </w:num>
-  <w:num w:numId="9" w16cid:durableId="1249465657">
-    <w:abstractNumId w:val="2"/>
-  </w:num>
-  <w:num w:numId="10" w16cid:durableId="965694829">
+  <w:num w:numId="36" w16cid:durableId="2099474501">
     <w:abstractNumId w:val="19"/>
   </w:num>
-  <w:num w:numId="11" w16cid:durableId="1875846913">
-    <w:abstractNumId w:val="17"/>
-  </w:num>
-  <w:num w:numId="12" w16cid:durableId="1688478768">
-    <w:abstractNumId w:val="10"/>
-  </w:num>
-  <w:num w:numId="13" w16cid:durableId="2048020459">
-    <w:abstractNumId w:val="3"/>
-  </w:num>
-  <w:num w:numId="14" w16cid:durableId="437874290">
-    <w:abstractNumId w:val="16"/>
-  </w:num>
-  <w:num w:numId="15" w16cid:durableId="258833998">
-    <w:abstractNumId w:val="14"/>
-  </w:num>
-  <w:num w:numId="16" w16cid:durableId="636496744">
-    <w:abstractNumId w:val="22"/>
-  </w:num>
-  <w:num w:numId="17" w16cid:durableId="194932829">
-    <w:abstractNumId w:val="18"/>
-  </w:num>
-  <w:num w:numId="18" w16cid:durableId="2020622932">
-    <w:abstractNumId w:val="20"/>
-  </w:num>
-  <w:num w:numId="19" w16cid:durableId="752747785">
-    <w:abstractNumId w:val="11"/>
-  </w:num>
-  <w:num w:numId="20" w16cid:durableId="1547910224">
-    <w:abstractNumId w:val="7"/>
-  </w:num>
-  <w:num w:numId="21" w16cid:durableId="402337028">
-    <w:abstractNumId w:val="6"/>
-  </w:num>
-  <w:num w:numId="22" w16cid:durableId="789981758">
-    <w:abstractNumId w:val="5"/>
-  </w:num>
-  <w:num w:numId="23" w16cid:durableId="323363708">
-    <w:abstractNumId w:val="23"/>
-  </w:num>
-  <w:num w:numId="24" w16cid:durableId="360014646">
-    <w:abstractNumId w:val="9"/>
+  <w:num w:numId="37" w16cid:durableId="612632293">
+    <w:abstractNumId w:val="4"/>
   </w:num>
 </w:numbering>
 </file>
@@ -6743,7 +7401,6 @@
   <w:style w:type="character" w:default="1" w:styleId="DefaultParagraphFont">
     <w:name w:val="Default Paragraph Font"/>
     <w:uiPriority w:val="1"/>
-    <w:semiHidden/>
     <w:unhideWhenUsed/>
   </w:style>
   <w:style w:type="table" w:default="1" w:styleId="TableNormal">

</xml_diff>